<commit_message>
Se hacen cambios en el analisis
</commit_message>
<xml_diff>
--- a/Borrador analisis desafio II.docx
+++ b/Borrador analisis desafio II.docx
@@ -34,17 +34,12 @@
         <w:t xml:space="preserve">Alejandro Naranjo </w:t>
       </w:r>
       <w:proofErr w:type="spellStart"/>
-      <w:proofErr w:type="gramStart"/>
       <w:r>
         <w:t>Naranjo</w:t>
       </w:r>
       <w:proofErr w:type="spellEnd"/>
       <w:r>
-        <w:t xml:space="preserve">  –</w:t>
-      </w:r>
-      <w:proofErr w:type="gramEnd"/>
-      <w:r>
-        <w:t xml:space="preserve"> 1041440121  </w:t>
+        <w:t xml:space="preserve">  – 1041440121  </w:t>
       </w:r>
       <w:r>
         <w:br/>
@@ -796,17 +791,12 @@
         <w:t xml:space="preserve"> </w:t>
       </w:r>
       <w:proofErr w:type="spellStart"/>
-      <w:proofErr w:type="gramStart"/>
       <w:r>
         <w:t>mostrarMenu</w:t>
       </w:r>
       <w:proofErr w:type="spellEnd"/>
       <w:r>
-        <w:t>(</w:t>
-      </w:r>
-      <w:proofErr w:type="gramEnd"/>
-      <w:r>
-        <w:t xml:space="preserve">) = 0; </w:t>
+        <w:t xml:space="preserve">() = 0; </w:t>
       </w:r>
       <w:r>
         <w:br/>
@@ -946,15 +936,47 @@
         <w:ind w:firstLine="708"/>
       </w:pPr>
       <w:proofErr w:type="spellStart"/>
-      <w:proofErr w:type="gramStart"/>
       <w:r>
         <w:t>mostrarReservaciones</w:t>
       </w:r>
       <w:proofErr w:type="spellEnd"/>
       <w:r>
+        <w:t>()</w:t>
+      </w:r>
+    </w:p>
+    <w:p>
+      <w:pPr>
+        <w:ind w:firstLine="708"/>
+      </w:pPr>
+      <w:proofErr w:type="spellStart"/>
+      <w:r>
+        <w:t>bool</w:t>
+      </w:r>
+      <w:proofErr w:type="spellEnd"/>
+      <w:r>
+        <w:t xml:space="preserve"> </w:t>
+      </w:r>
+      <w:proofErr w:type="spellStart"/>
+      <w:r>
+        <w:t>tieneConflictoFechas</w:t>
+      </w:r>
+      <w:proofErr w:type="spellEnd"/>
+      <w:r>
         <w:t>(</w:t>
       </w:r>
-      <w:proofErr w:type="gramEnd"/>
+      <w:proofErr w:type="spellStart"/>
+      <w:r>
+        <w:t>fechaInicio</w:t>
+      </w:r>
+      <w:proofErr w:type="spellEnd"/>
+      <w:r>
+        <w:t xml:space="preserve">, </w:t>
+      </w:r>
+      <w:proofErr w:type="spellStart"/>
+      <w:r>
+        <w:t>duracion</w:t>
+      </w:r>
+      <w:proofErr w:type="spellEnd"/>
       <w:r>
         <w:t>)</w:t>
       </w:r>
@@ -965,63 +987,19 @@
       </w:pPr>
       <w:proofErr w:type="spellStart"/>
       <w:r>
-        <w:t>bool</w:t>
+        <w:t>void</w:t>
       </w:r>
       <w:proofErr w:type="spellEnd"/>
       <w:r>
         <w:t xml:space="preserve"> </w:t>
       </w:r>
       <w:proofErr w:type="spellStart"/>
-      <w:proofErr w:type="gramStart"/>
-      <w:r>
-        <w:t>tieneConflictoFechas</w:t>
-      </w:r>
-      <w:proofErr w:type="spellEnd"/>
-      <w:r>
-        <w:t>(</w:t>
-      </w:r>
-      <w:proofErr w:type="spellStart"/>
-      <w:proofErr w:type="gramEnd"/>
-      <w:r>
-        <w:t>fechaInicio</w:t>
-      </w:r>
-      <w:proofErr w:type="spellEnd"/>
-      <w:r>
-        <w:t xml:space="preserve">, </w:t>
-      </w:r>
-      <w:proofErr w:type="spellStart"/>
-      <w:r>
-        <w:t>duracion</w:t>
-      </w:r>
-      <w:proofErr w:type="spellEnd"/>
-      <w:r>
-        <w:t>)</w:t>
-      </w:r>
-    </w:p>
-    <w:p>
-      <w:pPr>
-        <w:ind w:firstLine="708"/>
-      </w:pPr>
-      <w:proofErr w:type="spellStart"/>
-      <w:r>
-        <w:t>void</w:t>
-      </w:r>
-      <w:proofErr w:type="spellEnd"/>
-      <w:r>
-        <w:t xml:space="preserve"> </w:t>
-      </w:r>
-      <w:proofErr w:type="spellStart"/>
-      <w:proofErr w:type="gramStart"/>
       <w:r>
         <w:t>mostrarMenu</w:t>
       </w:r>
       <w:proofErr w:type="spellEnd"/>
       <w:r>
-        <w:t>(</w:t>
-      </w:r>
-      <w:proofErr w:type="gramEnd"/>
-      <w:r>
-        <w:t xml:space="preserve">) </w:t>
+        <w:t xml:space="preserve">() </w:t>
       </w:r>
       <w:proofErr w:type="spellStart"/>
       <w:r>
@@ -1171,17 +1149,12 @@
         <w:t xml:space="preserve"> </w:t>
       </w:r>
       <w:proofErr w:type="spellStart"/>
-      <w:proofErr w:type="gramStart"/>
       <w:r>
         <w:t>mostrarMenu</w:t>
       </w:r>
       <w:proofErr w:type="spellEnd"/>
       <w:r>
-        <w:t>(</w:t>
-      </w:r>
-      <w:proofErr w:type="gramEnd"/>
-      <w:r>
-        <w:t xml:space="preserve">) </w:t>
+        <w:t xml:space="preserve">() </w:t>
       </w:r>
       <w:proofErr w:type="spellStart"/>
       <w:r>
@@ -1453,7 +1426,6 @@
         <w:t xml:space="preserve"> </w:t>
       </w:r>
       <w:proofErr w:type="spellStart"/>
-      <w:proofErr w:type="gramStart"/>
       <w:r>
         <w:t>estaDisponible</w:t>
       </w:r>
@@ -1462,7 +1434,6 @@
         <w:t>(</w:t>
       </w:r>
       <w:proofErr w:type="spellStart"/>
-      <w:proofErr w:type="gramEnd"/>
       <w:r>
         <w:t>fechaInicio</w:t>
       </w:r>
@@ -1492,7 +1463,6 @@
         <w:t xml:space="preserve"> </w:t>
       </w:r>
       <w:proofErr w:type="spellStart"/>
-      <w:proofErr w:type="gramStart"/>
       <w:r>
         <w:t>agregarReservacion</w:t>
       </w:r>
@@ -1501,7 +1471,6 @@
         <w:t>(</w:t>
       </w:r>
       <w:proofErr w:type="spellStart"/>
-      <w:proofErr w:type="gramEnd"/>
       <w:r>
         <w:t>Reservacion</w:t>
       </w:r>
@@ -1523,7 +1492,6 @@
         <w:t xml:space="preserve"> </w:t>
       </w:r>
       <w:proofErr w:type="spellStart"/>
-      <w:proofErr w:type="gramStart"/>
       <w:r>
         <w:t>eliminarReservacionPorCodigo</w:t>
       </w:r>
@@ -1532,7 +1500,6 @@
         <w:t>(</w:t>
       </w:r>
       <w:proofErr w:type="spellStart"/>
-      <w:proofErr w:type="gramEnd"/>
       <w:r>
         <w:t>char</w:t>
       </w:r>
@@ -1562,17 +1529,12 @@
         <w:t xml:space="preserve"> </w:t>
       </w:r>
       <w:proofErr w:type="spellStart"/>
-      <w:proofErr w:type="gramStart"/>
       <w:r>
         <w:t>mostrarDetalles</w:t>
       </w:r>
       <w:proofErr w:type="spellEnd"/>
       <w:r>
-        <w:t>(</w:t>
-      </w:r>
-      <w:proofErr w:type="gramEnd"/>
-      <w:r>
-        <w:t>)</w:t>
+        <w:t>()</w:t>
       </w:r>
       <w:r>
         <w:br/>
@@ -1830,17 +1792,12 @@
         <w:t xml:space="preserve"> </w:t>
       </w:r>
       <w:proofErr w:type="spellStart"/>
-      <w:proofErr w:type="gramStart"/>
       <w:r>
         <w:t>mostrarComprobante</w:t>
       </w:r>
       <w:proofErr w:type="spellEnd"/>
       <w:r>
-        <w:t>(</w:t>
-      </w:r>
-      <w:proofErr w:type="gramEnd"/>
-      <w:r>
-        <w:t>);</w:t>
+        <w:t>();</w:t>
       </w:r>
     </w:p>
     <w:p>
@@ -1856,17 +1813,12 @@
         <w:t xml:space="preserve"> </w:t>
       </w:r>
       <w:proofErr w:type="spellStart"/>
-      <w:proofErr w:type="gramStart"/>
       <w:r>
         <w:t>intersectaCon</w:t>
       </w:r>
       <w:proofErr w:type="spellEnd"/>
       <w:r>
-        <w:t>(</w:t>
-      </w:r>
-      <w:proofErr w:type="gramEnd"/>
-      <w:r>
-        <w:t xml:space="preserve">fecha, </w:t>
+        <w:t xml:space="preserve">(fecha, </w:t>
       </w:r>
       <w:proofErr w:type="spellStart"/>
       <w:r>
@@ -2177,15 +2129,155 @@
         <w:t xml:space="preserve"> </w:t>
       </w:r>
       <w:proofErr w:type="spellStart"/>
-      <w:proofErr w:type="gramStart"/>
       <w:r>
         <w:t>cargarDatos</w:t>
       </w:r>
       <w:proofErr w:type="spellEnd"/>
       <w:r>
+        <w:t>();</w:t>
+      </w:r>
+    </w:p>
+    <w:p>
+      <w:pPr>
+        <w:ind w:firstLine="708"/>
+      </w:pPr>
+      <w:proofErr w:type="spellStart"/>
+      <w:r>
+        <w:t>void</w:t>
+      </w:r>
+      <w:proofErr w:type="spellEnd"/>
+      <w:r>
+        <w:t xml:space="preserve"> </w:t>
+      </w:r>
+      <w:proofErr w:type="spellStart"/>
+      <w:r>
+        <w:t>guardarDatos</w:t>
+      </w:r>
+      <w:proofErr w:type="spellEnd"/>
+      <w:r>
+        <w:t>();</w:t>
+      </w:r>
+    </w:p>
+    <w:p>
+      <w:pPr>
+        <w:ind w:firstLine="708"/>
+      </w:pPr>
+      <w:r>
+        <w:t xml:space="preserve">Usuario* </w:t>
+      </w:r>
+      <w:proofErr w:type="spellStart"/>
+      <w:r>
+        <w:t>login</w:t>
+      </w:r>
+      <w:proofErr w:type="spellEnd"/>
+      <w:r>
         <w:t>(</w:t>
       </w:r>
-      <w:proofErr w:type="gramEnd"/>
+      <w:proofErr w:type="spellStart"/>
+      <w:r>
+        <w:t>char</w:t>
+      </w:r>
+      <w:proofErr w:type="spellEnd"/>
+      <w:r>
+        <w:t>* documento);</w:t>
+      </w:r>
+    </w:p>
+    <w:p>
+      <w:pPr>
+        <w:ind w:firstLine="708"/>
+      </w:pPr>
+      <w:proofErr w:type="spellStart"/>
+      <w:r>
+        <w:t>void</w:t>
+      </w:r>
+      <w:proofErr w:type="spellEnd"/>
+      <w:r>
+        <w:t xml:space="preserve"> </w:t>
+      </w:r>
+      <w:proofErr w:type="spellStart"/>
+      <w:r>
+        <w:t>reservarAlojamiento</w:t>
+      </w:r>
+      <w:proofErr w:type="spellEnd"/>
+      <w:r>
+        <w:t>(...)</w:t>
+      </w:r>
+    </w:p>
+    <w:p>
+      <w:pPr>
+        <w:ind w:firstLine="708"/>
+      </w:pPr>
+      <w:proofErr w:type="spellStart"/>
+      <w:r>
+        <w:t>void</w:t>
+      </w:r>
+      <w:proofErr w:type="spellEnd"/>
+      <w:r>
+        <w:t xml:space="preserve"> </w:t>
+      </w:r>
+      <w:proofErr w:type="spellStart"/>
+      <w:r>
+        <w:t>anularReservacion</w:t>
+      </w:r>
+      <w:proofErr w:type="spellEnd"/>
+      <w:r>
+        <w:t>(...)</w:t>
+      </w:r>
+    </w:p>
+    <w:p>
+      <w:pPr>
+        <w:ind w:firstLine="708"/>
+      </w:pPr>
+      <w:proofErr w:type="spellStart"/>
+      <w:r>
+        <w:t>void</w:t>
+      </w:r>
+      <w:proofErr w:type="spellEnd"/>
+      <w:r>
+        <w:t xml:space="preserve"> </w:t>
+      </w:r>
+      <w:proofErr w:type="spellStart"/>
+      <w:r>
+        <w:t>consultarReservacionesAnfitrion</w:t>
+      </w:r>
+      <w:proofErr w:type="spellEnd"/>
+      <w:r>
+        <w:t>(...)</w:t>
+      </w:r>
+    </w:p>
+    <w:p>
+      <w:pPr>
+        <w:ind w:firstLine="708"/>
+      </w:pPr>
+      <w:proofErr w:type="spellStart"/>
+      <w:r>
+        <w:t>void</w:t>
+      </w:r>
+      <w:proofErr w:type="spellEnd"/>
+      <w:r>
+        <w:t xml:space="preserve"> </w:t>
+      </w:r>
+      <w:proofErr w:type="spellStart"/>
+      <w:r>
+        <w:t>actualizarHistorico</w:t>
+      </w:r>
+      <w:proofErr w:type="spellEnd"/>
+      <w:r>
+        <w:t>(</w:t>
+      </w:r>
+      <w:proofErr w:type="spellStart"/>
+      <w:r>
+        <w:t>char</w:t>
+      </w:r>
+      <w:proofErr w:type="spellEnd"/>
+      <w:r>
+        <w:t xml:space="preserve">* </w:t>
+      </w:r>
+      <w:proofErr w:type="spellStart"/>
+      <w:r>
+        <w:t>fechaCorte</w:t>
+      </w:r>
+      <w:proofErr w:type="spellEnd"/>
       <w:r>
         <w:t>);</w:t>
       </w:r>
@@ -2203,171 +2295,12 @@
         <w:t xml:space="preserve"> </w:t>
       </w:r>
       <w:proofErr w:type="spellStart"/>
-      <w:proofErr w:type="gramStart"/>
-      <w:r>
-        <w:t>guardarDatos</w:t>
-      </w:r>
-      <w:proofErr w:type="spellEnd"/>
-      <w:r>
-        <w:t>(</w:t>
-      </w:r>
-      <w:proofErr w:type="gramEnd"/>
-      <w:r>
-        <w:t>);</w:t>
-      </w:r>
-    </w:p>
-    <w:p>
-      <w:pPr>
-        <w:ind w:firstLine="708"/>
-      </w:pPr>
-      <w:r>
-        <w:t xml:space="preserve">Usuario* </w:t>
-      </w:r>
-      <w:proofErr w:type="spellStart"/>
-      <w:proofErr w:type="gramStart"/>
-      <w:r>
-        <w:t>login</w:t>
-      </w:r>
-      <w:proofErr w:type="spellEnd"/>
-      <w:r>
-        <w:t>(</w:t>
-      </w:r>
-      <w:proofErr w:type="spellStart"/>
-      <w:proofErr w:type="gramEnd"/>
-      <w:r>
-        <w:t>char</w:t>
-      </w:r>
-      <w:proofErr w:type="spellEnd"/>
-      <w:r>
-        <w:t>* documento);</w:t>
-      </w:r>
-    </w:p>
-    <w:p>
-      <w:pPr>
-        <w:ind w:firstLine="708"/>
-      </w:pPr>
-      <w:proofErr w:type="spellStart"/>
-      <w:r>
-        <w:t>void</w:t>
-      </w:r>
-      <w:proofErr w:type="spellEnd"/>
-      <w:r>
-        <w:t xml:space="preserve"> </w:t>
-      </w:r>
-      <w:proofErr w:type="spellStart"/>
-      <w:r>
-        <w:t>reservarAlojamiento</w:t>
-      </w:r>
-      <w:proofErr w:type="spellEnd"/>
-      <w:r>
-        <w:t>(...)</w:t>
-      </w:r>
-    </w:p>
-    <w:p>
-      <w:pPr>
-        <w:ind w:firstLine="708"/>
-      </w:pPr>
-      <w:proofErr w:type="spellStart"/>
-      <w:r>
-        <w:t>void</w:t>
-      </w:r>
-      <w:proofErr w:type="spellEnd"/>
-      <w:r>
-        <w:t xml:space="preserve"> </w:t>
-      </w:r>
-      <w:proofErr w:type="spellStart"/>
-      <w:r>
-        <w:t>anularReservacion</w:t>
-      </w:r>
-      <w:proofErr w:type="spellEnd"/>
-      <w:r>
-        <w:t>(...)</w:t>
-      </w:r>
-    </w:p>
-    <w:p>
-      <w:pPr>
-        <w:ind w:firstLine="708"/>
-      </w:pPr>
-      <w:proofErr w:type="spellStart"/>
-      <w:r>
-        <w:t>void</w:t>
-      </w:r>
-      <w:proofErr w:type="spellEnd"/>
-      <w:r>
-        <w:t xml:space="preserve"> </w:t>
-      </w:r>
-      <w:proofErr w:type="spellStart"/>
-      <w:r>
-        <w:t>consultarReservacionesAnfitrion</w:t>
-      </w:r>
-      <w:proofErr w:type="spellEnd"/>
-      <w:r>
-        <w:t>(...)</w:t>
-      </w:r>
-    </w:p>
-    <w:p>
-      <w:pPr>
-        <w:ind w:firstLine="708"/>
-      </w:pPr>
-      <w:proofErr w:type="spellStart"/>
-      <w:r>
-        <w:t>void</w:t>
-      </w:r>
-      <w:proofErr w:type="spellEnd"/>
-      <w:r>
-        <w:t xml:space="preserve"> </w:t>
-      </w:r>
-      <w:proofErr w:type="spellStart"/>
-      <w:proofErr w:type="gramStart"/>
-      <w:r>
-        <w:t>actualizarHistorico</w:t>
-      </w:r>
-      <w:proofErr w:type="spellEnd"/>
-      <w:r>
-        <w:t>(</w:t>
-      </w:r>
-      <w:proofErr w:type="spellStart"/>
-      <w:proofErr w:type="gramEnd"/>
-      <w:r>
-        <w:t>char</w:t>
-      </w:r>
-      <w:proofErr w:type="spellEnd"/>
-      <w:r>
-        <w:t xml:space="preserve">* </w:t>
-      </w:r>
-      <w:proofErr w:type="spellStart"/>
-      <w:r>
-        <w:t>fechaCorte</w:t>
-      </w:r>
-      <w:proofErr w:type="spellEnd"/>
-      <w:r>
-        <w:t>);</w:t>
-      </w:r>
-    </w:p>
-    <w:p>
-      <w:pPr>
-        <w:ind w:firstLine="708"/>
-      </w:pPr>
-      <w:proofErr w:type="spellStart"/>
-      <w:r>
-        <w:t>void</w:t>
-      </w:r>
-      <w:proofErr w:type="spellEnd"/>
-      <w:r>
-        <w:t xml:space="preserve"> </w:t>
-      </w:r>
-      <w:proofErr w:type="spellStart"/>
-      <w:proofErr w:type="gramStart"/>
       <w:r>
         <w:t>medirRecursos</w:t>
       </w:r>
       <w:proofErr w:type="spellEnd"/>
       <w:r>
-        <w:t>(</w:t>
-      </w:r>
-      <w:proofErr w:type="gramEnd"/>
-      <w:r>
-        <w:t>);</w:t>
+        <w:t>();</w:t>
       </w:r>
     </w:p>
     <w:p>
@@ -2384,17 +2317,12 @@
         <w:t xml:space="preserve"> </w:t>
       </w:r>
       <w:proofErr w:type="spellStart"/>
-      <w:proofErr w:type="gramStart"/>
       <w:r>
         <w:t>mostrarMenuPrincipal</w:t>
       </w:r>
       <w:proofErr w:type="spellEnd"/>
       <w:r>
-        <w:t>(</w:t>
-      </w:r>
-      <w:proofErr w:type="gramEnd"/>
-      <w:r>
-        <w:t>);</w:t>
+        <w:t>();</w:t>
       </w:r>
       <w:r>
         <w:br/>
@@ -2412,6 +2340,101 @@
       <w:r>
         <w:br/>
         <w:t>Tiene acceso a todos los usuarios, alojamientos y reservaciones</w:t>
+      </w:r>
+      <w:r>
+        <w:br/>
+      </w:r>
+      <w:r>
+        <w:br/>
+        <w:t>porque se eligieron estas clases y demás?</w:t>
+      </w:r>
+      <w:r>
+        <w:br/>
+      </w:r>
+      <w:r>
+        <w:br/>
+        <w:t xml:space="preserve">primero, se arranco por las clases mas obvias o por decirlo </w:t>
+      </w:r>
+      <w:r>
+        <w:t>así</w:t>
+      </w:r>
+      <w:r>
+        <w:t xml:space="preserve"> mas evidentes, como lo era la clase usuario, con el huésped y el anfitrión, esto favorece mucho lo que </w:t>
+      </w:r>
+      <w:r>
+        <w:t>sería</w:t>
+      </w:r>
+      <w:r>
+        <w:t xml:space="preserve"> la reutilización del código, y nos permite usar lo que seria el </w:t>
+      </w:r>
+      <w:r>
+        <w:rPr>
+          <w:b/>
+          <w:bCs/>
+        </w:rPr>
+        <w:t>polimorfismo</w:t>
+      </w:r>
+      <w:r>
+        <w:t xml:space="preserve"> </w:t>
+      </w:r>
+      <w:r>
+        <w:t xml:space="preserve">con métodos como </w:t>
+      </w:r>
+      <w:proofErr w:type="spellStart"/>
+      <w:r>
+        <w:t>mostrarMenu</w:t>
+      </w:r>
+      <w:proofErr w:type="spellEnd"/>
+      <w:r>
+        <w:t>()</w:t>
+      </w:r>
+      <w:r>
+        <w:br/>
+      </w:r>
+      <w:r>
+        <w:br/>
+        <w:t>por que usar punteros dobles y memoria dinámica?</w:t>
+      </w:r>
+      <w:r>
+        <w:br/>
+      </w:r>
+      <w:r>
+        <w:br/>
+        <w:t xml:space="preserve">dado que no conocemos la capacidad como tal de lo que son por ejemplo los alojamientos, reservas, </w:t>
+      </w:r>
+      <w:proofErr w:type="spellStart"/>
+      <w:r>
+        <w:t>etc</w:t>
+      </w:r>
+      <w:proofErr w:type="spellEnd"/>
+      <w:r>
+        <w:t xml:space="preserve"> habrá, se eligió usar como tal memoria dinámica, primero, porque como tal es un requisito del desafío, y porque este nos va a permitir usar tanta memoria en tiempo real como necesitemos.</w:t>
+      </w:r>
+      <w:r>
+        <w:br/>
+        <w:t>La elección de usar doble puntero, en lugar de por ejemplo optar por una solución mas simple como un puntero a un arreglo dinámico</w:t>
+      </w:r>
+      <w:r>
+        <w:t xml:space="preserve"> ya que es una forma mucho mas flexible, que nos va a permitir, por ejemplo, con los alojamientos, tratarlos de manera independiente uno por uno, que es justamente lo que se necesita, y poder por ejemplo agregar o eliminar </w:t>
+      </w:r>
+      <w:r>
+        <w:t xml:space="preserve">el que queramos </w:t>
+      </w:r>
+      <w:r>
+        <w:t xml:space="preserve">sin ningún tipo de problema. </w:t>
+      </w:r>
+      <w:r>
+        <w:t xml:space="preserve"> </w:t>
+      </w:r>
+      <w:r>
+        <w:br/>
+      </w:r>
+      <w:r>
+        <w:br/>
+        <w:t>Es eficiente?</w:t>
+      </w:r>
+      <w:r>
+        <w:br/>
       </w:r>
     </w:p>
     <w:p/>

</xml_diff>

<commit_message>
Se sigue con el analisis de desafio
</commit_message>
<xml_diff>
--- a/Borrador analisis desafio II.docx
+++ b/Borrador analisis desafio II.docx
@@ -46,6 +46,17 @@
       </w:r>
       <w:r>
         <w:br/>
+      </w:r>
+      <w:r>
+        <w:t xml:space="preserve">A) </w:t>
+      </w:r>
+      <w:proofErr w:type="spellStart"/>
+      <w:r>
+        <w:t>Analisis</w:t>
+      </w:r>
+      <w:proofErr w:type="spellEnd"/>
+      <w:r>
+        <w:t xml:space="preserve"> del problema y consideraciones para la solución propuesta:</w:t>
       </w:r>
       <w:r>
         <w:br/>
@@ -2431,15 +2442,1608 @@
       </w:r>
       <w:r>
         <w:br/>
-        <w:t>Es eficiente?</w:t>
-      </w:r>
-      <w:r>
-        <w:br/>
-      </w:r>
-    </w:p>
+        <w:t>E</w:t>
+      </w:r>
+      <w:r>
+        <w:t>ficiencia:</w:t>
+      </w:r>
+      <w:r>
+        <w:br/>
+      </w:r>
+      <w:r>
+        <w:br/>
+      </w:r>
+      <w:r>
+        <w:t xml:space="preserve">Yo considero, que bajo, lo que </w:t>
+      </w:r>
+      <w:r>
+        <w:t>es,</w:t>
+      </w:r>
+      <w:r>
+        <w:t xml:space="preserve"> por ejemplo, los punteros dobles, se hace un buen uso de lo que sería la memoria dinámica y por tanto la eficiencia como tal</w:t>
+      </w:r>
+      <w:r>
+        <w:t>.</w:t>
+      </w:r>
+      <w:r>
+        <w:br/>
+        <w:t xml:space="preserve">Se evita lo que son operaciones innecesarias como lo serias duplicaciones. </w:t>
+      </w:r>
+      <w:r>
+        <w:br/>
+        <w:t>No hay operaciones que impliquen un costo en la eficiencia como por ejemplo reordenamientos ni estructuras genéricas que se usen de manera innecesaria.</w:t>
+      </w:r>
+      <w:r>
+        <w:br/>
+      </w:r>
+      <w:r>
+        <w:br/>
+        <w:t>Al usar referencias en los punteros, entre entidades, se evita lo que seria el duplicado de la información que se maneje.</w:t>
+      </w:r>
+      <w:r>
+        <w:br/>
+      </w:r>
+      <w:r>
+        <w:br/>
+        <w:t>B) Diagrama de clases de la solución planteada:</w:t>
+      </w:r>
+      <w:r>
+        <w:br/>
+      </w:r>
+      <w:r>
+        <w:t>1 Que clases hay</w:t>
+      </w:r>
+    </w:p>
+    <w:p>
+      <w:r>
+        <w:t>2 Que representa cada una</w:t>
+      </w:r>
+    </w:p>
+    <w:p>
+      <w:r>
+        <w:t xml:space="preserve">3 Como se relacionan entre si </w:t>
+      </w:r>
+    </w:p>
+    <w:p>
+      <w:r>
+        <w:lastRenderedPageBreak/>
+        <w:t xml:space="preserve">4 Que tipo de relación tienen (herencia, composición, asociación, </w:t>
+      </w:r>
+      <w:proofErr w:type="spellStart"/>
+      <w:r>
+        <w:t>etc</w:t>
+      </w:r>
+      <w:proofErr w:type="spellEnd"/>
+      <w:r>
+        <w:t>)</w:t>
+      </w:r>
+      <w:r>
+        <w:br/>
+      </w:r>
+      <w:r>
+        <w:br/>
+      </w:r>
+    </w:p>
+    <w:tbl>
+      <w:tblPr>
+        <w:tblStyle w:val="Tablaconcuadrcula"/>
+        <w:tblW w:w="9389" w:type="dxa"/>
+        <w:jc w:val="center"/>
+        <w:tblLook w:val="04A0" w:firstRow="1" w:lastRow="0" w:firstColumn="1" w:lastColumn="0" w:noHBand="0" w:noVBand="1"/>
+      </w:tblPr>
+      <w:tblGrid>
+        <w:gridCol w:w="3129"/>
+        <w:gridCol w:w="3129"/>
+        <w:gridCol w:w="3131"/>
+      </w:tblGrid>
+      <w:tr>
+        <w:trPr>
+          <w:trHeight w:val="626"/>
+          <w:jc w:val="center"/>
+        </w:trPr>
+        <w:tc>
+          <w:tcPr>
+            <w:tcW w:w="3129" w:type="dxa"/>
+          </w:tcPr>
+          <w:p>
+            <w:pPr>
+              <w:jc w:val="center"/>
+            </w:pPr>
+            <w:r>
+              <w:t xml:space="preserve">Clase </w:t>
+            </w:r>
+          </w:p>
+        </w:tc>
+        <w:tc>
+          <w:tcPr>
+            <w:tcW w:w="3129" w:type="dxa"/>
+          </w:tcPr>
+          <w:p>
+            <w:pPr>
+              <w:jc w:val="center"/>
+            </w:pPr>
+            <w:r>
+              <w:t>Tipo</w:t>
+            </w:r>
+          </w:p>
+        </w:tc>
+        <w:tc>
+          <w:tcPr>
+            <w:tcW w:w="3131" w:type="dxa"/>
+          </w:tcPr>
+          <w:p>
+            <w:pPr>
+              <w:jc w:val="center"/>
+            </w:pPr>
+            <w:r>
+              <w:t>Representa a</w:t>
+            </w:r>
+          </w:p>
+        </w:tc>
+      </w:tr>
+      <w:tr>
+        <w:trPr>
+          <w:trHeight w:val="626"/>
+          <w:jc w:val="center"/>
+        </w:trPr>
+        <w:tc>
+          <w:tcPr>
+            <w:tcW w:w="3129" w:type="dxa"/>
+          </w:tcPr>
+          <w:p>
+            <w:pPr>
+              <w:jc w:val="center"/>
+            </w:pPr>
+            <w:r>
+              <w:t>Usuario</w:t>
+            </w:r>
+          </w:p>
+        </w:tc>
+        <w:tc>
+          <w:tcPr>
+            <w:tcW w:w="3129" w:type="dxa"/>
+          </w:tcPr>
+          <w:p>
+            <w:pPr>
+              <w:jc w:val="center"/>
+            </w:pPr>
+            <w:r>
+              <w:t>Clase base</w:t>
+            </w:r>
+          </w:p>
+        </w:tc>
+        <w:tc>
+          <w:tcPr>
+            <w:tcW w:w="3131" w:type="dxa"/>
+          </w:tcPr>
+          <w:p>
+            <w:pPr>
+              <w:jc w:val="center"/>
+            </w:pPr>
+            <w:r>
+              <w:t xml:space="preserve">Cualquier persona en la plataforma </w:t>
+            </w:r>
+          </w:p>
+        </w:tc>
+      </w:tr>
+      <w:tr>
+        <w:trPr>
+          <w:trHeight w:val="659"/>
+          <w:jc w:val="center"/>
+        </w:trPr>
+        <w:tc>
+          <w:tcPr>
+            <w:tcW w:w="3129" w:type="dxa"/>
+          </w:tcPr>
+          <w:p>
+            <w:pPr>
+              <w:jc w:val="center"/>
+            </w:pPr>
+            <w:proofErr w:type="spellStart"/>
+            <w:r>
+              <w:t>Huesped</w:t>
+            </w:r>
+            <w:proofErr w:type="spellEnd"/>
+          </w:p>
+        </w:tc>
+        <w:tc>
+          <w:tcPr>
+            <w:tcW w:w="3129" w:type="dxa"/>
+          </w:tcPr>
+          <w:p>
+            <w:pPr>
+              <w:jc w:val="center"/>
+            </w:pPr>
+            <w:r>
+              <w:t xml:space="preserve">Derivada </w:t>
+            </w:r>
+          </w:p>
+        </w:tc>
+        <w:tc>
+          <w:tcPr>
+            <w:tcW w:w="3131" w:type="dxa"/>
+          </w:tcPr>
+          <w:p>
+            <w:pPr>
+              <w:jc w:val="center"/>
+            </w:pPr>
+            <w:r>
+              <w:t xml:space="preserve">Persona que hace las reservas </w:t>
+            </w:r>
+          </w:p>
+        </w:tc>
+      </w:tr>
+      <w:tr>
+        <w:trPr>
+          <w:trHeight w:val="626"/>
+          <w:jc w:val="center"/>
+        </w:trPr>
+        <w:tc>
+          <w:tcPr>
+            <w:tcW w:w="3129" w:type="dxa"/>
+          </w:tcPr>
+          <w:p>
+            <w:pPr>
+              <w:jc w:val="center"/>
+            </w:pPr>
+            <w:proofErr w:type="spellStart"/>
+            <w:r>
+              <w:t>Anfitrion</w:t>
+            </w:r>
+            <w:proofErr w:type="spellEnd"/>
+          </w:p>
+        </w:tc>
+        <w:tc>
+          <w:tcPr>
+            <w:tcW w:w="3129" w:type="dxa"/>
+          </w:tcPr>
+          <w:p>
+            <w:pPr>
+              <w:jc w:val="center"/>
+            </w:pPr>
+            <w:r>
+              <w:t xml:space="preserve">Derivada </w:t>
+            </w:r>
+          </w:p>
+        </w:tc>
+        <w:tc>
+          <w:tcPr>
+            <w:tcW w:w="3131" w:type="dxa"/>
+          </w:tcPr>
+          <w:p>
+            <w:pPr>
+              <w:jc w:val="center"/>
+            </w:pPr>
+            <w:r>
+              <w:t xml:space="preserve">Persona que ofrece los alojamientos </w:t>
+            </w:r>
+          </w:p>
+        </w:tc>
+      </w:tr>
+      <w:tr>
+        <w:trPr>
+          <w:trHeight w:val="626"/>
+          <w:jc w:val="center"/>
+        </w:trPr>
+        <w:tc>
+          <w:tcPr>
+            <w:tcW w:w="3129" w:type="dxa"/>
+          </w:tcPr>
+          <w:p>
+            <w:pPr>
+              <w:jc w:val="center"/>
+            </w:pPr>
+            <w:r>
+              <w:t xml:space="preserve">Alojamiento </w:t>
+            </w:r>
+            <w:r>
+              <w:br/>
+            </w:r>
+          </w:p>
+        </w:tc>
+        <w:tc>
+          <w:tcPr>
+            <w:tcW w:w="3129" w:type="dxa"/>
+          </w:tcPr>
+          <w:p>
+            <w:pPr>
+              <w:jc w:val="center"/>
+            </w:pPr>
+            <w:r>
+              <w:t>Compuesta</w:t>
+            </w:r>
+          </w:p>
+        </w:tc>
+        <w:tc>
+          <w:tcPr>
+            <w:tcW w:w="3131" w:type="dxa"/>
+          </w:tcPr>
+          <w:p>
+            <w:pPr>
+              <w:jc w:val="center"/>
+            </w:pPr>
+            <w:r>
+              <w:t xml:space="preserve">Lugar que se puede reservar </w:t>
+            </w:r>
+          </w:p>
+        </w:tc>
+      </w:tr>
+      <w:tr>
+        <w:trPr>
+          <w:trHeight w:val="626"/>
+          <w:jc w:val="center"/>
+        </w:trPr>
+        <w:tc>
+          <w:tcPr>
+            <w:tcW w:w="3129" w:type="dxa"/>
+          </w:tcPr>
+          <w:p>
+            <w:pPr>
+              <w:jc w:val="center"/>
+            </w:pPr>
+            <w:proofErr w:type="spellStart"/>
+            <w:r>
+              <w:t>Reservacion</w:t>
+            </w:r>
+            <w:proofErr w:type="spellEnd"/>
+          </w:p>
+        </w:tc>
+        <w:tc>
+          <w:tcPr>
+            <w:tcW w:w="3129" w:type="dxa"/>
+          </w:tcPr>
+          <w:p>
+            <w:pPr>
+              <w:jc w:val="center"/>
+            </w:pPr>
+            <w:r>
+              <w:t xml:space="preserve">Asociada </w:t>
+            </w:r>
+          </w:p>
+        </w:tc>
+        <w:tc>
+          <w:tcPr>
+            <w:tcW w:w="3131" w:type="dxa"/>
+          </w:tcPr>
+          <w:p>
+            <w:pPr>
+              <w:jc w:val="center"/>
+            </w:pPr>
+            <w:r>
+              <w:t xml:space="preserve">La reserva hecha por un huésped </w:t>
+            </w:r>
+          </w:p>
+        </w:tc>
+      </w:tr>
+      <w:tr>
+        <w:trPr>
+          <w:trHeight w:val="626"/>
+          <w:jc w:val="center"/>
+        </w:trPr>
+        <w:tc>
+          <w:tcPr>
+            <w:tcW w:w="3129" w:type="dxa"/>
+          </w:tcPr>
+          <w:p>
+            <w:pPr>
+              <w:jc w:val="center"/>
+            </w:pPr>
+            <w:r>
+              <w:t xml:space="preserve">Sistema </w:t>
+            </w:r>
+          </w:p>
+        </w:tc>
+        <w:tc>
+          <w:tcPr>
+            <w:tcW w:w="3129" w:type="dxa"/>
+          </w:tcPr>
+          <w:p>
+            <w:pPr>
+              <w:jc w:val="center"/>
+            </w:pPr>
+            <w:r>
+              <w:t>Controladora</w:t>
+            </w:r>
+          </w:p>
+        </w:tc>
+        <w:tc>
+          <w:tcPr>
+            <w:tcW w:w="3131" w:type="dxa"/>
+          </w:tcPr>
+          <w:p>
+            <w:pPr>
+              <w:jc w:val="center"/>
+            </w:pPr>
+            <w:r>
+              <w:t>Administra todo el funcionamiento del sistema</w:t>
+            </w:r>
+          </w:p>
+        </w:tc>
+      </w:tr>
+    </w:tbl>
     <w:p/>
     <w:p/>
     <w:p/>
+    <w:p>
+      <w:r>
+        <w:t xml:space="preserve">C Descripción en alto nivel de la lógica de tareas no triviales </w:t>
+      </w:r>
+      <w:r>
+        <w:br/>
+      </w:r>
+      <w:r>
+        <w:br/>
+        <w:t>Una de las tareas no triviales, tiene que ver con las fechas de las reservaciones, es decir, asegurarse de que no se crucen fechas entre las distintas reservaciones para un huésped o un alojamiento.</w:t>
+      </w:r>
+      <w:r>
+        <w:br/>
+      </w:r>
+      <w:r>
+        <w:br/>
+      </w:r>
+      <w:r>
+        <w:t>Hay que verificarlo en dos lados:</w:t>
+      </w:r>
+    </w:p>
+    <w:p>
+      <w:pPr>
+        <w:rPr>
+          <w:lang w:val="es-CO"/>
+        </w:rPr>
+      </w:pPr>
+      <w:r>
+        <w:t>Que el alojamiento esté libre en esas fechas.</w:t>
+      </w:r>
+      <w:r>
+        <w:br/>
+      </w:r>
+      <w:r>
+        <w:t xml:space="preserve">Que el </w:t>
+      </w:r>
+      <w:r>
+        <w:t>huésped</w:t>
+      </w:r>
+      <w:r>
+        <w:t xml:space="preserve"> no tenga otra reservación en ese mismo rango.</w:t>
+      </w:r>
+      <w:r>
+        <w:br/>
+      </w:r>
+      <w:r>
+        <w:br/>
+        <w:t>Esta debe hacerse para cada reservación que se tenga activa en el momento, lo que puede crecer bastante si hay muchos datos.</w:t>
+      </w:r>
+      <w:r>
+        <w:br/>
+      </w:r>
+      <w:r>
+        <w:br/>
+        <w:t>Ejemplo de un caso conflictivo:</w:t>
+      </w:r>
+      <w:r>
+        <w:br/>
+      </w:r>
+      <w:r>
+        <w:rPr>
+          <w:lang w:val="es-CO"/>
+        </w:rPr>
+        <w:t>Supón que un huésped ya tiene una reserva así:</w:t>
+      </w:r>
+    </w:p>
+    <w:p>
+      <w:pPr>
+        <w:numPr>
+          <w:ilvl w:val="0"/>
+          <w:numId w:val="4"/>
+        </w:numPr>
+        <w:rPr>
+          <w:lang w:val="es-CO"/>
+        </w:rPr>
+      </w:pPr>
+      <w:r>
+        <w:rPr>
+          <w:lang w:val="es-CO"/>
+        </w:rPr>
+        <w:t>Fecha de entrada: 2025-06-10</w:t>
+      </w:r>
+    </w:p>
+    <w:p>
+      <w:pPr>
+        <w:numPr>
+          <w:ilvl w:val="0"/>
+          <w:numId w:val="4"/>
+        </w:numPr>
+        <w:rPr>
+          <w:lang w:val="es-CO"/>
+        </w:rPr>
+      </w:pPr>
+      <w:r>
+        <w:rPr>
+          <w:lang w:val="es-CO"/>
+        </w:rPr>
+        <w:t>Duración: 4 noches → termina en 2025-06-14</w:t>
+      </w:r>
+    </w:p>
+    <w:p>
+      <w:r>
+        <w:lastRenderedPageBreak/>
+        <w:t>Ahora quiere reservar otro alojamiento desde 2025-06-12 por 2 noches.</w:t>
+      </w:r>
+      <w:r>
+        <w:br/>
+      </w:r>
+      <w:r>
+        <w:br/>
+        <w:t>Aquí tenemos un conflicto, porque 2025-06-12 ya esta ocupada por otra reservación del mismo huésped</w:t>
+      </w:r>
+      <w:r>
+        <w:br/>
+      </w:r>
+      <w:r>
+        <w:br/>
+        <w:t xml:space="preserve">ahora, como lo resolvemos, primero tenemos que tener en cuenta que las fechas serán ingresadas, por ejemplo, </w:t>
+      </w:r>
+      <w:proofErr w:type="spellStart"/>
+      <w:r>
+        <w:t>asi</w:t>
+      </w:r>
+      <w:proofErr w:type="spellEnd"/>
+      <w:r>
+        <w:t>: 20250612, ya con esto claro, tenemos el código:</w:t>
+      </w:r>
+      <w:r>
+        <w:br/>
+      </w:r>
+      <w:r>
+        <w:br/>
+      </w:r>
+      <w:proofErr w:type="spellStart"/>
+      <w:r>
+        <w:t>bool</w:t>
+      </w:r>
+      <w:proofErr w:type="spellEnd"/>
+      <w:r>
+        <w:t xml:space="preserve"> </w:t>
+      </w:r>
+      <w:proofErr w:type="spellStart"/>
+      <w:r>
+        <w:t>esBisiesto</w:t>
+      </w:r>
+      <w:proofErr w:type="spellEnd"/>
+      <w:r>
+        <w:t>(</w:t>
+      </w:r>
+      <w:proofErr w:type="spellStart"/>
+      <w:r>
+        <w:t>int</w:t>
+      </w:r>
+      <w:proofErr w:type="spellEnd"/>
+      <w:r>
+        <w:t xml:space="preserve"> </w:t>
+      </w:r>
+      <w:proofErr w:type="spellStart"/>
+      <w:r>
+        <w:t>anio</w:t>
+      </w:r>
+      <w:proofErr w:type="spellEnd"/>
+      <w:r>
+        <w:t>) {</w:t>
+      </w:r>
+    </w:p>
+    <w:p>
+      <w:r>
+        <w:t xml:space="preserve">    </w:t>
+      </w:r>
+      <w:proofErr w:type="spellStart"/>
+      <w:r>
+        <w:t>return</w:t>
+      </w:r>
+      <w:proofErr w:type="spellEnd"/>
+      <w:r>
+        <w:t xml:space="preserve"> (</w:t>
+      </w:r>
+      <w:proofErr w:type="spellStart"/>
+      <w:r>
+        <w:t>anio</w:t>
+      </w:r>
+      <w:proofErr w:type="spellEnd"/>
+      <w:r>
+        <w:t xml:space="preserve"> % 4 == 0 &amp;&amp; </w:t>
+      </w:r>
+      <w:proofErr w:type="spellStart"/>
+      <w:r>
+        <w:t>anio</w:t>
+      </w:r>
+      <w:proofErr w:type="spellEnd"/>
+      <w:r>
+        <w:t xml:space="preserve"> % 100 != 0) || (</w:t>
+      </w:r>
+      <w:proofErr w:type="spellStart"/>
+      <w:r>
+        <w:t>anio</w:t>
+      </w:r>
+      <w:proofErr w:type="spellEnd"/>
+      <w:r>
+        <w:t xml:space="preserve"> % 400 == 0);</w:t>
+      </w:r>
+    </w:p>
+    <w:p>
+      <w:r>
+        <w:t>}</w:t>
+      </w:r>
+    </w:p>
+    <w:p/>
+    <w:p>
+      <w:proofErr w:type="spellStart"/>
+      <w:r>
+        <w:t>int</w:t>
+      </w:r>
+      <w:proofErr w:type="spellEnd"/>
+      <w:r>
+        <w:t xml:space="preserve"> </w:t>
+      </w:r>
+      <w:proofErr w:type="spellStart"/>
+      <w:r>
+        <w:t>diasEnMes</w:t>
+      </w:r>
+      <w:proofErr w:type="spellEnd"/>
+      <w:r>
+        <w:t>(</w:t>
+      </w:r>
+      <w:proofErr w:type="spellStart"/>
+      <w:r>
+        <w:t>int</w:t>
+      </w:r>
+      <w:proofErr w:type="spellEnd"/>
+      <w:r>
+        <w:t xml:space="preserve"> mes, </w:t>
+      </w:r>
+      <w:proofErr w:type="spellStart"/>
+      <w:r>
+        <w:t>int</w:t>
+      </w:r>
+      <w:proofErr w:type="spellEnd"/>
+      <w:r>
+        <w:t xml:space="preserve"> </w:t>
+      </w:r>
+      <w:proofErr w:type="spellStart"/>
+      <w:r>
+        <w:t>anio</w:t>
+      </w:r>
+      <w:proofErr w:type="spellEnd"/>
+      <w:r>
+        <w:t>) {</w:t>
+      </w:r>
+    </w:p>
+    <w:p>
+      <w:r>
+        <w:t xml:space="preserve">    </w:t>
+      </w:r>
+      <w:proofErr w:type="spellStart"/>
+      <w:r>
+        <w:t>int</w:t>
+      </w:r>
+      <w:proofErr w:type="spellEnd"/>
+      <w:r>
+        <w:t xml:space="preserve"> </w:t>
+      </w:r>
+      <w:proofErr w:type="spellStart"/>
+      <w:r>
+        <w:t>diasMes</w:t>
+      </w:r>
+      <w:proofErr w:type="spellEnd"/>
+      <w:r>
+        <w:t>[] = {31, 28, 31, 30, 31, 30,</w:t>
+      </w:r>
+    </w:p>
+    <w:p>
+      <w:r>
+        <w:t xml:space="preserve">                     31, 31, 30, 31, 30, 31};</w:t>
+      </w:r>
+    </w:p>
+    <w:p>
+      <w:r>
+        <w:t xml:space="preserve">    </w:t>
+      </w:r>
+      <w:proofErr w:type="spellStart"/>
+      <w:r>
+        <w:t>if</w:t>
+      </w:r>
+      <w:proofErr w:type="spellEnd"/>
+      <w:r>
+        <w:t xml:space="preserve"> (mes == 2 &amp;&amp; </w:t>
+      </w:r>
+      <w:proofErr w:type="spellStart"/>
+      <w:r>
+        <w:t>esBisiesto</w:t>
+      </w:r>
+      <w:proofErr w:type="spellEnd"/>
+      <w:r>
+        <w:t>(</w:t>
+      </w:r>
+      <w:proofErr w:type="spellStart"/>
+      <w:r>
+        <w:t>anio</w:t>
+      </w:r>
+      <w:proofErr w:type="spellEnd"/>
+      <w:r>
+        <w:t xml:space="preserve">)) </w:t>
+      </w:r>
+      <w:proofErr w:type="spellStart"/>
+      <w:r>
+        <w:t>return</w:t>
+      </w:r>
+      <w:proofErr w:type="spellEnd"/>
+      <w:r>
+        <w:t xml:space="preserve"> 29;</w:t>
+      </w:r>
+    </w:p>
+    <w:p>
+      <w:r>
+        <w:t xml:space="preserve">    </w:t>
+      </w:r>
+      <w:proofErr w:type="spellStart"/>
+      <w:r>
+        <w:t>return</w:t>
+      </w:r>
+      <w:proofErr w:type="spellEnd"/>
+      <w:r>
+        <w:t xml:space="preserve"> </w:t>
+      </w:r>
+      <w:proofErr w:type="spellStart"/>
+      <w:r>
+        <w:t>diasMes</w:t>
+      </w:r>
+      <w:proofErr w:type="spellEnd"/>
+      <w:r>
+        <w:t>[mes - 1];</w:t>
+      </w:r>
+    </w:p>
+    <w:p>
+      <w:r>
+        <w:t>}</w:t>
+      </w:r>
+    </w:p>
+    <w:p/>
+    <w:p>
+      <w:r>
+        <w:t>// Convierte AAAAMMDD en año, mes, día</w:t>
+      </w:r>
+    </w:p>
+    <w:p>
+      <w:proofErr w:type="spellStart"/>
+      <w:r>
+        <w:t>void</w:t>
+      </w:r>
+      <w:proofErr w:type="spellEnd"/>
+      <w:r>
+        <w:t xml:space="preserve"> </w:t>
+      </w:r>
+      <w:proofErr w:type="spellStart"/>
+      <w:r>
+        <w:t>descomponerFecha</w:t>
+      </w:r>
+      <w:proofErr w:type="spellEnd"/>
+      <w:r>
+        <w:t>(</w:t>
+      </w:r>
+      <w:proofErr w:type="spellStart"/>
+      <w:r>
+        <w:t>int</w:t>
+      </w:r>
+      <w:proofErr w:type="spellEnd"/>
+      <w:r>
+        <w:t xml:space="preserve"> fecha, </w:t>
+      </w:r>
+      <w:proofErr w:type="spellStart"/>
+      <w:r>
+        <w:t>int</w:t>
+      </w:r>
+      <w:proofErr w:type="spellEnd"/>
+      <w:r>
+        <w:t xml:space="preserve">&amp; </w:t>
+      </w:r>
+      <w:proofErr w:type="spellStart"/>
+      <w:r>
+        <w:t>anio</w:t>
+      </w:r>
+      <w:proofErr w:type="spellEnd"/>
+      <w:r>
+        <w:t xml:space="preserve">, </w:t>
+      </w:r>
+      <w:proofErr w:type="spellStart"/>
+      <w:r>
+        <w:t>int</w:t>
+      </w:r>
+      <w:proofErr w:type="spellEnd"/>
+      <w:r>
+        <w:t xml:space="preserve">&amp; mes, </w:t>
+      </w:r>
+      <w:proofErr w:type="spellStart"/>
+      <w:r>
+        <w:t>int</w:t>
+      </w:r>
+      <w:proofErr w:type="spellEnd"/>
+      <w:r>
+        <w:t xml:space="preserve">&amp; </w:t>
+      </w:r>
+      <w:proofErr w:type="spellStart"/>
+      <w:r>
+        <w:t>dia</w:t>
+      </w:r>
+      <w:proofErr w:type="spellEnd"/>
+      <w:r>
+        <w:t>) {</w:t>
+      </w:r>
+    </w:p>
+    <w:p>
+      <w:r>
+        <w:t xml:space="preserve">    </w:t>
+      </w:r>
+      <w:proofErr w:type="spellStart"/>
+      <w:r>
+        <w:t>anio</w:t>
+      </w:r>
+      <w:proofErr w:type="spellEnd"/>
+      <w:r>
+        <w:t xml:space="preserve"> = fecha / 10000;</w:t>
+      </w:r>
+    </w:p>
+    <w:p>
+      <w:r>
+        <w:t xml:space="preserve">    mes  = (fecha % 10000) / 100;</w:t>
+      </w:r>
+    </w:p>
+    <w:p>
+      <w:r>
+        <w:t xml:space="preserve">    </w:t>
+      </w:r>
+      <w:proofErr w:type="spellStart"/>
+      <w:r>
+        <w:t>dia</w:t>
+      </w:r>
+      <w:proofErr w:type="spellEnd"/>
+      <w:r>
+        <w:t xml:space="preserve">  = fecha % 100;</w:t>
+      </w:r>
+    </w:p>
+    <w:p>
+      <w:r>
+        <w:t>}</w:t>
+      </w:r>
+    </w:p>
+    <w:p/>
+    <w:p/>
+    <w:p/>
+    <w:p/>
+    <w:p/>
+    <w:p/>
+    <w:p>
+      <w:r>
+        <w:t>// Suma 'n' días a una fecha (formato AAAAMMDD)</w:t>
+      </w:r>
+    </w:p>
+    <w:p>
+      <w:proofErr w:type="spellStart"/>
+      <w:r>
+        <w:t>int</w:t>
+      </w:r>
+      <w:proofErr w:type="spellEnd"/>
+      <w:r>
+        <w:t xml:space="preserve"> </w:t>
+      </w:r>
+      <w:proofErr w:type="spellStart"/>
+      <w:r>
+        <w:t>sumarDias</w:t>
+      </w:r>
+      <w:proofErr w:type="spellEnd"/>
+      <w:r>
+        <w:t>(</w:t>
+      </w:r>
+      <w:proofErr w:type="spellStart"/>
+      <w:r>
+        <w:t>int</w:t>
+      </w:r>
+      <w:proofErr w:type="spellEnd"/>
+      <w:r>
+        <w:t xml:space="preserve"> fecha, </w:t>
+      </w:r>
+      <w:proofErr w:type="spellStart"/>
+      <w:r>
+        <w:t>int</w:t>
+      </w:r>
+      <w:proofErr w:type="spellEnd"/>
+      <w:r>
+        <w:t xml:space="preserve"> n) {</w:t>
+      </w:r>
+    </w:p>
+    <w:p>
+      <w:r>
+        <w:t xml:space="preserve">    </w:t>
+      </w:r>
+      <w:proofErr w:type="spellStart"/>
+      <w:r>
+        <w:t>int</w:t>
+      </w:r>
+      <w:proofErr w:type="spellEnd"/>
+      <w:r>
+        <w:t xml:space="preserve"> </w:t>
+      </w:r>
+      <w:proofErr w:type="spellStart"/>
+      <w:r>
+        <w:t>anio</w:t>
+      </w:r>
+      <w:proofErr w:type="spellEnd"/>
+      <w:r>
+        <w:t xml:space="preserve">, mes, </w:t>
+      </w:r>
+      <w:proofErr w:type="spellStart"/>
+      <w:r>
+        <w:t>dia</w:t>
+      </w:r>
+      <w:proofErr w:type="spellEnd"/>
+      <w:r>
+        <w:t>;</w:t>
+      </w:r>
+    </w:p>
+    <w:p>
+      <w:r>
+        <w:t xml:space="preserve">    </w:t>
+      </w:r>
+      <w:proofErr w:type="spellStart"/>
+      <w:r>
+        <w:t>descomponerFecha</w:t>
+      </w:r>
+      <w:proofErr w:type="spellEnd"/>
+      <w:r>
+        <w:t xml:space="preserve">(fecha, </w:t>
+      </w:r>
+      <w:proofErr w:type="spellStart"/>
+      <w:r>
+        <w:t>anio</w:t>
+      </w:r>
+      <w:proofErr w:type="spellEnd"/>
+      <w:r>
+        <w:t xml:space="preserve">, mes, </w:t>
+      </w:r>
+      <w:proofErr w:type="spellStart"/>
+      <w:r>
+        <w:t>dia</w:t>
+      </w:r>
+      <w:proofErr w:type="spellEnd"/>
+      <w:r>
+        <w:t>);</w:t>
+      </w:r>
+    </w:p>
+    <w:p/>
+    <w:p>
+      <w:r>
+        <w:t xml:space="preserve">    </w:t>
+      </w:r>
+      <w:proofErr w:type="spellStart"/>
+      <w:r>
+        <w:t>while</w:t>
+      </w:r>
+      <w:proofErr w:type="spellEnd"/>
+      <w:r>
+        <w:t xml:space="preserve"> (n &gt; 0) {</w:t>
+      </w:r>
+    </w:p>
+    <w:p>
+      <w:r>
+        <w:t xml:space="preserve">        </w:t>
+      </w:r>
+      <w:proofErr w:type="spellStart"/>
+      <w:r>
+        <w:t>int</w:t>
+      </w:r>
+      <w:proofErr w:type="spellEnd"/>
+      <w:r>
+        <w:t xml:space="preserve"> </w:t>
+      </w:r>
+      <w:proofErr w:type="spellStart"/>
+      <w:r>
+        <w:t>diasMes</w:t>
+      </w:r>
+      <w:proofErr w:type="spellEnd"/>
+      <w:r>
+        <w:t xml:space="preserve"> = </w:t>
+      </w:r>
+      <w:proofErr w:type="spellStart"/>
+      <w:r>
+        <w:t>diasEnMes</w:t>
+      </w:r>
+      <w:proofErr w:type="spellEnd"/>
+      <w:r>
+        <w:t xml:space="preserve">(mes, </w:t>
+      </w:r>
+      <w:proofErr w:type="spellStart"/>
+      <w:r>
+        <w:t>anio</w:t>
+      </w:r>
+      <w:proofErr w:type="spellEnd"/>
+      <w:r>
+        <w:t>);</w:t>
+      </w:r>
+    </w:p>
+    <w:p>
+      <w:r>
+        <w:t xml:space="preserve">        </w:t>
+      </w:r>
+      <w:proofErr w:type="spellStart"/>
+      <w:r>
+        <w:t>if</w:t>
+      </w:r>
+      <w:proofErr w:type="spellEnd"/>
+      <w:r>
+        <w:t xml:space="preserve"> (</w:t>
+      </w:r>
+      <w:proofErr w:type="spellStart"/>
+      <w:r>
+        <w:t>dia</w:t>
+      </w:r>
+      <w:proofErr w:type="spellEnd"/>
+      <w:r>
+        <w:t xml:space="preserve"> + n &lt;= </w:t>
+      </w:r>
+      <w:proofErr w:type="spellStart"/>
+      <w:r>
+        <w:t>diasMes</w:t>
+      </w:r>
+      <w:proofErr w:type="spellEnd"/>
+      <w:r>
+        <w:t>) {</w:t>
+      </w:r>
+    </w:p>
+    <w:p>
+      <w:r>
+        <w:t xml:space="preserve">            </w:t>
+      </w:r>
+      <w:proofErr w:type="spellStart"/>
+      <w:r>
+        <w:t>dia</w:t>
+      </w:r>
+      <w:proofErr w:type="spellEnd"/>
+      <w:r>
+        <w:t xml:space="preserve"> += n;</w:t>
+      </w:r>
+    </w:p>
+    <w:p>
+      <w:r>
+        <w:t xml:space="preserve">            break;</w:t>
+      </w:r>
+    </w:p>
+    <w:p>
+      <w:r>
+        <w:t xml:space="preserve">        } </w:t>
+      </w:r>
+      <w:proofErr w:type="spellStart"/>
+      <w:r>
+        <w:t>else</w:t>
+      </w:r>
+      <w:proofErr w:type="spellEnd"/>
+      <w:r>
+        <w:t xml:space="preserve"> {</w:t>
+      </w:r>
+    </w:p>
+    <w:p>
+      <w:r>
+        <w:t xml:space="preserve">            n -= (</w:t>
+      </w:r>
+      <w:proofErr w:type="spellStart"/>
+      <w:r>
+        <w:t>diasMes</w:t>
+      </w:r>
+      <w:proofErr w:type="spellEnd"/>
+      <w:r>
+        <w:t xml:space="preserve"> - </w:t>
+      </w:r>
+      <w:proofErr w:type="spellStart"/>
+      <w:r>
+        <w:t>dia</w:t>
+      </w:r>
+      <w:proofErr w:type="spellEnd"/>
+      <w:r>
+        <w:t xml:space="preserve"> + 1);</w:t>
+      </w:r>
+    </w:p>
+    <w:p>
+      <w:r>
+        <w:t xml:space="preserve">            </w:t>
+      </w:r>
+      <w:proofErr w:type="spellStart"/>
+      <w:r>
+        <w:t>dia</w:t>
+      </w:r>
+      <w:proofErr w:type="spellEnd"/>
+      <w:r>
+        <w:t xml:space="preserve"> = 1;</w:t>
+      </w:r>
+    </w:p>
+    <w:p>
+      <w:r>
+        <w:t xml:space="preserve">            mes++;</w:t>
+      </w:r>
+    </w:p>
+    <w:p>
+      <w:r>
+        <w:t xml:space="preserve">            </w:t>
+      </w:r>
+      <w:proofErr w:type="spellStart"/>
+      <w:r>
+        <w:t>if</w:t>
+      </w:r>
+      <w:proofErr w:type="spellEnd"/>
+      <w:r>
+        <w:t xml:space="preserve"> (mes &gt; 12) {</w:t>
+      </w:r>
+    </w:p>
+    <w:p>
+      <w:r>
+        <w:t xml:space="preserve">                mes = 1;</w:t>
+      </w:r>
+    </w:p>
+    <w:p>
+      <w:r>
+        <w:t xml:space="preserve">                </w:t>
+      </w:r>
+      <w:proofErr w:type="spellStart"/>
+      <w:r>
+        <w:t>anio</w:t>
+      </w:r>
+      <w:proofErr w:type="spellEnd"/>
+      <w:r>
+        <w:t>++;</w:t>
+      </w:r>
+    </w:p>
+    <w:p>
+      <w:r>
+        <w:t xml:space="preserve">            }</w:t>
+      </w:r>
+    </w:p>
+    <w:p>
+      <w:r>
+        <w:t xml:space="preserve">        }</w:t>
+      </w:r>
+    </w:p>
+    <w:p>
+      <w:r>
+        <w:t xml:space="preserve">    }</w:t>
+      </w:r>
+    </w:p>
+    <w:p/>
+    <w:p>
+      <w:r>
+        <w:t xml:space="preserve">    </w:t>
+      </w:r>
+      <w:proofErr w:type="spellStart"/>
+      <w:r>
+        <w:t>return</w:t>
+      </w:r>
+      <w:proofErr w:type="spellEnd"/>
+      <w:r>
+        <w:t xml:space="preserve"> </w:t>
+      </w:r>
+      <w:proofErr w:type="spellStart"/>
+      <w:r>
+        <w:t>anio</w:t>
+      </w:r>
+      <w:proofErr w:type="spellEnd"/>
+      <w:r>
+        <w:t xml:space="preserve"> * 10000 + mes * 100 + </w:t>
+      </w:r>
+      <w:proofErr w:type="spellStart"/>
+      <w:r>
+        <w:t>dia</w:t>
+      </w:r>
+      <w:proofErr w:type="spellEnd"/>
+      <w:r>
+        <w:t>;</w:t>
+      </w:r>
+    </w:p>
+    <w:p>
+      <w:r>
+        <w:t>}</w:t>
+      </w:r>
+      <w:r>
+        <w:t xml:space="preserve"> </w:t>
+      </w:r>
+      <w:r>
+        <w:br/>
+      </w:r>
+      <w:r>
+        <w:br/>
+      </w:r>
+      <w:r>
+        <w:t>luego, se hace la comparativa de lo que serian como tal las fechas:</w:t>
+      </w:r>
+      <w:r>
+        <w:br/>
+      </w:r>
+      <w:r>
+        <w:br/>
+      </w:r>
+      <w:proofErr w:type="spellStart"/>
+      <w:r>
+        <w:t>bool</w:t>
+      </w:r>
+      <w:proofErr w:type="spellEnd"/>
+      <w:r>
+        <w:t xml:space="preserve"> </w:t>
+      </w:r>
+      <w:proofErr w:type="spellStart"/>
+      <w:r>
+        <w:t>fechasSeCruzan</w:t>
+      </w:r>
+      <w:proofErr w:type="spellEnd"/>
+      <w:r>
+        <w:t>(</w:t>
+      </w:r>
+      <w:proofErr w:type="spellStart"/>
+      <w:r>
+        <w:t>int</w:t>
+      </w:r>
+      <w:proofErr w:type="spellEnd"/>
+      <w:r>
+        <w:t xml:space="preserve"> inicio1, </w:t>
+      </w:r>
+      <w:proofErr w:type="spellStart"/>
+      <w:r>
+        <w:t>int</w:t>
+      </w:r>
+      <w:proofErr w:type="spellEnd"/>
+      <w:r>
+        <w:t xml:space="preserve"> duracion1, </w:t>
+      </w:r>
+      <w:proofErr w:type="spellStart"/>
+      <w:r>
+        <w:t>int</w:t>
+      </w:r>
+      <w:proofErr w:type="spellEnd"/>
+      <w:r>
+        <w:t xml:space="preserve"> inicio2, </w:t>
+      </w:r>
+      <w:proofErr w:type="spellStart"/>
+      <w:r>
+        <w:t>int</w:t>
+      </w:r>
+      <w:proofErr w:type="spellEnd"/>
+      <w:r>
+        <w:t xml:space="preserve"> duracion2) {</w:t>
+      </w:r>
+    </w:p>
+    <w:p>
+      <w:r>
+        <w:t xml:space="preserve">    </w:t>
+      </w:r>
+      <w:proofErr w:type="spellStart"/>
+      <w:r>
+        <w:t>int</w:t>
+      </w:r>
+      <w:proofErr w:type="spellEnd"/>
+      <w:r>
+        <w:t xml:space="preserve"> fin1 = </w:t>
+      </w:r>
+      <w:proofErr w:type="spellStart"/>
+      <w:r>
+        <w:t>sumarDias</w:t>
+      </w:r>
+      <w:proofErr w:type="spellEnd"/>
+      <w:r>
+        <w:t>(inicio1, duracion1);</w:t>
+      </w:r>
+    </w:p>
+    <w:p>
+      <w:r>
+        <w:lastRenderedPageBreak/>
+        <w:t xml:space="preserve">    </w:t>
+      </w:r>
+      <w:proofErr w:type="spellStart"/>
+      <w:r>
+        <w:t>int</w:t>
+      </w:r>
+      <w:proofErr w:type="spellEnd"/>
+      <w:r>
+        <w:t xml:space="preserve"> fin2 = </w:t>
+      </w:r>
+      <w:proofErr w:type="spellStart"/>
+      <w:r>
+        <w:t>sumarDias</w:t>
+      </w:r>
+      <w:proofErr w:type="spellEnd"/>
+      <w:r>
+        <w:t>(inicio2, duracion2);</w:t>
+      </w:r>
+    </w:p>
+    <w:p/>
+    <w:p>
+      <w:r>
+        <w:t xml:space="preserve">    // No se cruzan si una termina antes o empieza después de la otra</w:t>
+      </w:r>
+    </w:p>
+    <w:p>
+      <w:r>
+        <w:t xml:space="preserve">    </w:t>
+      </w:r>
+      <w:proofErr w:type="spellStart"/>
+      <w:r>
+        <w:t>if</w:t>
+      </w:r>
+      <w:proofErr w:type="spellEnd"/>
+      <w:r>
+        <w:t xml:space="preserve"> (fin1 &lt;= inicio2 || fin2 &lt;= inicio1) {</w:t>
+      </w:r>
+    </w:p>
+    <w:p>
+      <w:r>
+        <w:t xml:space="preserve">        </w:t>
+      </w:r>
+      <w:proofErr w:type="spellStart"/>
+      <w:r>
+        <w:t>return</w:t>
+      </w:r>
+      <w:proofErr w:type="spellEnd"/>
+      <w:r>
+        <w:t xml:space="preserve"> false;</w:t>
+      </w:r>
+    </w:p>
+    <w:p>
+      <w:r>
+        <w:t xml:space="preserve">    }</w:t>
+      </w:r>
+    </w:p>
+    <w:p>
+      <w:r>
+        <w:t xml:space="preserve">    </w:t>
+      </w:r>
+      <w:proofErr w:type="spellStart"/>
+      <w:r>
+        <w:t>return</w:t>
+      </w:r>
+      <w:proofErr w:type="spellEnd"/>
+      <w:r>
+        <w:t xml:space="preserve"> true;</w:t>
+      </w:r>
+    </w:p>
+    <w:p>
+      <w:r>
+        <w:t>}</w:t>
+      </w:r>
+      <w:r>
+        <w:br/>
+      </w:r>
+      <w:r>
+        <w:br/>
+        <w:t>tenemos como tal lo que seria un ejemplo del uso de esta:</w:t>
+      </w:r>
+      <w:r>
+        <w:br/>
+      </w:r>
+      <w:r>
+        <w:br/>
+      </w:r>
+      <w:proofErr w:type="spellStart"/>
+      <w:r>
+        <w:t>int</w:t>
+      </w:r>
+      <w:proofErr w:type="spellEnd"/>
+      <w:r>
+        <w:t xml:space="preserve"> </w:t>
+      </w:r>
+      <w:proofErr w:type="spellStart"/>
+      <w:r>
+        <w:t>main</w:t>
+      </w:r>
+      <w:proofErr w:type="spellEnd"/>
+      <w:r>
+        <w:t>() {</w:t>
+      </w:r>
+    </w:p>
+    <w:p>
+      <w:r>
+        <w:t xml:space="preserve">    </w:t>
+      </w:r>
+      <w:proofErr w:type="spellStart"/>
+      <w:r>
+        <w:t>int</w:t>
+      </w:r>
+      <w:proofErr w:type="spellEnd"/>
+      <w:r>
+        <w:t xml:space="preserve"> r1_inicio = 20250610;</w:t>
+      </w:r>
+    </w:p>
+    <w:p>
+      <w:r>
+        <w:t xml:space="preserve">    </w:t>
+      </w:r>
+      <w:proofErr w:type="spellStart"/>
+      <w:r>
+        <w:t>int</w:t>
+      </w:r>
+      <w:proofErr w:type="spellEnd"/>
+      <w:r>
+        <w:t xml:space="preserve"> r1_duracion = 4; // 10 al 14</w:t>
+      </w:r>
+    </w:p>
+    <w:p/>
+    <w:p>
+      <w:r>
+        <w:t xml:space="preserve">    </w:t>
+      </w:r>
+      <w:proofErr w:type="spellStart"/>
+      <w:r>
+        <w:t>int</w:t>
+      </w:r>
+      <w:proofErr w:type="spellEnd"/>
+      <w:r>
+        <w:t xml:space="preserve"> r2_inicio = 20250612;</w:t>
+      </w:r>
+    </w:p>
+    <w:p>
+      <w:r>
+        <w:t xml:space="preserve">    </w:t>
+      </w:r>
+      <w:proofErr w:type="spellStart"/>
+      <w:r>
+        <w:t>int</w:t>
+      </w:r>
+      <w:proofErr w:type="spellEnd"/>
+      <w:r>
+        <w:t xml:space="preserve"> r2_duracion = 2; // 12 al 14</w:t>
+      </w:r>
+    </w:p>
+    <w:p/>
+    <w:p>
+      <w:r>
+        <w:t xml:space="preserve">    </w:t>
+      </w:r>
+      <w:proofErr w:type="spellStart"/>
+      <w:r>
+        <w:t>if</w:t>
+      </w:r>
+      <w:proofErr w:type="spellEnd"/>
+      <w:r>
+        <w:t xml:space="preserve"> (</w:t>
+      </w:r>
+      <w:proofErr w:type="spellStart"/>
+      <w:r>
+        <w:t>fechasSeCruzan</w:t>
+      </w:r>
+      <w:proofErr w:type="spellEnd"/>
+      <w:r>
+        <w:t>(r1_inicio, r1_duracion, r2_inicio, r2_duracion)) {</w:t>
+      </w:r>
+    </w:p>
+    <w:p>
+      <w:r>
+        <w:t xml:space="preserve">        </w:t>
+      </w:r>
+      <w:proofErr w:type="spellStart"/>
+      <w:r>
+        <w:t>cout</w:t>
+      </w:r>
+      <w:proofErr w:type="spellEnd"/>
+      <w:r>
+        <w:t xml:space="preserve"> &lt;&lt; </w:t>
+      </w:r>
+      <w:r>
+        <w:t>“</w:t>
+      </w:r>
+      <w:r>
+        <w:t xml:space="preserve">Las fechas se cruzan" &lt;&lt; </w:t>
+      </w:r>
+      <w:proofErr w:type="spellStart"/>
+      <w:r>
+        <w:t>endl</w:t>
+      </w:r>
+      <w:proofErr w:type="spellEnd"/>
+      <w:r>
+        <w:t>;</w:t>
+      </w:r>
+    </w:p>
+    <w:p>
+      <w:r>
+        <w:t xml:space="preserve">    } </w:t>
+      </w:r>
+      <w:proofErr w:type="spellStart"/>
+      <w:r>
+        <w:t>else</w:t>
+      </w:r>
+      <w:proofErr w:type="spellEnd"/>
+      <w:r>
+        <w:t xml:space="preserve"> {</w:t>
+      </w:r>
+    </w:p>
+    <w:p>
+      <w:r>
+        <w:t xml:space="preserve">        </w:t>
+      </w:r>
+      <w:proofErr w:type="spellStart"/>
+      <w:r>
+        <w:t>cout</w:t>
+      </w:r>
+      <w:proofErr w:type="spellEnd"/>
+      <w:r>
+        <w:t xml:space="preserve"> &lt;&lt; "Las fechas est</w:t>
+      </w:r>
+      <w:r>
+        <w:rPr>
+          <w:rFonts w:ascii="Aptos" w:hAnsi="Aptos" w:cs="Aptos"/>
+        </w:rPr>
+        <w:t>á</w:t>
+      </w:r>
+      <w:r>
+        <w:t xml:space="preserve">n libres" &lt;&lt; </w:t>
+      </w:r>
+      <w:proofErr w:type="spellStart"/>
+      <w:r>
+        <w:t>endl</w:t>
+      </w:r>
+      <w:proofErr w:type="spellEnd"/>
+      <w:r>
+        <w:t>;</w:t>
+      </w:r>
+    </w:p>
+    <w:p>
+      <w:r>
+        <w:t xml:space="preserve">    }</w:t>
+      </w:r>
+    </w:p>
+    <w:p/>
+    <w:p>
+      <w:r>
+        <w:t xml:space="preserve">    </w:t>
+      </w:r>
+      <w:proofErr w:type="spellStart"/>
+      <w:r>
+        <w:t>return</w:t>
+      </w:r>
+      <w:proofErr w:type="spellEnd"/>
+      <w:r>
+        <w:t xml:space="preserve"> 0;</w:t>
+      </w:r>
+    </w:p>
+    <w:p>
+      <w:r>
+        <w:t>}</w:t>
+      </w:r>
+      <w:r>
+        <w:br/>
+      </w:r>
+      <w:r>
+        <w:br/>
+        <w:t xml:space="preserve">D Algoritmos implementados debidamente </w:t>
+      </w:r>
+      <w:proofErr w:type="spellStart"/>
+      <w:r>
+        <w:t>intra-documentados</w:t>
+      </w:r>
+      <w:proofErr w:type="spellEnd"/>
+      <w:r>
+        <w:br/>
+      </w:r>
+    </w:p>
+    <w:p/>
+    <w:p>
+      <w:r>
+        <w:lastRenderedPageBreak/>
+        <w:t xml:space="preserve">E Problemas de desarrollo que se </w:t>
+      </w:r>
+      <w:proofErr w:type="spellStart"/>
+      <w:r>
+        <w:t>afronto</w:t>
+      </w:r>
+      <w:proofErr w:type="spellEnd"/>
+      <w:r>
+        <w:t>:</w:t>
+      </w:r>
+      <w:r>
+        <w:br/>
+      </w:r>
+      <w:r>
+        <w:br/>
+      </w:r>
+    </w:p>
     <w:sectPr>
       <w:pgSz w:w="11906" w:h="16838"/>
       <w:pgMar w:top="1440" w:right="1440" w:bottom="1440" w:left="1440" w:header="720" w:footer="720" w:gutter="0"/>
@@ -2453,6 +4057,155 @@
 <file path=word/numbering.xml><?xml version="1.0" encoding="utf-8"?>
 <w:numbering xmlns:wpc="http://schemas.microsoft.com/office/word/2010/wordprocessingCanvas" xmlns:cx="http://schemas.microsoft.com/office/drawing/2014/chartex" xmlns:cx1="http://schemas.microsoft.com/office/drawing/2015/9/8/chartex" xmlns:cx2="http://schemas.microsoft.com/office/drawing/2015/10/21/chartex" xmlns:cx3="http://schemas.microsoft.com/office/drawing/2016/5/9/chartex" xmlns:cx4="http://schemas.microsoft.com/office/drawing/2016/5/10/chartex" xmlns:cx5="http://schemas.microsoft.com/office/drawing/2016/5/11/chartex" xmlns:cx6="http://schemas.microsoft.com/office/drawing/2016/5/12/chartex" xmlns:cx7="http://schemas.microsoft.com/office/drawing/2016/5/13/chartex" xmlns:cx8="http://schemas.microsoft.com/office/drawing/2016/5/14/chartex" xmlns:mc="http://schemas.openxmlformats.org/markup-compatibility/2006" xmlns:aink="http://schemas.microsoft.com/office/drawing/2016/ink" xmlns:am3d="http://schemas.microsoft.com/office/drawing/2017/model3d" xmlns:o="urn:schemas-microsoft-com:office:office" xmlns:oel="http://schemas.microsoft.com/office/2019/extlst" xmlns:r="http://schemas.openxmlformats.org/officeDocument/2006/relationships" xmlns:m="http://schemas.openxmlformats.org/officeDocument/2006/math" xmlns:v="urn:schemas-microsoft-com:vml" xmlns:wp14="http://schemas.microsoft.com/office/word/2010/wordprocessingDrawing" xmlns:wp="http://schemas.openxmlformats.org/drawingml/2006/wordprocessingDrawing" xmlns:w10="urn:schemas-microsoft-com:office:word" xmlns:w="http://schemas.openxmlformats.org/wordprocessingml/2006/main" xmlns:w14="http://schemas.microsoft.com/office/word/2010/wordml" xmlns:w15="http://schemas.microsoft.com/office/word/2012/wordml" xmlns:w16cex="http://schemas.microsoft.com/office/word/2018/wordml/cex" xmlns:w16cid="http://schemas.microsoft.com/office/word/2016/wordml/cid" xmlns:w16="http://schemas.microsoft.com/office/word/2018/wordml" xmlns:w16du="http://schemas.microsoft.com/office/word/2023/wordml/word16du" xmlns:w16sdtdh="http://schemas.microsoft.com/office/word/2020/wordml/sdtdatahash" xmlns:w16sdtfl="http://schemas.microsoft.com/office/word/2024/wordml/sdtformatlock" xmlns:w16se="http://schemas.microsoft.com/office/word/2015/wordml/symex" xmlns:wpg="http://schemas.microsoft.com/office/word/2010/wordprocessingGroup" xmlns:wpi="http://schemas.microsoft.com/office/word/2010/wordprocessingInk" xmlns:wne="http://schemas.microsoft.com/office/word/2006/wordml" xmlns:wps="http://schemas.microsoft.com/office/word/2010/wordprocessingShape" mc:Ignorable="w14 w15 w16se w16cid w16 w16cex w16sdtdh w16sdtfl w16du wp14">
   <w:abstractNum w:abstractNumId="0" w15:restartNumberingAfterBreak="0">
+    <w:nsid w:val="0E0925CA"/>
+    <w:multiLevelType w:val="multilevel"/>
+    <w:tmpl w:val="FC142D4C"/>
+    <w:lvl w:ilvl="0">
+      <w:start w:val="1"/>
+      <w:numFmt w:val="bullet"/>
+      <w:lvlText w:val=""/>
+      <w:lvlJc w:val="left"/>
+      <w:pPr>
+        <w:tabs>
+          <w:tab w:val="num" w:pos="720"/>
+        </w:tabs>
+        <w:ind w:left="720" w:hanging="360"/>
+      </w:pPr>
+      <w:rPr>
+        <w:rFonts w:ascii="Symbol" w:hAnsi="Symbol" w:hint="default"/>
+        <w:sz w:val="20"/>
+      </w:rPr>
+    </w:lvl>
+    <w:lvl w:ilvl="1" w:tentative="1">
+      <w:start w:val="1"/>
+      <w:numFmt w:val="bullet"/>
+      <w:lvlText w:val="o"/>
+      <w:lvlJc w:val="left"/>
+      <w:pPr>
+        <w:tabs>
+          <w:tab w:val="num" w:pos="1440"/>
+        </w:tabs>
+        <w:ind w:left="1440" w:hanging="360"/>
+      </w:pPr>
+      <w:rPr>
+        <w:rFonts w:ascii="Courier New" w:hAnsi="Courier New" w:hint="default"/>
+        <w:sz w:val="20"/>
+      </w:rPr>
+    </w:lvl>
+    <w:lvl w:ilvl="2" w:tentative="1">
+      <w:start w:val="1"/>
+      <w:numFmt w:val="bullet"/>
+      <w:lvlText w:val=""/>
+      <w:lvlJc w:val="left"/>
+      <w:pPr>
+        <w:tabs>
+          <w:tab w:val="num" w:pos="2160"/>
+        </w:tabs>
+        <w:ind w:left="2160" w:hanging="360"/>
+      </w:pPr>
+      <w:rPr>
+        <w:rFonts w:ascii="Wingdings" w:hAnsi="Wingdings" w:hint="default"/>
+        <w:sz w:val="20"/>
+      </w:rPr>
+    </w:lvl>
+    <w:lvl w:ilvl="3" w:tentative="1">
+      <w:start w:val="1"/>
+      <w:numFmt w:val="bullet"/>
+      <w:lvlText w:val=""/>
+      <w:lvlJc w:val="left"/>
+      <w:pPr>
+        <w:tabs>
+          <w:tab w:val="num" w:pos="2880"/>
+        </w:tabs>
+        <w:ind w:left="2880" w:hanging="360"/>
+      </w:pPr>
+      <w:rPr>
+        <w:rFonts w:ascii="Wingdings" w:hAnsi="Wingdings" w:hint="default"/>
+        <w:sz w:val="20"/>
+      </w:rPr>
+    </w:lvl>
+    <w:lvl w:ilvl="4" w:tentative="1">
+      <w:start w:val="1"/>
+      <w:numFmt w:val="bullet"/>
+      <w:lvlText w:val=""/>
+      <w:lvlJc w:val="left"/>
+      <w:pPr>
+        <w:tabs>
+          <w:tab w:val="num" w:pos="3600"/>
+        </w:tabs>
+        <w:ind w:left="3600" w:hanging="360"/>
+      </w:pPr>
+      <w:rPr>
+        <w:rFonts w:ascii="Wingdings" w:hAnsi="Wingdings" w:hint="default"/>
+        <w:sz w:val="20"/>
+      </w:rPr>
+    </w:lvl>
+    <w:lvl w:ilvl="5" w:tentative="1">
+      <w:start w:val="1"/>
+      <w:numFmt w:val="bullet"/>
+      <w:lvlText w:val=""/>
+      <w:lvlJc w:val="left"/>
+      <w:pPr>
+        <w:tabs>
+          <w:tab w:val="num" w:pos="4320"/>
+        </w:tabs>
+        <w:ind w:left="4320" w:hanging="360"/>
+      </w:pPr>
+      <w:rPr>
+        <w:rFonts w:ascii="Wingdings" w:hAnsi="Wingdings" w:hint="default"/>
+        <w:sz w:val="20"/>
+      </w:rPr>
+    </w:lvl>
+    <w:lvl w:ilvl="6" w:tentative="1">
+      <w:start w:val="1"/>
+      <w:numFmt w:val="bullet"/>
+      <w:lvlText w:val=""/>
+      <w:lvlJc w:val="left"/>
+      <w:pPr>
+        <w:tabs>
+          <w:tab w:val="num" w:pos="5040"/>
+        </w:tabs>
+        <w:ind w:left="5040" w:hanging="360"/>
+      </w:pPr>
+      <w:rPr>
+        <w:rFonts w:ascii="Wingdings" w:hAnsi="Wingdings" w:hint="default"/>
+        <w:sz w:val="20"/>
+      </w:rPr>
+    </w:lvl>
+    <w:lvl w:ilvl="7" w:tentative="1">
+      <w:start w:val="1"/>
+      <w:numFmt w:val="bullet"/>
+      <w:lvlText w:val=""/>
+      <w:lvlJc w:val="left"/>
+      <w:pPr>
+        <w:tabs>
+          <w:tab w:val="num" w:pos="5760"/>
+        </w:tabs>
+        <w:ind w:left="5760" w:hanging="360"/>
+      </w:pPr>
+      <w:rPr>
+        <w:rFonts w:ascii="Wingdings" w:hAnsi="Wingdings" w:hint="default"/>
+        <w:sz w:val="20"/>
+      </w:rPr>
+    </w:lvl>
+    <w:lvl w:ilvl="8" w:tentative="1">
+      <w:start w:val="1"/>
+      <w:numFmt w:val="bullet"/>
+      <w:lvlText w:val=""/>
+      <w:lvlJc w:val="left"/>
+      <w:pPr>
+        <w:tabs>
+          <w:tab w:val="num" w:pos="6480"/>
+        </w:tabs>
+        <w:ind w:left="6480" w:hanging="360"/>
+      </w:pPr>
+      <w:rPr>
+        <w:rFonts w:ascii="Wingdings" w:hAnsi="Wingdings" w:hint="default"/>
+        <w:sz w:val="20"/>
+      </w:rPr>
+    </w:lvl>
+  </w:abstractNum>
+  <w:abstractNum w:abstractNumId="1" w15:restartNumberingAfterBreak="0">
     <w:nsid w:val="3AF2D03A"/>
     <w:multiLevelType w:val="hybridMultilevel"/>
     <w:tmpl w:val="0B169FC6"/>
@@ -2565,7 +4318,7 @@
       </w:rPr>
     </w:lvl>
   </w:abstractNum>
-  <w:abstractNum w:abstractNumId="1" w15:restartNumberingAfterBreak="0">
+  <w:abstractNum w:abstractNumId="2" w15:restartNumberingAfterBreak="0">
     <w:nsid w:val="4A504288"/>
     <w:multiLevelType w:val="hybridMultilevel"/>
     <w:tmpl w:val="E1A8652A"/>
@@ -2678,7 +4431,7 @@
       </w:rPr>
     </w:lvl>
   </w:abstractNum>
-  <w:abstractNum w:abstractNumId="2" w15:restartNumberingAfterBreak="0">
+  <w:abstractNum w:abstractNumId="3" w15:restartNumberingAfterBreak="0">
     <w:nsid w:val="7419F56F"/>
     <w:multiLevelType w:val="hybridMultilevel"/>
     <w:tmpl w:val="C8E23438"/>
@@ -2792,12 +4545,15 @@
     </w:lvl>
   </w:abstractNum>
   <w:num w:numId="1" w16cid:durableId="738013620">
+    <w:abstractNumId w:val="3"/>
+  </w:num>
+  <w:num w:numId="2" w16cid:durableId="1945456021">
     <w:abstractNumId w:val="2"/>
   </w:num>
-  <w:num w:numId="2" w16cid:durableId="1945456021">
+  <w:num w:numId="3" w16cid:durableId="2174914">
     <w:abstractNumId w:val="1"/>
   </w:num>
-  <w:num w:numId="3" w16cid:durableId="2174914">
+  <w:num w:numId="4" w16cid:durableId="319310670">
     <w:abstractNumId w:val="0"/>
   </w:num>
 </w:numbering>
@@ -3205,7 +4961,6 @@
   <w:style w:type="character" w:default="1" w:styleId="Fuentedeprrafopredeter">
     <w:name w:val="Default Paragraph Font"/>
     <w:uiPriority w:val="1"/>
-    <w:semiHidden/>
     <w:unhideWhenUsed/>
   </w:style>
   <w:style w:type="table" w:default="1" w:styleId="Tablanormal">
@@ -3239,6 +4994,25 @@
       <w:ind w:left="720"/>
       <w:contextualSpacing/>
     </w:pPr>
+  </w:style>
+  <w:style w:type="table" w:styleId="Tablaconcuadrcula">
+    <w:name w:val="Table Grid"/>
+    <w:basedOn w:val="Tablanormal"/>
+    <w:uiPriority w:val="39"/>
+    <w:rsid w:val="00BA283F"/>
+    <w:pPr>
+      <w:spacing w:after="0" w:line="240" w:lineRule="auto"/>
+    </w:pPr>
+    <w:tblPr>
+      <w:tblBorders>
+        <w:top w:val="single" w:sz="4" w:space="0" w:color="auto"/>
+        <w:left w:val="single" w:sz="4" w:space="0" w:color="auto"/>
+        <w:bottom w:val="single" w:sz="4" w:space="0" w:color="auto"/>
+        <w:right w:val="single" w:sz="4" w:space="0" w:color="auto"/>
+        <w:insideH w:val="single" w:sz="4" w:space="0" w:color="auto"/>
+        <w:insideV w:val="single" w:sz="4" w:space="0" w:color="auto"/>
+      </w:tblBorders>
+    </w:tblPr>
   </w:style>
 </w:styles>
 </file>

</xml_diff>

<commit_message>
Se termina el analisis del desafio
</commit_message>
<xml_diff>
--- a/Borrador analisis desafio II.docx
+++ b/Borrador analisis desafio II.docx
@@ -34,12 +34,17 @@
         <w:t xml:space="preserve">Alejandro Naranjo </w:t>
       </w:r>
       <w:proofErr w:type="spellStart"/>
+      <w:proofErr w:type="gramStart"/>
       <w:r>
         <w:t>Naranjo</w:t>
       </w:r>
       <w:proofErr w:type="spellEnd"/>
       <w:r>
-        <w:t xml:space="preserve">  – 1041440121  </w:t>
+        <w:t xml:space="preserve">  –</w:t>
+      </w:r>
+      <w:proofErr w:type="gramEnd"/>
+      <w:r>
+        <w:t xml:space="preserve"> 1041440121  </w:t>
       </w:r>
       <w:r>
         <w:br/>
@@ -802,12 +807,17 @@
         <w:t xml:space="preserve"> </w:t>
       </w:r>
       <w:proofErr w:type="spellStart"/>
+      <w:proofErr w:type="gramStart"/>
       <w:r>
         <w:t>mostrarMenu</w:t>
       </w:r>
       <w:proofErr w:type="spellEnd"/>
       <w:r>
-        <w:t xml:space="preserve">() = 0; </w:t>
+        <w:t>(</w:t>
+      </w:r>
+      <w:proofErr w:type="gramEnd"/>
+      <w:r>
+        <w:t xml:space="preserve">) = 0; </w:t>
       </w:r>
       <w:r>
         <w:br/>
@@ -947,12 +957,17 @@
         <w:ind w:firstLine="708"/>
       </w:pPr>
       <w:proofErr w:type="spellStart"/>
+      <w:proofErr w:type="gramStart"/>
       <w:r>
         <w:t>mostrarReservaciones</w:t>
       </w:r>
       <w:proofErr w:type="spellEnd"/>
       <w:r>
-        <w:t>()</w:t>
+        <w:t>(</w:t>
+      </w:r>
+      <w:proofErr w:type="gramEnd"/>
+      <w:r>
+        <w:t>)</w:t>
       </w:r>
     </w:p>
     <w:p>
@@ -968,6 +983,7 @@
         <w:t xml:space="preserve"> </w:t>
       </w:r>
       <w:proofErr w:type="spellStart"/>
+      <w:proofErr w:type="gramStart"/>
       <w:r>
         <w:t>tieneConflictoFechas</w:t>
       </w:r>
@@ -976,6 +992,7 @@
         <w:t>(</w:t>
       </w:r>
       <w:proofErr w:type="spellStart"/>
+      <w:proofErr w:type="gramEnd"/>
       <w:r>
         <w:t>fechaInicio</w:t>
       </w:r>
@@ -1005,12 +1022,17 @@
         <w:t xml:space="preserve"> </w:t>
       </w:r>
       <w:proofErr w:type="spellStart"/>
+      <w:proofErr w:type="gramStart"/>
       <w:r>
         <w:t>mostrarMenu</w:t>
       </w:r>
       <w:proofErr w:type="spellEnd"/>
       <w:r>
-        <w:t xml:space="preserve">() </w:t>
+        <w:t>(</w:t>
+      </w:r>
+      <w:proofErr w:type="gramEnd"/>
+      <w:r>
+        <w:t xml:space="preserve">) </w:t>
       </w:r>
       <w:proofErr w:type="spellStart"/>
       <w:r>
@@ -1160,12 +1182,17 @@
         <w:t xml:space="preserve"> </w:t>
       </w:r>
       <w:proofErr w:type="spellStart"/>
+      <w:proofErr w:type="gramStart"/>
       <w:r>
         <w:t>mostrarMenu</w:t>
       </w:r>
       <w:proofErr w:type="spellEnd"/>
       <w:r>
-        <w:t xml:space="preserve">() </w:t>
+        <w:t>(</w:t>
+      </w:r>
+      <w:proofErr w:type="gramEnd"/>
+      <w:r>
+        <w:t xml:space="preserve">) </w:t>
       </w:r>
       <w:proofErr w:type="spellStart"/>
       <w:r>
@@ -1437,6 +1464,7 @@
         <w:t xml:space="preserve"> </w:t>
       </w:r>
       <w:proofErr w:type="spellStart"/>
+      <w:proofErr w:type="gramStart"/>
       <w:r>
         <w:t>estaDisponible</w:t>
       </w:r>
@@ -1445,6 +1473,7 @@
         <w:t>(</w:t>
       </w:r>
       <w:proofErr w:type="spellStart"/>
+      <w:proofErr w:type="gramEnd"/>
       <w:r>
         <w:t>fechaInicio</w:t>
       </w:r>
@@ -1474,6 +1503,7 @@
         <w:t xml:space="preserve"> </w:t>
       </w:r>
       <w:proofErr w:type="spellStart"/>
+      <w:proofErr w:type="gramStart"/>
       <w:r>
         <w:t>agregarReservacion</w:t>
       </w:r>
@@ -1482,6 +1512,7 @@
         <w:t>(</w:t>
       </w:r>
       <w:proofErr w:type="spellStart"/>
+      <w:proofErr w:type="gramEnd"/>
       <w:r>
         <w:t>Reservacion</w:t>
       </w:r>
@@ -1503,6 +1534,7 @@
         <w:t xml:space="preserve"> </w:t>
       </w:r>
       <w:proofErr w:type="spellStart"/>
+      <w:proofErr w:type="gramStart"/>
       <w:r>
         <w:t>eliminarReservacionPorCodigo</w:t>
       </w:r>
@@ -1511,6 +1543,7 @@
         <w:t>(</w:t>
       </w:r>
       <w:proofErr w:type="spellStart"/>
+      <w:proofErr w:type="gramEnd"/>
       <w:r>
         <w:t>char</w:t>
       </w:r>
@@ -1540,12 +1573,17 @@
         <w:t xml:space="preserve"> </w:t>
       </w:r>
       <w:proofErr w:type="spellStart"/>
+      <w:proofErr w:type="gramStart"/>
       <w:r>
         <w:t>mostrarDetalles</w:t>
       </w:r>
       <w:proofErr w:type="spellEnd"/>
       <w:r>
-        <w:t>()</w:t>
+        <w:t>(</w:t>
+      </w:r>
+      <w:proofErr w:type="gramEnd"/>
+      <w:r>
+        <w:t>)</w:t>
       </w:r>
       <w:r>
         <w:br/>
@@ -1803,12 +1841,17 @@
         <w:t xml:space="preserve"> </w:t>
       </w:r>
       <w:proofErr w:type="spellStart"/>
+      <w:proofErr w:type="gramStart"/>
       <w:r>
         <w:t>mostrarComprobante</w:t>
       </w:r>
       <w:proofErr w:type="spellEnd"/>
       <w:r>
-        <w:t>();</w:t>
+        <w:t>(</w:t>
+      </w:r>
+      <w:proofErr w:type="gramEnd"/>
+      <w:r>
+        <w:t>);</w:t>
       </w:r>
     </w:p>
     <w:p>
@@ -1824,12 +1867,17 @@
         <w:t xml:space="preserve"> </w:t>
       </w:r>
       <w:proofErr w:type="spellStart"/>
+      <w:proofErr w:type="gramStart"/>
       <w:r>
         <w:t>intersectaCon</w:t>
       </w:r>
       <w:proofErr w:type="spellEnd"/>
       <w:r>
-        <w:t xml:space="preserve">(fecha, </w:t>
+        <w:t>(</w:t>
+      </w:r>
+      <w:proofErr w:type="gramEnd"/>
+      <w:r>
+        <w:t xml:space="preserve">fecha, </w:t>
       </w:r>
       <w:proofErr w:type="spellStart"/>
       <w:r>
@@ -2140,12 +2188,17 @@
         <w:t xml:space="preserve"> </w:t>
       </w:r>
       <w:proofErr w:type="spellStart"/>
+      <w:proofErr w:type="gramStart"/>
       <w:r>
         <w:t>cargarDatos</w:t>
       </w:r>
       <w:proofErr w:type="spellEnd"/>
       <w:r>
-        <w:t>();</w:t>
+        <w:t>(</w:t>
+      </w:r>
+      <w:proofErr w:type="gramEnd"/>
+      <w:r>
+        <w:t>);</w:t>
       </w:r>
     </w:p>
     <w:p>
@@ -2161,12 +2214,17 @@
         <w:t xml:space="preserve"> </w:t>
       </w:r>
       <w:proofErr w:type="spellStart"/>
+      <w:proofErr w:type="gramStart"/>
       <w:r>
         <w:t>guardarDatos</w:t>
       </w:r>
       <w:proofErr w:type="spellEnd"/>
       <w:r>
-        <w:t>();</w:t>
+        <w:t>(</w:t>
+      </w:r>
+      <w:proofErr w:type="gramEnd"/>
+      <w:r>
+        <w:t>);</w:t>
       </w:r>
     </w:p>
     <w:p>
@@ -2177,6 +2235,7 @@
         <w:t xml:space="preserve">Usuario* </w:t>
       </w:r>
       <w:proofErr w:type="spellStart"/>
+      <w:proofErr w:type="gramStart"/>
       <w:r>
         <w:t>login</w:t>
       </w:r>
@@ -2185,6 +2244,7 @@
         <w:t>(</w:t>
       </w:r>
       <w:proofErr w:type="spellStart"/>
+      <w:proofErr w:type="gramEnd"/>
       <w:r>
         <w:t>char</w:t>
       </w:r>
@@ -2269,6 +2329,7 @@
         <w:t xml:space="preserve"> </w:t>
       </w:r>
       <w:proofErr w:type="spellStart"/>
+      <w:proofErr w:type="gramStart"/>
       <w:r>
         <w:t>actualizarHistorico</w:t>
       </w:r>
@@ -2277,6 +2338,7 @@
         <w:t>(</w:t>
       </w:r>
       <w:proofErr w:type="spellStart"/>
+      <w:proofErr w:type="gramEnd"/>
       <w:r>
         <w:t>char</w:t>
       </w:r>
@@ -2306,12 +2368,17 @@
         <w:t xml:space="preserve"> </w:t>
       </w:r>
       <w:proofErr w:type="spellStart"/>
+      <w:proofErr w:type="gramStart"/>
       <w:r>
         <w:t>medirRecursos</w:t>
       </w:r>
       <w:proofErr w:type="spellEnd"/>
       <w:r>
-        <w:t>();</w:t>
+        <w:t>(</w:t>
+      </w:r>
+      <w:proofErr w:type="gramEnd"/>
+      <w:r>
+        <w:t>);</w:t>
       </w:r>
     </w:p>
     <w:p>
@@ -2328,12 +2395,17 @@
         <w:t xml:space="preserve"> </w:t>
       </w:r>
       <w:proofErr w:type="spellStart"/>
+      <w:proofErr w:type="gramStart"/>
       <w:r>
         <w:t>mostrarMenuPrincipal</w:t>
       </w:r>
       <w:proofErr w:type="spellEnd"/>
       <w:r>
-        <w:t>();</w:t>
+        <w:t>(</w:t>
+      </w:r>
+      <w:proofErr w:type="gramEnd"/>
+      <w:r>
+        <w:t>);</w:t>
       </w:r>
       <w:r>
         <w:br/>
@@ -2496,18 +2568,42 @@
     </w:p>
     <w:p>
       <w:r>
-        <w:t>2 Que representa cada una</w:t>
-      </w:r>
-    </w:p>
-    <w:p>
-      <w:r>
-        <w:t xml:space="preserve">3 Como se relacionan entre si </w:t>
+        <w:t xml:space="preserve">2 </w:t>
+      </w:r>
+      <w:proofErr w:type="gramStart"/>
+      <w:r>
+        <w:t>Que</w:t>
+      </w:r>
+      <w:proofErr w:type="gramEnd"/>
+      <w:r>
+        <w:t xml:space="preserve"> representa cada una</w:t>
+      </w:r>
+    </w:p>
+    <w:p>
+      <w:r>
+        <w:t xml:space="preserve">3 </w:t>
+      </w:r>
+      <w:proofErr w:type="gramStart"/>
+      <w:r>
+        <w:t>Como</w:t>
+      </w:r>
+      <w:proofErr w:type="gramEnd"/>
+      <w:r>
+        <w:t xml:space="preserve"> se relacionan entre si </w:t>
       </w:r>
     </w:p>
     <w:p>
       <w:r>
         <w:lastRenderedPageBreak/>
-        <w:t xml:space="preserve">4 Que tipo de relación tienen (herencia, composición, asociación, </w:t>
+        <w:t xml:space="preserve">4 </w:t>
+      </w:r>
+      <w:proofErr w:type="gramStart"/>
+      <w:r>
+        <w:t>Que</w:t>
+      </w:r>
+      <w:proofErr w:type="gramEnd"/>
+      <w:r>
+        <w:t xml:space="preserve"> tipo de relación tienen (herencia, composición, asociación, </w:t>
       </w:r>
       <w:proofErr w:type="spellStart"/>
       <w:r>
@@ -2864,460 +2960,2043 @@
     <w:p/>
     <w:p/>
     <w:p/>
-    <w:p>
-      <w:r>
-        <w:t xml:space="preserve">C Descripción en alto nivel de la lógica de tareas no triviales </w:t>
-      </w:r>
-      <w:r>
-        <w:br/>
-      </w:r>
-      <w:r>
-        <w:br/>
-        <w:t>Una de las tareas no triviales, tiene que ver con las fechas de las reservaciones, es decir, asegurarse de que no se crucen fechas entre las distintas reservaciones para un huésped o un alojamiento.</w:t>
-      </w:r>
-      <w:r>
-        <w:br/>
-      </w:r>
-      <w:r>
-        <w:br/>
-      </w:r>
-      <w:r>
-        <w:t>Hay que verificarlo en dos lados:</w:t>
-      </w:r>
-    </w:p>
-    <w:p>
-      <w:pPr>
-        <w:rPr>
-          <w:lang w:val="es-CO"/>
-        </w:rPr>
-      </w:pPr>
-      <w:r>
-        <w:t>Que el alojamiento esté libre en esas fechas.</w:t>
-      </w:r>
-      <w:r>
-        <w:br/>
-      </w:r>
-      <w:r>
-        <w:t xml:space="preserve">Que el </w:t>
-      </w:r>
-      <w:r>
-        <w:t>huésped</w:t>
-      </w:r>
-      <w:r>
-        <w:t xml:space="preserve"> no tenga otra reservación en ese mismo rango.</w:t>
-      </w:r>
-      <w:r>
-        <w:br/>
-      </w:r>
-      <w:r>
-        <w:br/>
-        <w:t>Esta debe hacerse para cada reservación que se tenga activa en el momento, lo que puede crecer bastante si hay muchos datos.</w:t>
-      </w:r>
-      <w:r>
-        <w:br/>
-      </w:r>
-      <w:r>
-        <w:br/>
-        <w:t>Ejemplo de un caso conflictivo:</w:t>
-      </w:r>
-      <w:r>
-        <w:br/>
-      </w:r>
-      <w:r>
-        <w:rPr>
-          <w:lang w:val="es-CO"/>
-        </w:rPr>
-        <w:t>Supón que un huésped ya tiene una reserva así:</w:t>
-      </w:r>
-    </w:p>
-    <w:p>
-      <w:pPr>
-        <w:numPr>
-          <w:ilvl w:val="0"/>
-          <w:numId w:val="4"/>
-        </w:numPr>
-        <w:rPr>
-          <w:lang w:val="es-CO"/>
-        </w:rPr>
-      </w:pPr>
-      <w:r>
-        <w:rPr>
-          <w:lang w:val="es-CO"/>
-        </w:rPr>
-        <w:t>Fecha de entrada: 2025-06-10</w:t>
-      </w:r>
-    </w:p>
-    <w:p>
-      <w:pPr>
-        <w:numPr>
-          <w:ilvl w:val="0"/>
-          <w:numId w:val="4"/>
-        </w:numPr>
-        <w:rPr>
-          <w:lang w:val="es-CO"/>
-        </w:rPr>
-      </w:pPr>
-      <w:r>
-        <w:rPr>
-          <w:lang w:val="es-CO"/>
-        </w:rPr>
-        <w:t>Duración: 4 noches → termina en 2025-06-14</w:t>
-      </w:r>
-    </w:p>
-    <w:p>
-      <w:r>
-        <w:lastRenderedPageBreak/>
-        <w:t>Ahora quiere reservar otro alojamiento desde 2025-06-12 por 2 noches.</w:t>
-      </w:r>
-      <w:r>
-        <w:br/>
-      </w:r>
-      <w:r>
-        <w:br/>
-        <w:t>Aquí tenemos un conflicto, porque 2025-06-12 ya esta ocupada por otra reservación del mismo huésped</w:t>
-      </w:r>
-      <w:r>
-        <w:br/>
-      </w:r>
-      <w:r>
-        <w:br/>
-        <w:t xml:space="preserve">ahora, como lo resolvemos, primero tenemos que tener en cuenta que las fechas serán ingresadas, por ejemplo, </w:t>
-      </w:r>
-      <w:proofErr w:type="spellStart"/>
-      <w:r>
-        <w:t>asi</w:t>
-      </w:r>
-      <w:proofErr w:type="spellEnd"/>
-      <w:r>
-        <w:t>: 20250612, ya con esto claro, tenemos el código:</w:t>
-      </w:r>
-      <w:r>
-        <w:br/>
-      </w:r>
-      <w:r>
-        <w:br/>
-      </w:r>
-      <w:proofErr w:type="spellStart"/>
-      <w:r>
-        <w:t>bool</w:t>
-      </w:r>
-      <w:proofErr w:type="spellEnd"/>
-      <w:r>
-        <w:t xml:space="preserve"> </w:t>
-      </w:r>
-      <w:proofErr w:type="spellStart"/>
-      <w:r>
-        <w:t>esBisiesto</w:t>
-      </w:r>
-      <w:proofErr w:type="spellEnd"/>
-      <w:r>
-        <w:t>(</w:t>
-      </w:r>
-      <w:proofErr w:type="spellStart"/>
-      <w:r>
-        <w:t>int</w:t>
-      </w:r>
-      <w:proofErr w:type="spellEnd"/>
-      <w:r>
-        <w:t xml:space="preserve"> </w:t>
-      </w:r>
-      <w:proofErr w:type="spellStart"/>
-      <w:r>
-        <w:t>anio</w:t>
-      </w:r>
-      <w:proofErr w:type="spellEnd"/>
-      <w:r>
-        <w:t>) {</w:t>
-      </w:r>
-    </w:p>
-    <w:p>
-      <w:r>
-        <w:t xml:space="preserve">    </w:t>
-      </w:r>
-      <w:proofErr w:type="spellStart"/>
-      <w:r>
-        <w:t>return</w:t>
-      </w:r>
-      <w:proofErr w:type="spellEnd"/>
-      <w:r>
-        <w:t xml:space="preserve"> (</w:t>
-      </w:r>
-      <w:proofErr w:type="spellStart"/>
-      <w:r>
-        <w:t>anio</w:t>
-      </w:r>
-      <w:proofErr w:type="spellEnd"/>
-      <w:r>
-        <w:t xml:space="preserve"> % 4 == 0 &amp;&amp; </w:t>
-      </w:r>
-      <w:proofErr w:type="spellStart"/>
-      <w:r>
-        <w:t>anio</w:t>
-      </w:r>
-      <w:proofErr w:type="spellEnd"/>
-      <w:r>
-        <w:t xml:space="preserve"> % 100 != 0) || (</w:t>
-      </w:r>
-      <w:proofErr w:type="spellStart"/>
-      <w:r>
-        <w:t>anio</w:t>
-      </w:r>
-      <w:proofErr w:type="spellEnd"/>
-      <w:r>
-        <w:t xml:space="preserve"> % 400 == 0);</w:t>
-      </w:r>
-    </w:p>
-    <w:p>
-      <w:r>
-        <w:t>}</w:t>
-      </w:r>
-    </w:p>
-    <w:p/>
-    <w:p>
-      <w:proofErr w:type="spellStart"/>
-      <w:r>
-        <w:t>int</w:t>
-      </w:r>
-      <w:proofErr w:type="spellEnd"/>
-      <w:r>
-        <w:t xml:space="preserve"> </w:t>
-      </w:r>
-      <w:proofErr w:type="spellStart"/>
-      <w:r>
-        <w:t>diasEnMes</w:t>
-      </w:r>
-      <w:proofErr w:type="spellEnd"/>
-      <w:r>
-        <w:t>(</w:t>
-      </w:r>
-      <w:proofErr w:type="spellStart"/>
-      <w:r>
-        <w:t>int</w:t>
-      </w:r>
-      <w:proofErr w:type="spellEnd"/>
-      <w:r>
-        <w:t xml:space="preserve"> mes, </w:t>
-      </w:r>
-      <w:proofErr w:type="spellStart"/>
-      <w:r>
-        <w:t>int</w:t>
-      </w:r>
-      <w:proofErr w:type="spellEnd"/>
-      <w:r>
-        <w:t xml:space="preserve"> </w:t>
-      </w:r>
-      <w:proofErr w:type="spellStart"/>
-      <w:r>
-        <w:t>anio</w:t>
-      </w:r>
-      <w:proofErr w:type="spellEnd"/>
-      <w:r>
-        <w:t>) {</w:t>
-      </w:r>
-    </w:p>
-    <w:p>
-      <w:r>
-        <w:t xml:space="preserve">    </w:t>
-      </w:r>
-      <w:proofErr w:type="spellStart"/>
-      <w:r>
-        <w:t>int</w:t>
-      </w:r>
-      <w:proofErr w:type="spellEnd"/>
-      <w:r>
-        <w:t xml:space="preserve"> </w:t>
-      </w:r>
-      <w:proofErr w:type="spellStart"/>
-      <w:r>
-        <w:t>diasMes</w:t>
-      </w:r>
-      <w:proofErr w:type="spellEnd"/>
-      <w:r>
-        <w:t>[] = {31, 28, 31, 30, 31, 30,</w:t>
-      </w:r>
-    </w:p>
-    <w:p>
-      <w:r>
-        <w:t xml:space="preserve">                     31, 31, 30, 31, 30, 31};</w:t>
-      </w:r>
-    </w:p>
-    <w:p>
-      <w:r>
-        <w:t xml:space="preserve">    </w:t>
-      </w:r>
-      <w:proofErr w:type="spellStart"/>
-      <w:r>
-        <w:t>if</w:t>
-      </w:r>
-      <w:proofErr w:type="spellEnd"/>
-      <w:r>
-        <w:t xml:space="preserve"> (mes == 2 &amp;&amp; </w:t>
-      </w:r>
-      <w:proofErr w:type="spellStart"/>
-      <w:r>
-        <w:t>esBisiesto</w:t>
-      </w:r>
-      <w:proofErr w:type="spellEnd"/>
-      <w:r>
-        <w:t>(</w:t>
-      </w:r>
-      <w:proofErr w:type="spellStart"/>
-      <w:r>
-        <w:t>anio</w:t>
-      </w:r>
-      <w:proofErr w:type="spellEnd"/>
-      <w:r>
-        <w:t xml:space="preserve">)) </w:t>
-      </w:r>
-      <w:proofErr w:type="spellStart"/>
-      <w:r>
-        <w:t>return</w:t>
-      </w:r>
-      <w:proofErr w:type="spellEnd"/>
-      <w:r>
-        <w:t xml:space="preserve"> 29;</w:t>
-      </w:r>
-    </w:p>
-    <w:p>
-      <w:r>
-        <w:t xml:space="preserve">    </w:t>
-      </w:r>
-      <w:proofErr w:type="spellStart"/>
-      <w:r>
-        <w:t>return</w:t>
-      </w:r>
-      <w:proofErr w:type="spellEnd"/>
-      <w:r>
-        <w:t xml:space="preserve"> </w:t>
-      </w:r>
-      <w:proofErr w:type="spellStart"/>
-      <w:r>
-        <w:t>diasMes</w:t>
-      </w:r>
-      <w:proofErr w:type="spellEnd"/>
-      <w:r>
-        <w:t>[mes - 1];</w:t>
-      </w:r>
-    </w:p>
-    <w:p>
-      <w:r>
-        <w:t>}</w:t>
-      </w:r>
-    </w:p>
-    <w:p/>
-    <w:p>
-      <w:r>
-        <w:t>// Convierte AAAAMMDD en año, mes, día</w:t>
-      </w:r>
-    </w:p>
-    <w:p>
-      <w:proofErr w:type="spellStart"/>
-      <w:r>
-        <w:t>void</w:t>
-      </w:r>
-      <w:proofErr w:type="spellEnd"/>
-      <w:r>
-        <w:t xml:space="preserve"> </w:t>
-      </w:r>
-      <w:proofErr w:type="spellStart"/>
-      <w:r>
-        <w:t>descomponerFecha</w:t>
-      </w:r>
-      <w:proofErr w:type="spellEnd"/>
-      <w:r>
-        <w:t>(</w:t>
-      </w:r>
-      <w:proofErr w:type="spellStart"/>
-      <w:r>
-        <w:t>int</w:t>
-      </w:r>
-      <w:proofErr w:type="spellEnd"/>
-      <w:r>
-        <w:t xml:space="preserve"> fecha, </w:t>
-      </w:r>
-      <w:proofErr w:type="spellStart"/>
-      <w:r>
-        <w:t>int</w:t>
-      </w:r>
-      <w:proofErr w:type="spellEnd"/>
-      <w:r>
-        <w:t xml:space="preserve">&amp; </w:t>
-      </w:r>
-      <w:proofErr w:type="spellStart"/>
-      <w:r>
-        <w:t>anio</w:t>
-      </w:r>
-      <w:proofErr w:type="spellEnd"/>
-      <w:r>
-        <w:t xml:space="preserve">, </w:t>
-      </w:r>
-      <w:proofErr w:type="spellStart"/>
-      <w:r>
-        <w:t>int</w:t>
-      </w:r>
-      <w:proofErr w:type="spellEnd"/>
-      <w:r>
-        <w:t xml:space="preserve">&amp; mes, </w:t>
-      </w:r>
-      <w:proofErr w:type="spellStart"/>
-      <w:r>
-        <w:t>int</w:t>
-      </w:r>
-      <w:proofErr w:type="spellEnd"/>
-      <w:r>
-        <w:t xml:space="preserve">&amp; </w:t>
-      </w:r>
-      <w:proofErr w:type="spellStart"/>
-      <w:r>
-        <w:t>dia</w:t>
-      </w:r>
-      <w:proofErr w:type="spellEnd"/>
-      <w:r>
-        <w:t>) {</w:t>
-      </w:r>
-    </w:p>
-    <w:p>
-      <w:r>
-        <w:t xml:space="preserve">    </w:t>
-      </w:r>
-      <w:proofErr w:type="spellStart"/>
-      <w:r>
-        <w:t>anio</w:t>
-      </w:r>
-      <w:proofErr w:type="spellEnd"/>
-      <w:r>
-        <w:t xml:space="preserve"> = fecha / 10000;</w:t>
-      </w:r>
-    </w:p>
-    <w:p>
-      <w:r>
-        <w:t xml:space="preserve">    mes  = (fecha % 10000) / 100;</w:t>
-      </w:r>
-    </w:p>
-    <w:p>
-      <w:r>
-        <w:t xml:space="preserve">    </w:t>
-      </w:r>
-      <w:proofErr w:type="spellStart"/>
-      <w:r>
-        <w:t>dia</w:t>
-      </w:r>
-      <w:proofErr w:type="spellEnd"/>
-      <w:r>
-        <w:t xml:space="preserve">  = fecha % 100;</w:t>
-      </w:r>
-    </w:p>
-    <w:p>
-      <w:r>
-        <w:t>}</w:t>
-      </w:r>
-    </w:p>
     <w:p/>
     <w:p/>
     <w:p/>
     <w:p/>
     <w:p/>
     <w:p/>
+    <w:p/>
+    <w:p/>
+    <w:p/>
+    <w:p/>
+    <w:p/>
+    <w:p/>
+    <w:p/>
+    <w:p>
+      <w:r>
+        <w:rPr>
+          <w:noProof/>
+        </w:rPr>
+        <w:lastRenderedPageBreak/>
+        <mc:AlternateContent>
+          <mc:Choice Requires="wps">
+            <w:drawing>
+              <wp:anchor distT="0" distB="0" distL="114300" distR="114300" simplePos="0" relativeHeight="251660288" behindDoc="0" locked="0" layoutInCell="1" allowOverlap="1" wp14:anchorId="6E0A9EC8" wp14:editId="619294F6">
+                <wp:simplePos x="0" y="0"/>
+                <wp:positionH relativeFrom="column">
+                  <wp:posOffset>3324225</wp:posOffset>
+                </wp:positionH>
+                <wp:positionV relativeFrom="paragraph">
+                  <wp:posOffset>1428750</wp:posOffset>
+                </wp:positionV>
+                <wp:extent cx="971550" cy="628650"/>
+                <wp:effectExtent l="38100" t="38100" r="19050" b="19050"/>
+                <wp:wrapNone/>
+                <wp:docPr id="1659216743" name="Conector recto de flecha 2"/>
+                <wp:cNvGraphicFramePr/>
+                <a:graphic xmlns:a="http://schemas.openxmlformats.org/drawingml/2006/main">
+                  <a:graphicData uri="http://schemas.microsoft.com/office/word/2010/wordprocessingShape">
+                    <wps:wsp>
+                      <wps:cNvCnPr/>
+                      <wps:spPr>
+                        <a:xfrm flipH="1" flipV="1">
+                          <a:off x="0" y="0"/>
+                          <a:ext cx="971550" cy="628650"/>
+                        </a:xfrm>
+                        <a:prstGeom prst="straightConnector1">
+                          <a:avLst/>
+                        </a:prstGeom>
+                        <a:ln>
+                          <a:solidFill>
+                            <a:schemeClr val="bg1"/>
+                          </a:solidFill>
+                          <a:tailEnd type="triangle"/>
+                        </a:ln>
+                      </wps:spPr>
+                      <wps:style>
+                        <a:lnRef idx="1">
+                          <a:schemeClr val="accent1"/>
+                        </a:lnRef>
+                        <a:fillRef idx="0">
+                          <a:schemeClr val="accent1"/>
+                        </a:fillRef>
+                        <a:effectRef idx="0">
+                          <a:schemeClr val="accent1"/>
+                        </a:effectRef>
+                        <a:fontRef idx="minor">
+                          <a:schemeClr val="tx1"/>
+                        </a:fontRef>
+                      </wps:style>
+                      <wps:bodyPr/>
+                    </wps:wsp>
+                  </a:graphicData>
+                </a:graphic>
+              </wp:anchor>
+            </w:drawing>
+          </mc:Choice>
+          <mc:Fallback>
+            <w:pict>
+              <v:shapetype w14:anchorId="1B890D45" id="_x0000_t32" coordsize="21600,21600" o:spt="32" o:oned="t" path="m,l21600,21600e" filled="f">
+                <v:path arrowok="t" fillok="f" o:connecttype="none"/>
+                <o:lock v:ext="edit" shapetype="t"/>
+              </v:shapetype>
+              <v:shape id="Conector recto de flecha 2" o:spid="_x0000_s1026" type="#_x0000_t32" style="position:absolute;margin-left:261.75pt;margin-top:112.5pt;width:76.5pt;height:49.5pt;flip:x y;z-index:251660288;visibility:visible;mso-wrap-style:square;mso-wrap-distance-left:9pt;mso-wrap-distance-top:0;mso-wrap-distance-right:9pt;mso-wrap-distance-bottom:0;mso-position-horizontal:absolute;mso-position-horizontal-relative:text;mso-position-vertical:absolute;mso-position-vertical-relative:text" o:gfxdata="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" strokecolor="white [3212]" strokeweight=".5pt">
+                <v:stroke endarrow="block" joinstyle="miter"/>
+              </v:shape>
+            </w:pict>
+          </mc:Fallback>
+        </mc:AlternateContent>
+      </w:r>
+      <w:r>
+        <w:rPr>
+          <w:noProof/>
+        </w:rPr>
+        <mc:AlternateContent>
+          <mc:Choice Requires="wps">
+            <w:drawing>
+              <wp:anchor distT="0" distB="0" distL="114300" distR="114300" simplePos="0" relativeHeight="251659264" behindDoc="0" locked="0" layoutInCell="1" allowOverlap="1" wp14:anchorId="29395DA2" wp14:editId="1F40820D">
+                <wp:simplePos x="0" y="0"/>
+                <wp:positionH relativeFrom="column">
+                  <wp:posOffset>447675</wp:posOffset>
+                </wp:positionH>
+                <wp:positionV relativeFrom="paragraph">
+                  <wp:posOffset>1457325</wp:posOffset>
+                </wp:positionV>
+                <wp:extent cx="704850" cy="542925"/>
+                <wp:effectExtent l="0" t="38100" r="57150" b="28575"/>
+                <wp:wrapNone/>
+                <wp:docPr id="986983618" name="Conector recto de flecha 1"/>
+                <wp:cNvGraphicFramePr/>
+                <a:graphic xmlns:a="http://schemas.openxmlformats.org/drawingml/2006/main">
+                  <a:graphicData uri="http://schemas.microsoft.com/office/word/2010/wordprocessingShape">
+                    <wps:wsp>
+                      <wps:cNvCnPr/>
+                      <wps:spPr>
+                        <a:xfrm flipV="1">
+                          <a:off x="0" y="0"/>
+                          <a:ext cx="704850" cy="542925"/>
+                        </a:xfrm>
+                        <a:prstGeom prst="straightConnector1">
+                          <a:avLst/>
+                        </a:prstGeom>
+                        <a:ln>
+                          <a:solidFill>
+                            <a:schemeClr val="bg1"/>
+                          </a:solidFill>
+                          <a:tailEnd type="triangle"/>
+                        </a:ln>
+                      </wps:spPr>
+                      <wps:style>
+                        <a:lnRef idx="1">
+                          <a:schemeClr val="dk1"/>
+                        </a:lnRef>
+                        <a:fillRef idx="0">
+                          <a:schemeClr val="dk1"/>
+                        </a:fillRef>
+                        <a:effectRef idx="0">
+                          <a:schemeClr val="dk1"/>
+                        </a:effectRef>
+                        <a:fontRef idx="minor">
+                          <a:schemeClr val="tx1"/>
+                        </a:fontRef>
+                      </wps:style>
+                      <wps:bodyPr/>
+                    </wps:wsp>
+                  </a:graphicData>
+                </a:graphic>
+              </wp:anchor>
+            </w:drawing>
+          </mc:Choice>
+          <mc:Fallback>
+            <w:pict>
+              <v:shape w14:anchorId="366480A5" id="Conector recto de flecha 1" o:spid="_x0000_s1026" type="#_x0000_t32" style="position:absolute;margin-left:35.25pt;margin-top:114.75pt;width:55.5pt;height:42.75pt;flip:y;z-index:251659264;visibility:visible;mso-wrap-style:square;mso-wrap-distance-left:9pt;mso-wrap-distance-top:0;mso-wrap-distance-right:9pt;mso-wrap-distance-bottom:0;mso-position-horizontal:absolute;mso-position-horizontal-relative:text;mso-position-vertical:absolute;mso-position-vertical-relative:text" o:gfxdata="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" strokecolor="white [3212]" strokeweight=".5pt">
+                <v:stroke endarrow="block" joinstyle="miter"/>
+              </v:shape>
+            </w:pict>
+          </mc:Fallback>
+        </mc:AlternateContent>
+      </w:r>
+      <w:r>
+        <w:t>Diagrama de clases:</w:t>
+      </w:r>
+      <w:r>
+        <w:br/>
+      </w:r>
+    </w:p>
+    <w:tbl>
+      <w:tblPr>
+        <w:tblStyle w:val="Tablaconcuadrcula"/>
+        <w:tblW w:w="0" w:type="auto"/>
+        <w:tblInd w:w="1900" w:type="dxa"/>
+        <w:tblLook w:val="04A0" w:firstRow="1" w:lastRow="0" w:firstColumn="1" w:lastColumn="0" w:noHBand="0" w:noVBand="1"/>
+      </w:tblPr>
+      <w:tblGrid>
+        <w:gridCol w:w="3241"/>
+      </w:tblGrid>
+      <w:tr>
+        <w:trPr>
+          <w:trHeight w:val="409"/>
+        </w:trPr>
+        <w:tc>
+          <w:tcPr>
+            <w:tcW w:w="3241" w:type="dxa"/>
+          </w:tcPr>
+          <w:p>
+            <w:pPr>
+              <w:jc w:val="center"/>
+            </w:pPr>
+            <w:r>
+              <w:t>Usuario</w:t>
+            </w:r>
+          </w:p>
+        </w:tc>
+      </w:tr>
+      <w:tr>
+        <w:trPr>
+          <w:trHeight w:val="982"/>
+        </w:trPr>
+        <w:tc>
+          <w:tcPr>
+            <w:tcW w:w="3241" w:type="dxa"/>
+          </w:tcPr>
+          <w:p>
+            <w:r>
+              <w:t xml:space="preserve">- documento: </w:t>
+            </w:r>
+            <w:proofErr w:type="spellStart"/>
+            <w:r>
+              <w:t>char</w:t>
+            </w:r>
+            <w:proofErr w:type="spellEnd"/>
+            <w:r>
+              <w:t xml:space="preserve">*         </w:t>
+            </w:r>
+          </w:p>
+          <w:p>
+            <w:r>
+              <w:t xml:space="preserve">- </w:t>
+            </w:r>
+            <w:proofErr w:type="spellStart"/>
+            <w:r>
+              <w:t>antiguedad</w:t>
+            </w:r>
+            <w:proofErr w:type="spellEnd"/>
+            <w:r>
+              <w:t xml:space="preserve">: </w:t>
+            </w:r>
+            <w:proofErr w:type="spellStart"/>
+            <w:r>
+              <w:t>int</w:t>
+            </w:r>
+            <w:proofErr w:type="spellEnd"/>
+            <w:r>
+              <w:t xml:space="preserve">          </w:t>
+            </w:r>
+          </w:p>
+          <w:p>
+            <w:r>
+              <w:t xml:space="preserve">- </w:t>
+            </w:r>
+            <w:proofErr w:type="spellStart"/>
+            <w:r>
+              <w:t>puntuacion</w:t>
+            </w:r>
+            <w:proofErr w:type="spellEnd"/>
+            <w:r>
+              <w:t xml:space="preserve">: </w:t>
+            </w:r>
+            <w:proofErr w:type="spellStart"/>
+            <w:r>
+              <w:t>float</w:t>
+            </w:r>
+            <w:proofErr w:type="spellEnd"/>
+          </w:p>
+        </w:tc>
+      </w:tr>
+      <w:tr>
+        <w:trPr>
+          <w:trHeight w:val="379"/>
+        </w:trPr>
+        <w:tc>
+          <w:tcPr>
+            <w:tcW w:w="3241" w:type="dxa"/>
+          </w:tcPr>
+          <w:p>
+            <w:r>
+              <w:t xml:space="preserve">+ </w:t>
+            </w:r>
+            <w:proofErr w:type="spellStart"/>
+            <w:proofErr w:type="gramStart"/>
+            <w:r>
+              <w:t>mostrarMenu</w:t>
+            </w:r>
+            <w:proofErr w:type="spellEnd"/>
+            <w:r>
+              <w:t>(</w:t>
+            </w:r>
+            <w:proofErr w:type="gramEnd"/>
+            <w:r>
+              <w:t xml:space="preserve">): virtual   </w:t>
+            </w:r>
+          </w:p>
+        </w:tc>
+      </w:tr>
+    </w:tbl>
+    <w:p>
+      <w:r>
+        <w:rPr>
+          <w:noProof/>
+        </w:rPr>
+        <mc:AlternateContent>
+          <mc:Choice Requires="wps">
+            <w:drawing>
+              <wp:anchor distT="0" distB="0" distL="114300" distR="114300" simplePos="0" relativeHeight="251665408" behindDoc="0" locked="0" layoutInCell="1" allowOverlap="1" wp14:anchorId="050735A5" wp14:editId="70F082C1">
+                <wp:simplePos x="0" y="0"/>
+                <wp:positionH relativeFrom="column">
+                  <wp:posOffset>1457325</wp:posOffset>
+                </wp:positionH>
+                <wp:positionV relativeFrom="paragraph">
+                  <wp:posOffset>1445895</wp:posOffset>
+                </wp:positionV>
+                <wp:extent cx="228600" cy="228600"/>
+                <wp:effectExtent l="19050" t="19050" r="19050" b="38100"/>
+                <wp:wrapNone/>
+                <wp:docPr id="555348380" name="Rombo 8"/>
+                <wp:cNvGraphicFramePr/>
+                <a:graphic xmlns:a="http://schemas.openxmlformats.org/drawingml/2006/main">
+                  <a:graphicData uri="http://schemas.microsoft.com/office/word/2010/wordprocessingShape">
+                    <wps:wsp>
+                      <wps:cNvSpPr/>
+                      <wps:spPr>
+                        <a:xfrm>
+                          <a:off x="0" y="0"/>
+                          <a:ext cx="228600" cy="228600"/>
+                        </a:xfrm>
+                        <a:prstGeom prst="diamond">
+                          <a:avLst/>
+                        </a:prstGeom>
+                        <a:noFill/>
+                        <a:ln>
+                          <a:solidFill>
+                            <a:schemeClr val="bg1"/>
+                          </a:solidFill>
+                        </a:ln>
+                      </wps:spPr>
+                      <wps:style>
+                        <a:lnRef idx="2">
+                          <a:schemeClr val="accent1">
+                            <a:shade val="15000"/>
+                          </a:schemeClr>
+                        </a:lnRef>
+                        <a:fillRef idx="1">
+                          <a:schemeClr val="accent1"/>
+                        </a:fillRef>
+                        <a:effectRef idx="0">
+                          <a:schemeClr val="accent1"/>
+                        </a:effectRef>
+                        <a:fontRef idx="minor">
+                          <a:schemeClr val="lt1"/>
+                        </a:fontRef>
+                      </wps:style>
+                      <wps:bodyPr rot="0" spcFirstLastPara="0" vertOverflow="overflow" horzOverflow="overflow" vert="horz" wrap="square" lIns="91440" tIns="45720" rIns="91440" bIns="45720" numCol="1" spcCol="0" rtlCol="0" fromWordArt="0" anchor="ctr" anchorCtr="0" forceAA="0" compatLnSpc="1">
+                        <a:prstTxWarp prst="textNoShape">
+                          <a:avLst/>
+                        </a:prstTxWarp>
+                        <a:noAutofit/>
+                      </wps:bodyPr>
+                    </wps:wsp>
+                  </a:graphicData>
+                </a:graphic>
+              </wp:anchor>
+            </w:drawing>
+          </mc:Choice>
+          <mc:Fallback>
+            <w:pict>
+              <v:shapetype w14:anchorId="289553C8" id="_x0000_t4" coordsize="21600,21600" o:spt="4" path="m10800,l,10800,10800,21600,21600,10800xe">
+                <v:stroke joinstyle="miter"/>
+                <v:path gradientshapeok="t" o:connecttype="rect" textboxrect="5400,5400,16200,16200"/>
+              </v:shapetype>
+              <v:shape id="Rombo 8" o:spid="_x0000_s1026" type="#_x0000_t4" style="position:absolute;margin-left:114.75pt;margin-top:113.85pt;width:18pt;height:18pt;z-index:251665408;visibility:visible;mso-wrap-style:square;mso-wrap-distance-left:9pt;mso-wrap-distance-top:0;mso-wrap-distance-right:9pt;mso-wrap-distance-bottom:0;mso-position-horizontal:absolute;mso-position-horizontal-relative:text;mso-position-vertical:absolute;mso-position-vertical-relative:text;v-text-anchor:middle" o:gfxdata="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" filled="f" strokecolor="white [3212]" strokeweight="1pt"/>
+            </w:pict>
+          </mc:Fallback>
+        </mc:AlternateContent>
+      </w:r>
+      <w:r>
+        <w:rPr>
+          <w:noProof/>
+        </w:rPr>
+        <mc:AlternateContent>
+          <mc:Choice Requires="wps">
+            <w:drawing>
+              <wp:anchor distT="0" distB="0" distL="114300" distR="114300" simplePos="0" relativeHeight="251661312" behindDoc="0" locked="0" layoutInCell="1" allowOverlap="1" wp14:anchorId="71F2BF35" wp14:editId="04C633ED">
+                <wp:simplePos x="0" y="0"/>
+                <wp:positionH relativeFrom="column">
+                  <wp:posOffset>1169034</wp:posOffset>
+                </wp:positionH>
+                <wp:positionV relativeFrom="paragraph">
+                  <wp:posOffset>1436370</wp:posOffset>
+                </wp:positionV>
+                <wp:extent cx="1364615" cy="419100"/>
+                <wp:effectExtent l="0" t="38100" r="64135" b="19050"/>
+                <wp:wrapNone/>
+                <wp:docPr id="1284091613" name="Conector recto de flecha 4"/>
+                <wp:cNvGraphicFramePr/>
+                <a:graphic xmlns:a="http://schemas.openxmlformats.org/drawingml/2006/main">
+                  <a:graphicData uri="http://schemas.microsoft.com/office/word/2010/wordprocessingShape">
+                    <wps:wsp>
+                      <wps:cNvCnPr/>
+                      <wps:spPr>
+                        <a:xfrm flipV="1">
+                          <a:off x="0" y="0"/>
+                          <a:ext cx="1364615" cy="419100"/>
+                        </a:xfrm>
+                        <a:prstGeom prst="straightConnector1">
+                          <a:avLst/>
+                        </a:prstGeom>
+                        <a:ln>
+                          <a:solidFill>
+                            <a:schemeClr val="bg1"/>
+                          </a:solidFill>
+                          <a:tailEnd type="triangle"/>
+                        </a:ln>
+                      </wps:spPr>
+                      <wps:style>
+                        <a:lnRef idx="1">
+                          <a:schemeClr val="accent1"/>
+                        </a:lnRef>
+                        <a:fillRef idx="0">
+                          <a:schemeClr val="accent1"/>
+                        </a:fillRef>
+                        <a:effectRef idx="0">
+                          <a:schemeClr val="accent1"/>
+                        </a:effectRef>
+                        <a:fontRef idx="minor">
+                          <a:schemeClr val="tx1"/>
+                        </a:fontRef>
+                      </wps:style>
+                      <wps:bodyPr/>
+                    </wps:wsp>
+                  </a:graphicData>
+                </a:graphic>
+                <wp14:sizeRelH relativeFrom="margin">
+                  <wp14:pctWidth>0</wp14:pctWidth>
+                </wp14:sizeRelH>
+                <wp14:sizeRelV relativeFrom="margin">
+                  <wp14:pctHeight>0</wp14:pctHeight>
+                </wp14:sizeRelV>
+              </wp:anchor>
+            </w:drawing>
+          </mc:Choice>
+          <mc:Fallback>
+            <w:pict>
+              <v:shape w14:anchorId="244D428C" id="Conector recto de flecha 4" o:spid="_x0000_s1026" type="#_x0000_t32" style="position:absolute;margin-left:92.05pt;margin-top:113.1pt;width:107.45pt;height:33pt;flip:y;z-index:251661312;visibility:visible;mso-wrap-style:square;mso-width-percent:0;mso-height-percent:0;mso-wrap-distance-left:9pt;mso-wrap-distance-top:0;mso-wrap-distance-right:9pt;mso-wrap-distance-bottom:0;mso-position-horizontal:absolute;mso-position-horizontal-relative:text;mso-position-vertical:absolute;mso-position-vertical-relative:text;mso-width-percent:0;mso-height-percent:0;mso-width-relative:margin;mso-height-relative:margin" o:gfxdata="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" strokecolor="white [3212]" strokeweight=".5pt">
+                <v:stroke endarrow="block" joinstyle="miter"/>
+              </v:shape>
+            </w:pict>
+          </mc:Fallback>
+        </mc:AlternateContent>
+      </w:r>
+    </w:p>
+    <w:tbl>
+      <w:tblPr>
+        <w:tblStyle w:val="Tablaconcuadrcula"/>
+        <w:tblW w:w="0" w:type="auto"/>
+        <w:tblLook w:val="04A0" w:firstRow="1" w:lastRow="0" w:firstColumn="1" w:lastColumn="0" w:noHBand="0" w:noVBand="1"/>
+      </w:tblPr>
+      <w:tblGrid>
+        <w:gridCol w:w="3241"/>
+      </w:tblGrid>
+      <w:tr>
+        <w:trPr>
+          <w:trHeight w:val="409"/>
+        </w:trPr>
+        <w:tc>
+          <w:tcPr>
+            <w:tcW w:w="3241" w:type="dxa"/>
+          </w:tcPr>
+          <w:p>
+            <w:pPr>
+              <w:jc w:val="center"/>
+            </w:pPr>
+            <w:proofErr w:type="spellStart"/>
+            <w:r>
+              <w:t>Anfitrion</w:t>
+            </w:r>
+            <w:proofErr w:type="spellEnd"/>
+            <w:r>
+              <w:t xml:space="preserve"> </w:t>
+            </w:r>
+          </w:p>
+        </w:tc>
+      </w:tr>
+      <w:tr>
+        <w:trPr>
+          <w:trHeight w:val="982"/>
+        </w:trPr>
+        <w:tc>
+          <w:tcPr>
+            <w:tcW w:w="3241" w:type="dxa"/>
+          </w:tcPr>
+          <w:p>
+            <w:r>
+              <w:t>- alojamientos: Alojamiento</w:t>
+            </w:r>
+          </w:p>
+          <w:p>
+            <w:r>
+              <w:t xml:space="preserve">- </w:t>
+            </w:r>
+            <w:proofErr w:type="spellStart"/>
+            <w:r>
+              <w:t>cantAlojamientos</w:t>
+            </w:r>
+            <w:proofErr w:type="spellEnd"/>
+            <w:r>
+              <w:t xml:space="preserve">: </w:t>
+            </w:r>
+            <w:proofErr w:type="spellStart"/>
+            <w:r>
+              <w:t>int</w:t>
+            </w:r>
+            <w:proofErr w:type="spellEnd"/>
+          </w:p>
+        </w:tc>
+      </w:tr>
+      <w:tr>
+        <w:trPr>
+          <w:trHeight w:val="379"/>
+        </w:trPr>
+        <w:tc>
+          <w:tcPr>
+            <w:tcW w:w="3241" w:type="dxa"/>
+          </w:tcPr>
+          <w:p>
+            <w:r>
+              <w:t xml:space="preserve">+ </w:t>
+            </w:r>
+            <w:proofErr w:type="spellStart"/>
+            <w:proofErr w:type="gramStart"/>
+            <w:r>
+              <w:t>mostrarMenu</w:t>
+            </w:r>
+            <w:proofErr w:type="spellEnd"/>
+            <w:r>
+              <w:t>(</w:t>
+            </w:r>
+            <w:proofErr w:type="gramEnd"/>
+            <w:r>
+              <w:t xml:space="preserve">): virtual   </w:t>
+            </w:r>
+          </w:p>
+        </w:tc>
+      </w:tr>
+    </w:tbl>
+    <w:tbl>
+      <w:tblPr>
+        <w:tblStyle w:val="Tablaconcuadrcula"/>
+        <w:tblpPr w:leftFromText="141" w:rightFromText="141" w:vertAnchor="text" w:horzAnchor="page" w:tblpX="5491" w:tblpY="-1720"/>
+        <w:tblW w:w="0" w:type="auto"/>
+        <w:tblLook w:val="04A0" w:firstRow="1" w:lastRow="0" w:firstColumn="1" w:lastColumn="0" w:noHBand="0" w:noVBand="1"/>
+      </w:tblPr>
+      <w:tblGrid>
+        <w:gridCol w:w="3241"/>
+      </w:tblGrid>
+      <w:tr>
+        <w:trPr>
+          <w:trHeight w:val="409"/>
+        </w:trPr>
+        <w:tc>
+          <w:tcPr>
+            <w:tcW w:w="3241" w:type="dxa"/>
+          </w:tcPr>
+          <w:p>
+            <w:pPr>
+              <w:jc w:val="center"/>
+            </w:pPr>
+            <w:proofErr w:type="spellStart"/>
+            <w:r>
+              <w:t>Huesped</w:t>
+            </w:r>
+            <w:proofErr w:type="spellEnd"/>
+            <w:r>
+              <w:t xml:space="preserve"> </w:t>
+            </w:r>
+          </w:p>
+        </w:tc>
+      </w:tr>
+      <w:tr>
+        <w:trPr>
+          <w:trHeight w:val="982"/>
+        </w:trPr>
+        <w:tc>
+          <w:tcPr>
+            <w:tcW w:w="3241" w:type="dxa"/>
+          </w:tcPr>
+          <w:p>
+            <w:r>
+              <w:t xml:space="preserve">- reservas: </w:t>
+            </w:r>
+            <w:proofErr w:type="spellStart"/>
+            <w:r>
+              <w:t>Reservacion</w:t>
+            </w:r>
+            <w:proofErr w:type="spellEnd"/>
+            <w:r>
+              <w:t>**│</w:t>
+            </w:r>
+          </w:p>
+          <w:p>
+            <w:r>
+              <w:t xml:space="preserve">- </w:t>
+            </w:r>
+            <w:proofErr w:type="spellStart"/>
+            <w:r>
+              <w:t>cantReservas</w:t>
+            </w:r>
+            <w:proofErr w:type="spellEnd"/>
+            <w:r>
+              <w:t xml:space="preserve">: </w:t>
+            </w:r>
+            <w:proofErr w:type="spellStart"/>
+            <w:r>
+              <w:t>int</w:t>
+            </w:r>
+            <w:proofErr w:type="spellEnd"/>
+          </w:p>
+          <w:p/>
+        </w:tc>
+      </w:tr>
+      <w:tr>
+        <w:trPr>
+          <w:trHeight w:val="142"/>
+        </w:trPr>
+        <w:tc>
+          <w:tcPr>
+            <w:tcW w:w="3241" w:type="dxa"/>
+          </w:tcPr>
+          <w:p/>
+        </w:tc>
+      </w:tr>
+    </w:tbl>
+    <w:p>
+      <w:r>
+        <w:rPr>
+          <w:noProof/>
+        </w:rPr>
+        <mc:AlternateContent>
+          <mc:Choice Requires="wps">
+            <w:drawing>
+              <wp:anchor distT="0" distB="0" distL="114300" distR="114300" simplePos="0" relativeHeight="251666432" behindDoc="0" locked="0" layoutInCell="1" allowOverlap="1" wp14:anchorId="4CB54D67" wp14:editId="444EF4CB">
+                <wp:simplePos x="0" y="0"/>
+                <wp:positionH relativeFrom="column">
+                  <wp:posOffset>1638300</wp:posOffset>
+                </wp:positionH>
+                <wp:positionV relativeFrom="paragraph">
+                  <wp:posOffset>159385</wp:posOffset>
+                </wp:positionV>
+                <wp:extent cx="933450" cy="266700"/>
+                <wp:effectExtent l="0" t="0" r="76200" b="76200"/>
+                <wp:wrapNone/>
+                <wp:docPr id="1273723647" name="Conector recto de flecha 9"/>
+                <wp:cNvGraphicFramePr/>
+                <a:graphic xmlns:a="http://schemas.openxmlformats.org/drawingml/2006/main">
+                  <a:graphicData uri="http://schemas.microsoft.com/office/word/2010/wordprocessingShape">
+                    <wps:wsp>
+                      <wps:cNvCnPr/>
+                      <wps:spPr>
+                        <a:xfrm>
+                          <a:off x="0" y="0"/>
+                          <a:ext cx="933450" cy="266700"/>
+                        </a:xfrm>
+                        <a:prstGeom prst="straightConnector1">
+                          <a:avLst/>
+                        </a:prstGeom>
+                        <a:ln>
+                          <a:solidFill>
+                            <a:schemeClr val="bg1"/>
+                          </a:solidFill>
+                          <a:tailEnd type="triangle"/>
+                        </a:ln>
+                      </wps:spPr>
+                      <wps:style>
+                        <a:lnRef idx="1">
+                          <a:schemeClr val="accent1"/>
+                        </a:lnRef>
+                        <a:fillRef idx="0">
+                          <a:schemeClr val="accent1"/>
+                        </a:fillRef>
+                        <a:effectRef idx="0">
+                          <a:schemeClr val="accent1"/>
+                        </a:effectRef>
+                        <a:fontRef idx="minor">
+                          <a:schemeClr val="tx1"/>
+                        </a:fontRef>
+                      </wps:style>
+                      <wps:bodyPr/>
+                    </wps:wsp>
+                  </a:graphicData>
+                </a:graphic>
+              </wp:anchor>
+            </w:drawing>
+          </mc:Choice>
+          <mc:Fallback>
+            <w:pict>
+              <v:shape w14:anchorId="10C4D0DE" id="Conector recto de flecha 9" o:spid="_x0000_s1026" type="#_x0000_t32" style="position:absolute;margin-left:129pt;margin-top:12.55pt;width:73.5pt;height:21pt;z-index:251666432;visibility:visible;mso-wrap-style:square;mso-wrap-distance-left:9pt;mso-wrap-distance-top:0;mso-wrap-distance-right:9pt;mso-wrap-distance-bottom:0;mso-position-horizontal:absolute;mso-position-horizontal-relative:text;mso-position-vertical:absolute;mso-position-vertical-relative:text" o:gfxdata="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" strokecolor="white [3212]" strokeweight=".5pt">
+                <v:stroke endarrow="block" joinstyle="miter"/>
+              </v:shape>
+            </w:pict>
+          </mc:Fallback>
+        </mc:AlternateContent>
+      </w:r>
+    </w:p>
+    <w:tbl>
+      <w:tblPr>
+        <w:tblStyle w:val="Tablaconcuadrcula"/>
+        <w:tblpPr w:leftFromText="141" w:rightFromText="141" w:vertAnchor="text" w:horzAnchor="margin" w:tblpY="157"/>
+        <w:tblW w:w="0" w:type="auto"/>
+        <w:tblLook w:val="04A0" w:firstRow="1" w:lastRow="0" w:firstColumn="1" w:lastColumn="0" w:noHBand="0" w:noVBand="1"/>
+      </w:tblPr>
+      <w:tblGrid>
+        <w:gridCol w:w="3256"/>
+      </w:tblGrid>
+      <w:tr>
+        <w:trPr>
+          <w:trHeight w:val="409"/>
+        </w:trPr>
+        <w:tc>
+          <w:tcPr>
+            <w:tcW w:w="3256" w:type="dxa"/>
+          </w:tcPr>
+          <w:p>
+            <w:pPr>
+              <w:jc w:val="center"/>
+            </w:pPr>
+            <w:proofErr w:type="spellStart"/>
+            <w:r>
+              <w:t>Reservacion</w:t>
+            </w:r>
+            <w:proofErr w:type="spellEnd"/>
+          </w:p>
+        </w:tc>
+      </w:tr>
+      <w:tr>
+        <w:trPr>
+          <w:trHeight w:val="982"/>
+        </w:trPr>
+        <w:tc>
+          <w:tcPr>
+            <w:tcW w:w="3256" w:type="dxa"/>
+          </w:tcPr>
+          <w:p>
+            <w:r>
+              <w:t xml:space="preserve">- </w:t>
+            </w:r>
+            <w:proofErr w:type="spellStart"/>
+            <w:r>
+              <w:t>codigo</w:t>
+            </w:r>
+            <w:proofErr w:type="spellEnd"/>
+            <w:r>
+              <w:t xml:space="preserve">: </w:t>
+            </w:r>
+            <w:proofErr w:type="spellStart"/>
+            <w:r>
+              <w:t>char</w:t>
+            </w:r>
+            <w:proofErr w:type="spellEnd"/>
+            <w:r>
+              <w:t xml:space="preserve">*            </w:t>
+            </w:r>
+          </w:p>
+          <w:p>
+            <w:r>
+              <w:t xml:space="preserve">- </w:t>
+            </w:r>
+            <w:proofErr w:type="spellStart"/>
+            <w:r>
+              <w:t>fechaInicio</w:t>
+            </w:r>
+            <w:proofErr w:type="spellEnd"/>
+            <w:r>
+              <w:t xml:space="preserve">: Fecha       </w:t>
+            </w:r>
+          </w:p>
+          <w:p>
+            <w:r>
+              <w:rPr>
+                <w:noProof/>
+              </w:rPr>
+              <mc:AlternateContent>
+                <mc:Choice Requires="wps">
+                  <w:drawing>
+                    <wp:anchor distT="0" distB="0" distL="114300" distR="114300" simplePos="0" relativeHeight="251662336" behindDoc="0" locked="0" layoutInCell="1" allowOverlap="1" wp14:anchorId="3F5171EF" wp14:editId="7E51ADF8">
+                      <wp:simplePos x="0" y="0"/>
+                      <wp:positionH relativeFrom="column">
+                        <wp:posOffset>1995170</wp:posOffset>
+                      </wp:positionH>
+                      <wp:positionV relativeFrom="paragraph">
+                        <wp:posOffset>135255</wp:posOffset>
+                      </wp:positionV>
+                      <wp:extent cx="504825" cy="9525"/>
+                      <wp:effectExtent l="0" t="57150" r="28575" b="85725"/>
+                      <wp:wrapNone/>
+                      <wp:docPr id="727378794" name="Conector recto de flecha 5"/>
+                      <wp:cNvGraphicFramePr/>
+                      <a:graphic xmlns:a="http://schemas.openxmlformats.org/drawingml/2006/main">
+                        <a:graphicData uri="http://schemas.microsoft.com/office/word/2010/wordprocessingShape">
+                          <wps:wsp>
+                            <wps:cNvCnPr/>
+                            <wps:spPr>
+                              <a:xfrm>
+                                <a:off x="0" y="0"/>
+                                <a:ext cx="504825" cy="9525"/>
+                              </a:xfrm>
+                              <a:prstGeom prst="straightConnector1">
+                                <a:avLst/>
+                              </a:prstGeom>
+                              <a:ln>
+                                <a:solidFill>
+                                  <a:schemeClr val="bg1"/>
+                                </a:solidFill>
+                                <a:tailEnd type="triangle"/>
+                              </a:ln>
+                            </wps:spPr>
+                            <wps:style>
+                              <a:lnRef idx="1">
+                                <a:schemeClr val="accent1"/>
+                              </a:lnRef>
+                              <a:fillRef idx="0">
+                                <a:schemeClr val="accent1"/>
+                              </a:fillRef>
+                              <a:effectRef idx="0">
+                                <a:schemeClr val="accent1"/>
+                              </a:effectRef>
+                              <a:fontRef idx="minor">
+                                <a:schemeClr val="tx1"/>
+                              </a:fontRef>
+                            </wps:style>
+                            <wps:bodyPr/>
+                          </wps:wsp>
+                        </a:graphicData>
+                      </a:graphic>
+                    </wp:anchor>
+                  </w:drawing>
+                </mc:Choice>
+                <mc:Fallback>
+                  <w:pict>
+                    <v:shape w14:anchorId="36395FE2" id="Conector recto de flecha 5" o:spid="_x0000_s1026" type="#_x0000_t32" style="position:absolute;margin-left:157.1pt;margin-top:10.65pt;width:39.75pt;height:.75pt;z-index:251662336;visibility:visible;mso-wrap-style:square;mso-wrap-distance-left:9pt;mso-wrap-distance-top:0;mso-wrap-distance-right:9pt;mso-wrap-distance-bottom:0;mso-position-horizontal:absolute;mso-position-horizontal-relative:text;mso-position-vertical:absolute;mso-position-vertical-relative:text" o:gfxdata="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" strokecolor="white [3212]" strokeweight=".5pt">
+                      <v:stroke endarrow="block" joinstyle="miter"/>
+                    </v:shape>
+                  </w:pict>
+                </mc:Fallback>
+              </mc:AlternateContent>
+            </w:r>
+            <w:r>
+              <w:t xml:space="preserve">- </w:t>
+            </w:r>
+            <w:proofErr w:type="spellStart"/>
+            <w:r>
+              <w:t>duracion</w:t>
+            </w:r>
+            <w:proofErr w:type="spellEnd"/>
+            <w:r>
+              <w:t xml:space="preserve">: </w:t>
+            </w:r>
+            <w:proofErr w:type="spellStart"/>
+            <w:r>
+              <w:t>int</w:t>
+            </w:r>
+            <w:proofErr w:type="spellEnd"/>
+            <w:r>
+              <w:t xml:space="preserve">            </w:t>
+            </w:r>
+          </w:p>
+          <w:p>
+            <w:r>
+              <w:t xml:space="preserve">- </w:t>
+            </w:r>
+            <w:proofErr w:type="spellStart"/>
+            <w:r>
+              <w:t>metodoPago</w:t>
+            </w:r>
+            <w:proofErr w:type="spellEnd"/>
+            <w:r>
+              <w:t xml:space="preserve">: </w:t>
+            </w:r>
+            <w:proofErr w:type="spellStart"/>
+            <w:r>
+              <w:t>char</w:t>
+            </w:r>
+            <w:proofErr w:type="spellEnd"/>
+            <w:r>
+              <w:t xml:space="preserve">*        </w:t>
+            </w:r>
+          </w:p>
+          <w:p>
+            <w:r>
+              <w:t xml:space="preserve">- monto: </w:t>
+            </w:r>
+            <w:proofErr w:type="spellStart"/>
+            <w:r>
+              <w:t>float</w:t>
+            </w:r>
+            <w:proofErr w:type="spellEnd"/>
+            <w:r>
+              <w:t xml:space="preserve">             </w:t>
+            </w:r>
+          </w:p>
+          <w:p>
+            <w:r>
+              <w:t xml:space="preserve">- </w:t>
+            </w:r>
+            <w:proofErr w:type="spellStart"/>
+            <w:r>
+              <w:t>anotacion</w:t>
+            </w:r>
+            <w:proofErr w:type="spellEnd"/>
+            <w:r>
+              <w:t xml:space="preserve">: </w:t>
+            </w:r>
+            <w:proofErr w:type="spellStart"/>
+            <w:r>
+              <w:t>char</w:t>
+            </w:r>
+            <w:proofErr w:type="spellEnd"/>
+            <w:r>
+              <w:t xml:space="preserve">*         </w:t>
+            </w:r>
+          </w:p>
+          <w:p>
+            <w:r>
+              <w:t>- h</w:t>
+            </w:r>
+            <w:proofErr w:type="spellStart"/>
+            <w:r>
+              <w:t>uesped</w:t>
+            </w:r>
+            <w:proofErr w:type="spellEnd"/>
+            <w:r>
+              <w:t xml:space="preserve">: </w:t>
+            </w:r>
+            <w:proofErr w:type="spellStart"/>
+            <w:r>
+              <w:t>Huesped</w:t>
+            </w:r>
+            <w:proofErr w:type="spellEnd"/>
+            <w:r>
+              <w:t xml:space="preserve">*     </w:t>
+            </w:r>
+          </w:p>
+          <w:p>
+            <w:r>
+              <w:t>- alojamiento: Alojamiento*</w:t>
+            </w:r>
+          </w:p>
+        </w:tc>
+      </w:tr>
+      <w:tr>
+        <w:trPr>
+          <w:trHeight w:val="379"/>
+        </w:trPr>
+        <w:tc>
+          <w:tcPr>
+            <w:tcW w:w="3256" w:type="dxa"/>
+          </w:tcPr>
+          <w:p/>
+        </w:tc>
+      </w:tr>
+    </w:tbl>
+    <w:tbl>
+      <w:tblPr>
+        <w:tblStyle w:val="Tablaconcuadrcula"/>
+        <w:tblpPr w:leftFromText="141" w:rightFromText="141" w:vertAnchor="text" w:horzAnchor="page" w:tblpX="5566" w:tblpY="97"/>
+        <w:tblW w:w="0" w:type="auto"/>
+        <w:tblLook w:val="04A0" w:firstRow="1" w:lastRow="0" w:firstColumn="1" w:lastColumn="0" w:noHBand="0" w:noVBand="1"/>
+      </w:tblPr>
+      <w:tblGrid>
+        <w:gridCol w:w="3256"/>
+      </w:tblGrid>
+      <w:tr>
+        <w:trPr>
+          <w:trHeight w:val="409"/>
+        </w:trPr>
+        <w:tc>
+          <w:tcPr>
+            <w:tcW w:w="3256" w:type="dxa"/>
+          </w:tcPr>
+          <w:p>
+            <w:pPr>
+              <w:jc w:val="center"/>
+            </w:pPr>
+            <w:r>
+              <w:t>Alojamiento</w:t>
+            </w:r>
+          </w:p>
+        </w:tc>
+      </w:tr>
+      <w:tr>
+        <w:trPr>
+          <w:trHeight w:val="982"/>
+        </w:trPr>
+        <w:tc>
+          <w:tcPr>
+            <w:tcW w:w="3256" w:type="dxa"/>
+          </w:tcPr>
+          <w:p>
+            <w:r>
+              <w:t xml:space="preserve">- </w:t>
+            </w:r>
+            <w:proofErr w:type="spellStart"/>
+            <w:r>
+              <w:t>codigo</w:t>
+            </w:r>
+            <w:proofErr w:type="spellEnd"/>
+            <w:r>
+              <w:t xml:space="preserve">: </w:t>
+            </w:r>
+            <w:proofErr w:type="spellStart"/>
+            <w:r>
+              <w:t>char</w:t>
+            </w:r>
+            <w:proofErr w:type="spellEnd"/>
+            <w:r>
+              <w:t xml:space="preserve">* </w:t>
+            </w:r>
+          </w:p>
+          <w:p>
+            <w:r>
+              <w:t xml:space="preserve">- </w:t>
+            </w:r>
+            <w:proofErr w:type="spellStart"/>
+            <w:r>
+              <w:t>direccion</w:t>
+            </w:r>
+            <w:proofErr w:type="spellEnd"/>
+            <w:r>
+              <w:t xml:space="preserve">: </w:t>
+            </w:r>
+            <w:proofErr w:type="spellStart"/>
+            <w:r>
+              <w:t>char</w:t>
+            </w:r>
+            <w:proofErr w:type="spellEnd"/>
+            <w:r>
+              <w:t xml:space="preserve">*         </w:t>
+            </w:r>
+          </w:p>
+          <w:p>
+            <w:r>
+              <w:t xml:space="preserve">- municipio: </w:t>
+            </w:r>
+            <w:proofErr w:type="spellStart"/>
+            <w:r>
+              <w:t>char</w:t>
+            </w:r>
+            <w:proofErr w:type="spellEnd"/>
+            <w:r>
+              <w:t xml:space="preserve">*               </w:t>
+            </w:r>
+          </w:p>
+          <w:p>
+            <w:r>
+              <w:t xml:space="preserve">- tipo: </w:t>
+            </w:r>
+            <w:proofErr w:type="spellStart"/>
+            <w:r>
+              <w:t>char</w:t>
+            </w:r>
+            <w:proofErr w:type="spellEnd"/>
+            <w:r>
+              <w:t xml:space="preserve">                      </w:t>
+            </w:r>
+          </w:p>
+          <w:p>
+            <w:r>
+              <w:t xml:space="preserve">- </w:t>
+            </w:r>
+            <w:proofErr w:type="spellStart"/>
+            <w:r>
+              <w:t>precioNoche</w:t>
+            </w:r>
+            <w:proofErr w:type="spellEnd"/>
+            <w:r>
+              <w:t xml:space="preserve">: </w:t>
+            </w:r>
+            <w:proofErr w:type="spellStart"/>
+            <w:r>
+              <w:t>float</w:t>
+            </w:r>
+            <w:proofErr w:type="spellEnd"/>
+            <w:r>
+              <w:t xml:space="preserve">             </w:t>
+            </w:r>
+          </w:p>
+          <w:p>
+            <w:r>
+              <w:t xml:space="preserve">- amenidades: </w:t>
+            </w:r>
+            <w:proofErr w:type="spellStart"/>
+            <w:r>
+              <w:t>char</w:t>
+            </w:r>
+            <w:proofErr w:type="spellEnd"/>
+            <w:r>
+              <w:t xml:space="preserve">**             </w:t>
+            </w:r>
+          </w:p>
+          <w:p>
+            <w:r>
+              <w:t xml:space="preserve">- </w:t>
+            </w:r>
+            <w:proofErr w:type="spellStart"/>
+            <w:r>
+              <w:t>anfitrion</w:t>
+            </w:r>
+            <w:proofErr w:type="spellEnd"/>
+            <w:r>
+              <w:t xml:space="preserve">: </w:t>
+            </w:r>
+            <w:proofErr w:type="spellStart"/>
+            <w:r>
+              <w:t>Anfitrion</w:t>
+            </w:r>
+            <w:proofErr w:type="spellEnd"/>
+            <w:r>
+              <w:t xml:space="preserve">*   </w:t>
+            </w:r>
+          </w:p>
+          <w:p>
+            <w:r>
+              <w:t xml:space="preserve">- reservas: </w:t>
+            </w:r>
+            <w:proofErr w:type="spellStart"/>
+            <w:r>
+              <w:t>Reservacion</w:t>
+            </w:r>
+            <w:proofErr w:type="spellEnd"/>
+            <w:r>
+              <w:t xml:space="preserve">**  </w:t>
+            </w:r>
+          </w:p>
+          <w:p>
+            <w:r>
+              <w:t xml:space="preserve">- </w:t>
+            </w:r>
+            <w:proofErr w:type="spellStart"/>
+            <w:r>
+              <w:t>cantReservas</w:t>
+            </w:r>
+            <w:proofErr w:type="spellEnd"/>
+            <w:r>
+              <w:t xml:space="preserve">: </w:t>
+            </w:r>
+            <w:proofErr w:type="spellStart"/>
+            <w:r>
+              <w:t>int</w:t>
+            </w:r>
+            <w:proofErr w:type="spellEnd"/>
+          </w:p>
+        </w:tc>
+      </w:tr>
+      <w:tr>
+        <w:trPr>
+          <w:trHeight w:val="379"/>
+        </w:trPr>
+        <w:tc>
+          <w:tcPr>
+            <w:tcW w:w="3256" w:type="dxa"/>
+          </w:tcPr>
+          <w:p/>
+        </w:tc>
+      </w:tr>
+    </w:tbl>
+    <w:p/>
+    <w:p/>
+    <w:p/>
+    <w:p>
+      <w:r>
+        <w:rPr>
+          <w:noProof/>
+        </w:rPr>
+        <mc:AlternateContent>
+          <mc:Choice Requires="wps">
+            <w:drawing>
+              <wp:anchor distT="0" distB="0" distL="114300" distR="114300" simplePos="0" relativeHeight="251664384" behindDoc="0" locked="0" layoutInCell="1" allowOverlap="1" wp14:anchorId="5673E8D5" wp14:editId="6F029DEB">
+                <wp:simplePos x="0" y="0"/>
+                <wp:positionH relativeFrom="column">
+                  <wp:posOffset>2085975</wp:posOffset>
+                </wp:positionH>
+                <wp:positionV relativeFrom="paragraph">
+                  <wp:posOffset>269240</wp:posOffset>
+                </wp:positionV>
+                <wp:extent cx="361950" cy="0"/>
+                <wp:effectExtent l="38100" t="76200" r="0" b="95250"/>
+                <wp:wrapNone/>
+                <wp:docPr id="72357100" name="Conector recto de flecha 7"/>
+                <wp:cNvGraphicFramePr/>
+                <a:graphic xmlns:a="http://schemas.openxmlformats.org/drawingml/2006/main">
+                  <a:graphicData uri="http://schemas.microsoft.com/office/word/2010/wordprocessingShape">
+                    <wps:wsp>
+                      <wps:cNvCnPr/>
+                      <wps:spPr>
+                        <a:xfrm flipH="1">
+                          <a:off x="0" y="0"/>
+                          <a:ext cx="361950" cy="0"/>
+                        </a:xfrm>
+                        <a:prstGeom prst="straightConnector1">
+                          <a:avLst/>
+                        </a:prstGeom>
+                        <a:ln>
+                          <a:solidFill>
+                            <a:schemeClr val="bg1"/>
+                          </a:solidFill>
+                          <a:tailEnd type="triangle"/>
+                        </a:ln>
+                      </wps:spPr>
+                      <wps:style>
+                        <a:lnRef idx="1">
+                          <a:schemeClr val="accent1"/>
+                        </a:lnRef>
+                        <a:fillRef idx="0">
+                          <a:schemeClr val="accent1"/>
+                        </a:fillRef>
+                        <a:effectRef idx="0">
+                          <a:schemeClr val="accent1"/>
+                        </a:effectRef>
+                        <a:fontRef idx="minor">
+                          <a:schemeClr val="tx1"/>
+                        </a:fontRef>
+                      </wps:style>
+                      <wps:bodyPr/>
+                    </wps:wsp>
+                  </a:graphicData>
+                </a:graphic>
+              </wp:anchor>
+            </w:drawing>
+          </mc:Choice>
+          <mc:Fallback>
+            <w:pict>
+              <v:shape w14:anchorId="36AB2680" id="Conector recto de flecha 7" o:spid="_x0000_s1026" type="#_x0000_t32" style="position:absolute;margin-left:164.25pt;margin-top:21.2pt;width:28.5pt;height:0;flip:x;z-index:251664384;visibility:visible;mso-wrap-style:square;mso-wrap-distance-left:9pt;mso-wrap-distance-top:0;mso-wrap-distance-right:9pt;mso-wrap-distance-bottom:0;mso-position-horizontal:absolute;mso-position-horizontal-relative:text;mso-position-vertical:absolute;mso-position-vertical-relative:text" o:gfxdata="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" strokecolor="white [3212]" strokeweight=".5pt">
+                <v:stroke endarrow="block" joinstyle="miter"/>
+              </v:shape>
+            </w:pict>
+          </mc:Fallback>
+        </mc:AlternateContent>
+      </w:r>
+      <w:r>
+        <w:rPr>
+          <w:noProof/>
+        </w:rPr>
+        <mc:AlternateContent>
+          <mc:Choice Requires="wps">
+            <w:drawing>
+              <wp:anchor distT="0" distB="0" distL="114300" distR="114300" simplePos="0" relativeHeight="251663360" behindDoc="0" locked="0" layoutInCell="1" allowOverlap="1" wp14:anchorId="536736B9" wp14:editId="53F5AABE">
+                <wp:simplePos x="0" y="0"/>
+                <wp:positionH relativeFrom="column">
+                  <wp:posOffset>2438400</wp:posOffset>
+                </wp:positionH>
+                <wp:positionV relativeFrom="paragraph">
+                  <wp:posOffset>164465</wp:posOffset>
+                </wp:positionV>
+                <wp:extent cx="171450" cy="180975"/>
+                <wp:effectExtent l="19050" t="19050" r="19050" b="47625"/>
+                <wp:wrapNone/>
+                <wp:docPr id="1849249167" name="Rombo 6"/>
+                <wp:cNvGraphicFramePr/>
+                <a:graphic xmlns:a="http://schemas.openxmlformats.org/drawingml/2006/main">
+                  <a:graphicData uri="http://schemas.microsoft.com/office/word/2010/wordprocessingShape">
+                    <wps:wsp>
+                      <wps:cNvSpPr/>
+                      <wps:spPr>
+                        <a:xfrm>
+                          <a:off x="0" y="0"/>
+                          <a:ext cx="171450" cy="180975"/>
+                        </a:xfrm>
+                        <a:prstGeom prst="diamond">
+                          <a:avLst/>
+                        </a:prstGeom>
+                        <a:solidFill>
+                          <a:schemeClr val="bg1"/>
+                        </a:solidFill>
+                        <a:ln>
+                          <a:solidFill>
+                            <a:schemeClr val="bg1"/>
+                          </a:solidFill>
+                        </a:ln>
+                      </wps:spPr>
+                      <wps:style>
+                        <a:lnRef idx="2">
+                          <a:schemeClr val="accent1">
+                            <a:shade val="15000"/>
+                          </a:schemeClr>
+                        </a:lnRef>
+                        <a:fillRef idx="1">
+                          <a:schemeClr val="accent1"/>
+                        </a:fillRef>
+                        <a:effectRef idx="0">
+                          <a:schemeClr val="accent1"/>
+                        </a:effectRef>
+                        <a:fontRef idx="minor">
+                          <a:schemeClr val="lt1"/>
+                        </a:fontRef>
+                      </wps:style>
+                      <wps:bodyPr rot="0" spcFirstLastPara="0" vertOverflow="overflow" horzOverflow="overflow" vert="horz" wrap="square" lIns="91440" tIns="45720" rIns="91440" bIns="45720" numCol="1" spcCol="0" rtlCol="0" fromWordArt="0" anchor="ctr" anchorCtr="0" forceAA="0" compatLnSpc="1">
+                        <a:prstTxWarp prst="textNoShape">
+                          <a:avLst/>
+                        </a:prstTxWarp>
+                        <a:noAutofit/>
+                      </wps:bodyPr>
+                    </wps:wsp>
+                  </a:graphicData>
+                </a:graphic>
+              </wp:anchor>
+            </w:drawing>
+          </mc:Choice>
+          <mc:Fallback>
+            <w:pict>
+              <v:shape w14:anchorId="7635127C" id="Rombo 6" o:spid="_x0000_s1026" type="#_x0000_t4" style="position:absolute;margin-left:192pt;margin-top:12.95pt;width:13.5pt;height:14.25pt;z-index:251663360;visibility:visible;mso-wrap-style:square;mso-wrap-distance-left:9pt;mso-wrap-distance-top:0;mso-wrap-distance-right:9pt;mso-wrap-distance-bottom:0;mso-position-horizontal:absolute;mso-position-horizontal-relative:text;mso-position-vertical:absolute;mso-position-vertical-relative:text;v-text-anchor:middle" o:gfxdata="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" fillcolor="white [3212]" strokecolor="white [3212]" strokeweight="1pt"/>
+            </w:pict>
+          </mc:Fallback>
+        </mc:AlternateContent>
+      </w:r>
+    </w:p>
+    <w:p/>
+    <w:p/>
+    <w:p/>
+    <w:p/>
+    <w:tbl>
+      <w:tblPr>
+        <w:tblStyle w:val="Tablaconcuadrcula"/>
+        <w:tblpPr w:leftFromText="141" w:rightFromText="141" w:vertAnchor="text" w:horzAnchor="margin" w:tblpXSpec="center" w:tblpY="210"/>
+        <w:tblW w:w="0" w:type="auto"/>
+        <w:tblLook w:val="04A0" w:firstRow="1" w:lastRow="0" w:firstColumn="1" w:lastColumn="0" w:noHBand="0" w:noVBand="1"/>
+      </w:tblPr>
+      <w:tblGrid>
+        <w:gridCol w:w="3397"/>
+      </w:tblGrid>
+      <w:tr>
+        <w:trPr>
+          <w:trHeight w:val="409"/>
+        </w:trPr>
+        <w:tc>
+          <w:tcPr>
+            <w:tcW w:w="3397" w:type="dxa"/>
+          </w:tcPr>
+          <w:p>
+            <w:pPr>
+              <w:jc w:val="center"/>
+            </w:pPr>
+            <w:r>
+              <w:t>Sistema</w:t>
+            </w:r>
+          </w:p>
+        </w:tc>
+      </w:tr>
+      <w:tr>
+        <w:trPr>
+          <w:trHeight w:val="982"/>
+        </w:trPr>
+        <w:tc>
+          <w:tcPr>
+            <w:tcW w:w="3397" w:type="dxa"/>
+          </w:tcPr>
+          <w:p>
+            <w:r>
+              <w:t xml:space="preserve">- </w:t>
+            </w:r>
+            <w:proofErr w:type="spellStart"/>
+            <w:r>
+              <w:t>huespedes</w:t>
+            </w:r>
+            <w:proofErr w:type="spellEnd"/>
+            <w:r>
+              <w:t xml:space="preserve">: </w:t>
+            </w:r>
+            <w:proofErr w:type="spellStart"/>
+            <w:r>
+              <w:t>Huesped</w:t>
+            </w:r>
+            <w:proofErr w:type="spellEnd"/>
+            <w:r>
+              <w:t xml:space="preserve">**     </w:t>
+            </w:r>
+          </w:p>
+          <w:p>
+            <w:r>
+              <w:t xml:space="preserve">- anfitriones: </w:t>
+            </w:r>
+            <w:proofErr w:type="spellStart"/>
+            <w:r>
+              <w:t>Anfitrion</w:t>
+            </w:r>
+            <w:proofErr w:type="spellEnd"/>
+            <w:r>
+              <w:t xml:space="preserve">** </w:t>
+            </w:r>
+          </w:p>
+          <w:p>
+            <w:r>
+              <w:t xml:space="preserve">- alojamientos: Alojamiento** </w:t>
+            </w:r>
+          </w:p>
+          <w:p>
+            <w:r>
+              <w:t>- h</w:t>
+            </w:r>
+            <w:proofErr w:type="spellStart"/>
+            <w:r>
+              <w:t>istorico</w:t>
+            </w:r>
+            <w:proofErr w:type="spellEnd"/>
+            <w:r>
+              <w:t xml:space="preserve">: </w:t>
+            </w:r>
+            <w:proofErr w:type="spellStart"/>
+            <w:r>
+              <w:t>Reservacion</w:t>
+            </w:r>
+            <w:proofErr w:type="spellEnd"/>
+            <w:r>
+              <w:t xml:space="preserve">** </w:t>
+            </w:r>
+          </w:p>
+          <w:p>
+            <w:r>
+              <w:t xml:space="preserve">- </w:t>
+            </w:r>
+            <w:proofErr w:type="spellStart"/>
+            <w:r>
+              <w:t>contadorIteraciones</w:t>
+            </w:r>
+            <w:proofErr w:type="spellEnd"/>
+            <w:r>
+              <w:t xml:space="preserve">: </w:t>
+            </w:r>
+            <w:proofErr w:type="spellStart"/>
+            <w:r>
+              <w:t>int</w:t>
+            </w:r>
+            <w:proofErr w:type="spellEnd"/>
+            <w:r>
+              <w:t xml:space="preserve"> </w:t>
+            </w:r>
+          </w:p>
+          <w:p>
+            <w:r>
+              <w:t xml:space="preserve">- memoriaUsada: </w:t>
+            </w:r>
+            <w:proofErr w:type="spellStart"/>
+            <w:r>
+              <w:t>int</w:t>
+            </w:r>
+            <w:proofErr w:type="spellEnd"/>
+            <w:r>
+              <w:t xml:space="preserve">  </w:t>
+            </w:r>
+          </w:p>
+        </w:tc>
+      </w:tr>
+      <w:tr>
+        <w:trPr>
+          <w:trHeight w:val="1486"/>
+        </w:trPr>
+        <w:tc>
+          <w:tcPr>
+            <w:tcW w:w="3397" w:type="dxa"/>
+          </w:tcPr>
+          <w:p>
+            <w:r>
+              <w:t xml:space="preserve">+ </w:t>
+            </w:r>
+            <w:proofErr w:type="spellStart"/>
+            <w:proofErr w:type="gramStart"/>
+            <w:r>
+              <w:t>login</w:t>
+            </w:r>
+            <w:proofErr w:type="spellEnd"/>
+            <w:r>
+              <w:t>(</w:t>
+            </w:r>
+            <w:proofErr w:type="gramEnd"/>
+            <w:r>
+              <w:t xml:space="preserve">)                  </w:t>
+            </w:r>
+          </w:p>
+          <w:p>
+            <w:r>
+              <w:t xml:space="preserve">+ </w:t>
+            </w:r>
+            <w:proofErr w:type="spellStart"/>
+            <w:proofErr w:type="gramStart"/>
+            <w:r>
+              <w:t>reservarAlojamiento</w:t>
+            </w:r>
+            <w:proofErr w:type="spellEnd"/>
+            <w:r>
+              <w:t>(</w:t>
+            </w:r>
+            <w:proofErr w:type="gramEnd"/>
+            <w:r>
+              <w:t xml:space="preserve">)    </w:t>
+            </w:r>
+          </w:p>
+          <w:p>
+            <w:r>
+              <w:t xml:space="preserve">+ </w:t>
+            </w:r>
+            <w:proofErr w:type="spellStart"/>
+            <w:proofErr w:type="gramStart"/>
+            <w:r>
+              <w:t>anularReservacion</w:t>
+            </w:r>
+            <w:proofErr w:type="spellEnd"/>
+            <w:r>
+              <w:t>(</w:t>
+            </w:r>
+            <w:proofErr w:type="gramEnd"/>
+            <w:r>
+              <w:t xml:space="preserve">)      </w:t>
+            </w:r>
+          </w:p>
+          <w:p>
+            <w:r>
+              <w:t xml:space="preserve">+ </w:t>
+            </w:r>
+            <w:proofErr w:type="spellStart"/>
+            <w:proofErr w:type="gramStart"/>
+            <w:r>
+              <w:t>consultarPorRango</w:t>
+            </w:r>
+            <w:proofErr w:type="spellEnd"/>
+            <w:r>
+              <w:t>(</w:t>
+            </w:r>
+            <w:proofErr w:type="gramEnd"/>
+            <w:r>
+              <w:t xml:space="preserve">)      </w:t>
+            </w:r>
+          </w:p>
+          <w:p>
+            <w:r>
+              <w:t xml:space="preserve">+ </w:t>
+            </w:r>
+            <w:proofErr w:type="spellStart"/>
+            <w:proofErr w:type="gramStart"/>
+            <w:r>
+              <w:t>actualizarHistorico</w:t>
+            </w:r>
+            <w:proofErr w:type="spellEnd"/>
+            <w:r>
+              <w:t>(</w:t>
+            </w:r>
+            <w:proofErr w:type="gramEnd"/>
+            <w:r>
+              <w:t>)</w:t>
+            </w:r>
+          </w:p>
+        </w:tc>
+      </w:tr>
+    </w:tbl>
+    <w:p/>
+    <w:p/>
+    <w:p/>
+    <w:p/>
+    <w:p/>
+    <w:p/>
+    <w:p/>
+    <w:p/>
+    <w:p>
+      <w:r>
+        <w:lastRenderedPageBreak/>
+        <w:t xml:space="preserve">C Descripción en alto nivel de la lógica de tareas no triviales </w:t>
+      </w:r>
+      <w:r>
+        <w:br/>
+      </w:r>
+      <w:r>
+        <w:br/>
+        <w:t>Una de las tareas no triviales, tiene que ver con las fechas de las reservaciones, es decir, asegurarse de que no se crucen fechas entre las distintas reservaciones para un huésped o un alojamiento.</w:t>
+      </w:r>
+      <w:r>
+        <w:br/>
+      </w:r>
+      <w:r>
+        <w:br/>
+      </w:r>
+      <w:r>
+        <w:t>Hay que verificarlo en dos lados:</w:t>
+      </w:r>
+    </w:p>
+    <w:p>
+      <w:pPr>
+        <w:rPr>
+          <w:lang w:val="es-CO"/>
+        </w:rPr>
+      </w:pPr>
+      <w:r>
+        <w:t>Que el alojamiento esté libre en esas fechas.</w:t>
+      </w:r>
+      <w:r>
+        <w:br/>
+      </w:r>
+      <w:r>
+        <w:t xml:space="preserve">Que el </w:t>
+      </w:r>
+      <w:r>
+        <w:t>huésped</w:t>
+      </w:r>
+      <w:r>
+        <w:t xml:space="preserve"> no tenga otra reservación en ese mismo rango.</w:t>
+      </w:r>
+      <w:r>
+        <w:br/>
+      </w:r>
+      <w:r>
+        <w:br/>
+        <w:t>Esta debe hacerse para cada reservación que se tenga activa en el momento, lo que puede crecer bastante si hay muchos datos.</w:t>
+      </w:r>
+      <w:r>
+        <w:br/>
+      </w:r>
+      <w:r>
+        <w:br/>
+        <w:t>Ejemplo de un caso conflictivo:</w:t>
+      </w:r>
+      <w:r>
+        <w:br/>
+      </w:r>
+      <w:r>
+        <w:rPr>
+          <w:lang w:val="es-CO"/>
+        </w:rPr>
+        <w:t>Supón que un huésped ya tiene una reserva así:</w:t>
+      </w:r>
+    </w:p>
+    <w:p>
+      <w:pPr>
+        <w:numPr>
+          <w:ilvl w:val="0"/>
+          <w:numId w:val="4"/>
+        </w:numPr>
+        <w:rPr>
+          <w:lang w:val="es-CO"/>
+        </w:rPr>
+      </w:pPr>
+      <w:r>
+        <w:rPr>
+          <w:lang w:val="es-CO"/>
+        </w:rPr>
+        <w:t>Fecha de entrada: 2025-06-10</w:t>
+      </w:r>
+    </w:p>
+    <w:p>
+      <w:pPr>
+        <w:numPr>
+          <w:ilvl w:val="0"/>
+          <w:numId w:val="4"/>
+        </w:numPr>
+        <w:rPr>
+          <w:lang w:val="es-CO"/>
+        </w:rPr>
+      </w:pPr>
+      <w:r>
+        <w:rPr>
+          <w:lang w:val="es-CO"/>
+        </w:rPr>
+        <w:t>Duración: 4 noches → termina en 2025-06-14</w:t>
+      </w:r>
+    </w:p>
+    <w:p>
+      <w:r>
+        <w:t>Ahora quiere reservar otro alojamiento desde 2025-06-12 por 2 noches.</w:t>
+      </w:r>
+      <w:r>
+        <w:br/>
+      </w:r>
+      <w:r>
+        <w:br/>
+        <w:t>Aquí tenemos un conflicto, porque 2025-06-12 ya esta ocupada por otra reservación del mismo huésped</w:t>
+      </w:r>
+      <w:r>
+        <w:br/>
+      </w:r>
+      <w:r>
+        <w:br/>
+        <w:t xml:space="preserve">ahora, como lo resolvemos, primero tenemos que tener en cuenta que las fechas serán ingresadas, por ejemplo, </w:t>
+      </w:r>
+      <w:proofErr w:type="spellStart"/>
+      <w:r>
+        <w:t>asi</w:t>
+      </w:r>
+      <w:proofErr w:type="spellEnd"/>
+      <w:r>
+        <w:t>: 20250612, ya con esto claro, tenemos el código:</w:t>
+      </w:r>
+      <w:r>
+        <w:br/>
+      </w:r>
+      <w:r>
+        <w:br/>
+      </w:r>
+      <w:proofErr w:type="spellStart"/>
+      <w:r>
+        <w:t>bool</w:t>
+      </w:r>
+      <w:proofErr w:type="spellEnd"/>
+      <w:r>
+        <w:t xml:space="preserve"> </w:t>
+      </w:r>
+      <w:proofErr w:type="spellStart"/>
+      <w:proofErr w:type="gramStart"/>
+      <w:r>
+        <w:t>esBisiesto</w:t>
+      </w:r>
+      <w:proofErr w:type="spellEnd"/>
+      <w:r>
+        <w:t>(</w:t>
+      </w:r>
+      <w:proofErr w:type="spellStart"/>
+      <w:proofErr w:type="gramEnd"/>
+      <w:r>
+        <w:t>int</w:t>
+      </w:r>
+      <w:proofErr w:type="spellEnd"/>
+      <w:r>
+        <w:t xml:space="preserve"> </w:t>
+      </w:r>
+      <w:proofErr w:type="spellStart"/>
+      <w:r>
+        <w:t>anio</w:t>
+      </w:r>
+      <w:proofErr w:type="spellEnd"/>
+      <w:r>
+        <w:t>) {</w:t>
+      </w:r>
+    </w:p>
+    <w:p>
+      <w:r>
+        <w:t xml:space="preserve">    </w:t>
+      </w:r>
+      <w:proofErr w:type="spellStart"/>
+      <w:r>
+        <w:t>return</w:t>
+      </w:r>
+      <w:proofErr w:type="spellEnd"/>
+      <w:r>
+        <w:t xml:space="preserve"> (</w:t>
+      </w:r>
+      <w:proofErr w:type="spellStart"/>
+      <w:r>
+        <w:t>anio</w:t>
+      </w:r>
+      <w:proofErr w:type="spellEnd"/>
+      <w:r>
+        <w:t xml:space="preserve"> % 4 == 0 &amp;&amp; </w:t>
+      </w:r>
+      <w:proofErr w:type="spellStart"/>
+      <w:r>
+        <w:t>anio</w:t>
+      </w:r>
+      <w:proofErr w:type="spellEnd"/>
+      <w:r>
+        <w:t xml:space="preserve"> % </w:t>
+      </w:r>
+      <w:proofErr w:type="gramStart"/>
+      <w:r>
+        <w:t>100 !</w:t>
+      </w:r>
+      <w:proofErr w:type="gramEnd"/>
+      <w:r>
+        <w:t>= 0) || (</w:t>
+      </w:r>
+      <w:proofErr w:type="spellStart"/>
+      <w:r>
+        <w:t>anio</w:t>
+      </w:r>
+      <w:proofErr w:type="spellEnd"/>
+      <w:r>
+        <w:t xml:space="preserve"> % 400 == 0);</w:t>
+      </w:r>
+    </w:p>
+    <w:p>
+      <w:r>
+        <w:t>}</w:t>
+      </w:r>
+    </w:p>
+    <w:p/>
+    <w:p>
+      <w:proofErr w:type="spellStart"/>
+      <w:r>
+        <w:t>int</w:t>
+      </w:r>
+      <w:proofErr w:type="spellEnd"/>
+      <w:r>
+        <w:t xml:space="preserve"> </w:t>
+      </w:r>
+      <w:proofErr w:type="spellStart"/>
+      <w:proofErr w:type="gramStart"/>
+      <w:r>
+        <w:t>diasEnMes</w:t>
+      </w:r>
+      <w:proofErr w:type="spellEnd"/>
+      <w:r>
+        <w:t>(</w:t>
+      </w:r>
+      <w:proofErr w:type="spellStart"/>
+      <w:proofErr w:type="gramEnd"/>
+      <w:r>
+        <w:t>int</w:t>
+      </w:r>
+      <w:proofErr w:type="spellEnd"/>
+      <w:r>
+        <w:t xml:space="preserve"> mes, </w:t>
+      </w:r>
+      <w:proofErr w:type="spellStart"/>
+      <w:r>
+        <w:t>int</w:t>
+      </w:r>
+      <w:proofErr w:type="spellEnd"/>
+      <w:r>
+        <w:t xml:space="preserve"> </w:t>
+      </w:r>
+      <w:proofErr w:type="spellStart"/>
+      <w:r>
+        <w:t>anio</w:t>
+      </w:r>
+      <w:proofErr w:type="spellEnd"/>
+      <w:r>
+        <w:t>) {</w:t>
+      </w:r>
+    </w:p>
+    <w:p>
+      <w:r>
+        <w:t xml:space="preserve">    </w:t>
+      </w:r>
+      <w:proofErr w:type="spellStart"/>
+      <w:r>
+        <w:t>int</w:t>
+      </w:r>
+      <w:proofErr w:type="spellEnd"/>
+      <w:r>
+        <w:t xml:space="preserve"> </w:t>
+      </w:r>
+      <w:proofErr w:type="spellStart"/>
+      <w:proofErr w:type="gramStart"/>
+      <w:r>
+        <w:t>diasMes</w:t>
+      </w:r>
+      <w:proofErr w:type="spellEnd"/>
+      <w:r>
+        <w:t>[</w:t>
+      </w:r>
+      <w:proofErr w:type="gramEnd"/>
+      <w:r>
+        <w:t>] = {31, 28, 31, 30, 31, 30,</w:t>
+      </w:r>
+    </w:p>
+    <w:p>
+      <w:r>
+        <w:t xml:space="preserve">                     31, 31, 30, 31, 30, 31};</w:t>
+      </w:r>
+    </w:p>
+    <w:p>
+      <w:r>
+        <w:t xml:space="preserve">    </w:t>
+      </w:r>
+      <w:proofErr w:type="spellStart"/>
+      <w:r>
+        <w:t>if</w:t>
+      </w:r>
+      <w:proofErr w:type="spellEnd"/>
+      <w:r>
+        <w:t xml:space="preserve"> (mes == 2 &amp;&amp; </w:t>
+      </w:r>
+      <w:proofErr w:type="spellStart"/>
+      <w:r>
+        <w:t>esBisiesto</w:t>
+      </w:r>
+      <w:proofErr w:type="spellEnd"/>
+      <w:r>
+        <w:t>(</w:t>
+      </w:r>
+      <w:proofErr w:type="spellStart"/>
+      <w:r>
+        <w:t>anio</w:t>
+      </w:r>
+      <w:proofErr w:type="spellEnd"/>
+      <w:r>
+        <w:t xml:space="preserve">)) </w:t>
+      </w:r>
+      <w:proofErr w:type="spellStart"/>
+      <w:r>
+        <w:t>return</w:t>
+      </w:r>
+      <w:proofErr w:type="spellEnd"/>
+      <w:r>
+        <w:t xml:space="preserve"> 29;</w:t>
+      </w:r>
+    </w:p>
+    <w:p>
+      <w:r>
+        <w:t xml:space="preserve">    </w:t>
+      </w:r>
+      <w:proofErr w:type="spellStart"/>
+      <w:r>
+        <w:t>return</w:t>
+      </w:r>
+      <w:proofErr w:type="spellEnd"/>
+      <w:r>
+        <w:t xml:space="preserve"> </w:t>
+      </w:r>
+      <w:proofErr w:type="spellStart"/>
+      <w:proofErr w:type="gramStart"/>
+      <w:r>
+        <w:t>diasMes</w:t>
+      </w:r>
+      <w:proofErr w:type="spellEnd"/>
+      <w:r>
+        <w:t>[</w:t>
+      </w:r>
+      <w:proofErr w:type="gramEnd"/>
+      <w:r>
+        <w:t>mes - 1];</w:t>
+      </w:r>
+    </w:p>
+    <w:p>
+      <w:r>
+        <w:t>}</w:t>
+      </w:r>
+    </w:p>
+    <w:p/>
+    <w:p>
+      <w:r>
+        <w:t>// Convierte AAAAMMDD en año, mes, día</w:t>
+      </w:r>
+    </w:p>
+    <w:p>
+      <w:proofErr w:type="spellStart"/>
+      <w:r>
+        <w:t>void</w:t>
+      </w:r>
+      <w:proofErr w:type="spellEnd"/>
+      <w:r>
+        <w:t xml:space="preserve"> </w:t>
+      </w:r>
+      <w:proofErr w:type="spellStart"/>
+      <w:proofErr w:type="gramStart"/>
+      <w:r>
+        <w:t>descomponerFecha</w:t>
+      </w:r>
+      <w:proofErr w:type="spellEnd"/>
+      <w:r>
+        <w:t>(</w:t>
+      </w:r>
+      <w:proofErr w:type="spellStart"/>
+      <w:proofErr w:type="gramEnd"/>
+      <w:r>
+        <w:t>int</w:t>
+      </w:r>
+      <w:proofErr w:type="spellEnd"/>
+      <w:r>
+        <w:t xml:space="preserve"> fecha, </w:t>
+      </w:r>
+      <w:proofErr w:type="spellStart"/>
+      <w:r>
+        <w:t>int</w:t>
+      </w:r>
+      <w:proofErr w:type="spellEnd"/>
+      <w:r>
+        <w:t xml:space="preserve">&amp; </w:t>
+      </w:r>
+      <w:proofErr w:type="spellStart"/>
+      <w:r>
+        <w:t>anio</w:t>
+      </w:r>
+      <w:proofErr w:type="spellEnd"/>
+      <w:r>
+        <w:t xml:space="preserve">, </w:t>
+      </w:r>
+      <w:proofErr w:type="spellStart"/>
+      <w:r>
+        <w:t>int</w:t>
+      </w:r>
+      <w:proofErr w:type="spellEnd"/>
+      <w:r>
+        <w:t xml:space="preserve">&amp; mes, </w:t>
+      </w:r>
+      <w:proofErr w:type="spellStart"/>
+      <w:r>
+        <w:t>int</w:t>
+      </w:r>
+      <w:proofErr w:type="spellEnd"/>
+      <w:r>
+        <w:t xml:space="preserve">&amp; </w:t>
+      </w:r>
+      <w:proofErr w:type="spellStart"/>
+      <w:r>
+        <w:t>dia</w:t>
+      </w:r>
+      <w:proofErr w:type="spellEnd"/>
+      <w:r>
+        <w:t>) {</w:t>
+      </w:r>
+    </w:p>
+    <w:p>
+      <w:r>
+        <w:t xml:space="preserve">    </w:t>
+      </w:r>
+      <w:proofErr w:type="spellStart"/>
+      <w:r>
+        <w:t>anio</w:t>
+      </w:r>
+      <w:proofErr w:type="spellEnd"/>
+      <w:r>
+        <w:t xml:space="preserve"> = fecha / 10000;</w:t>
+      </w:r>
+    </w:p>
+    <w:p>
+      <w:r>
+        <w:t xml:space="preserve">    </w:t>
+      </w:r>
+      <w:proofErr w:type="gramStart"/>
+      <w:r>
+        <w:t>mes  =</w:t>
+      </w:r>
+      <w:proofErr w:type="gramEnd"/>
+      <w:r>
+        <w:t xml:space="preserve"> (fecha % 10000) / 100;</w:t>
+      </w:r>
+    </w:p>
+    <w:p>
+      <w:r>
+        <w:t xml:space="preserve">    </w:t>
+      </w:r>
+      <w:proofErr w:type="spellStart"/>
+      <w:proofErr w:type="gramStart"/>
+      <w:r>
+        <w:t>dia</w:t>
+      </w:r>
+      <w:proofErr w:type="spellEnd"/>
+      <w:r>
+        <w:t xml:space="preserve">  =</w:t>
+      </w:r>
+      <w:proofErr w:type="gramEnd"/>
+      <w:r>
+        <w:t xml:space="preserve"> fecha % 100;</w:t>
+      </w:r>
+    </w:p>
+    <w:p>
+      <w:r>
+        <w:t>}</w:t>
+      </w:r>
+    </w:p>
+    <w:p/>
+    <w:p/>
+    <w:p/>
+    <w:p/>
+    <w:p/>
+    <w:p/>
     <w:p>
       <w:r>
         <w:t>// Suma 'n' días a una fecha (formato AAAAMMDD)</w:t>
@@ -3333,6 +5012,7 @@
         <w:t xml:space="preserve"> </w:t>
       </w:r>
       <w:proofErr w:type="spellStart"/>
+      <w:proofErr w:type="gramStart"/>
       <w:r>
         <w:t>sumarDias</w:t>
       </w:r>
@@ -3341,6 +5021,7 @@
         <w:t>(</w:t>
       </w:r>
       <w:proofErr w:type="spellStart"/>
+      <w:proofErr w:type="gramEnd"/>
       <w:r>
         <w:t>int</w:t>
       </w:r>
@@ -3391,12 +5072,17 @@
         <w:t xml:space="preserve">    </w:t>
       </w:r>
       <w:proofErr w:type="spellStart"/>
+      <w:proofErr w:type="gramStart"/>
       <w:r>
         <w:t>descomponerFecha</w:t>
       </w:r>
       <w:proofErr w:type="spellEnd"/>
       <w:r>
-        <w:t xml:space="preserve">(fecha, </w:t>
+        <w:t>(</w:t>
+      </w:r>
+      <w:proofErr w:type="gramEnd"/>
+      <w:r>
+        <w:t xml:space="preserve">fecha, </w:t>
       </w:r>
       <w:proofErr w:type="spellStart"/>
       <w:r>
@@ -3450,12 +5136,17 @@
         <w:t xml:space="preserve"> = </w:t>
       </w:r>
       <w:proofErr w:type="spellStart"/>
+      <w:proofErr w:type="gramStart"/>
       <w:r>
         <w:t>diasEnMes</w:t>
       </w:r>
       <w:proofErr w:type="spellEnd"/>
       <w:r>
-        <w:t xml:space="preserve">(mes, </w:t>
+        <w:t>(</w:t>
+      </w:r>
+      <w:proofErr w:type="gramEnd"/>
+      <w:r>
+        <w:t xml:space="preserve">mes, </w:t>
       </w:r>
       <w:proofErr w:type="spellStart"/>
       <w:r>
@@ -3580,6 +5271,7 @@
     </w:p>
     <w:p>
       <w:r>
+        <w:lastRenderedPageBreak/>
         <w:t xml:space="preserve">                mes = 1;</w:t>
       </w:r>
     </w:p>
@@ -3672,6 +5364,7 @@
         <w:t xml:space="preserve"> </w:t>
       </w:r>
       <w:proofErr w:type="spellStart"/>
+      <w:proofErr w:type="gramStart"/>
       <w:r>
         <w:t>fechasSeCruzan</w:t>
       </w:r>
@@ -3680,6 +5373,7 @@
         <w:t>(</w:t>
       </w:r>
       <w:proofErr w:type="spellStart"/>
+      <w:proofErr w:type="gramEnd"/>
       <w:r>
         <w:t>int</w:t>
       </w:r>
@@ -3725,321 +5419,482 @@
         <w:t xml:space="preserve"> fin1 = </w:t>
       </w:r>
       <w:proofErr w:type="spellStart"/>
+      <w:proofErr w:type="gramStart"/>
       <w:r>
         <w:t>sumarDias</w:t>
       </w:r>
       <w:proofErr w:type="spellEnd"/>
       <w:r>
-        <w:t>(inicio1, duracion1);</w:t>
-      </w:r>
-    </w:p>
-    <w:p>
+        <w:t>(</w:t>
+      </w:r>
+      <w:proofErr w:type="gramEnd"/>
+      <w:r>
+        <w:t>inicio1, duracion1);</w:t>
+      </w:r>
+    </w:p>
+    <w:p>
+      <w:r>
+        <w:t xml:space="preserve">    </w:t>
+      </w:r>
+      <w:proofErr w:type="spellStart"/>
+      <w:r>
+        <w:t>int</w:t>
+      </w:r>
+      <w:proofErr w:type="spellEnd"/>
+      <w:r>
+        <w:t xml:space="preserve"> fin2 = </w:t>
+      </w:r>
+      <w:proofErr w:type="spellStart"/>
+      <w:proofErr w:type="gramStart"/>
+      <w:r>
+        <w:t>sumarDias</w:t>
+      </w:r>
+      <w:proofErr w:type="spellEnd"/>
+      <w:r>
+        <w:t>(</w:t>
+      </w:r>
+      <w:proofErr w:type="gramEnd"/>
+      <w:r>
+        <w:t>inicio2, duracion2);</w:t>
+      </w:r>
+    </w:p>
+    <w:p/>
+    <w:p>
+      <w:r>
+        <w:t xml:space="preserve">    // No se cruzan si una termina antes o empieza después de la otra</w:t>
+      </w:r>
+    </w:p>
+    <w:p>
+      <w:r>
+        <w:t xml:space="preserve">    </w:t>
+      </w:r>
+      <w:proofErr w:type="spellStart"/>
+      <w:r>
+        <w:t>if</w:t>
+      </w:r>
+      <w:proofErr w:type="spellEnd"/>
+      <w:r>
+        <w:t xml:space="preserve"> (fin1 &lt;= inicio2 || fin2 &lt;= inicio1) {</w:t>
+      </w:r>
+    </w:p>
+    <w:p>
+      <w:r>
+        <w:t xml:space="preserve">        </w:t>
+      </w:r>
+      <w:proofErr w:type="spellStart"/>
+      <w:r>
+        <w:t>return</w:t>
+      </w:r>
+      <w:proofErr w:type="spellEnd"/>
+      <w:r>
+        <w:t xml:space="preserve"> false;</w:t>
+      </w:r>
+    </w:p>
+    <w:p>
+      <w:r>
+        <w:t xml:space="preserve">    }</w:t>
+      </w:r>
+    </w:p>
+    <w:p>
+      <w:r>
+        <w:t xml:space="preserve">    </w:t>
+      </w:r>
+      <w:proofErr w:type="spellStart"/>
+      <w:r>
+        <w:t>return</w:t>
+      </w:r>
+      <w:proofErr w:type="spellEnd"/>
+      <w:r>
+        <w:t xml:space="preserve"> true;</w:t>
+      </w:r>
+    </w:p>
+    <w:p>
+      <w:r>
+        <w:t>}</w:t>
+      </w:r>
+      <w:r>
+        <w:br/>
+      </w:r>
+      <w:r>
+        <w:br/>
+        <w:t>tenemos como tal lo que seria un ejemplo del uso de esta:</w:t>
+      </w:r>
+      <w:r>
+        <w:br/>
+      </w:r>
+      <w:r>
+        <w:br/>
+      </w:r>
+      <w:proofErr w:type="spellStart"/>
+      <w:r>
+        <w:t>int</w:t>
+      </w:r>
+      <w:proofErr w:type="spellEnd"/>
+      <w:r>
+        <w:t xml:space="preserve"> </w:t>
+      </w:r>
+      <w:proofErr w:type="spellStart"/>
+      <w:proofErr w:type="gramStart"/>
+      <w:r>
+        <w:t>main</w:t>
+      </w:r>
+      <w:proofErr w:type="spellEnd"/>
+      <w:r>
+        <w:t>(</w:t>
+      </w:r>
+      <w:proofErr w:type="gramEnd"/>
+      <w:r>
+        <w:t>) {</w:t>
+      </w:r>
+    </w:p>
+    <w:p>
+      <w:r>
+        <w:t xml:space="preserve">    </w:t>
+      </w:r>
+      <w:proofErr w:type="spellStart"/>
+      <w:r>
+        <w:t>int</w:t>
+      </w:r>
+      <w:proofErr w:type="spellEnd"/>
+      <w:r>
+        <w:t xml:space="preserve"> r1_inicio = 20250610;</w:t>
+      </w:r>
+    </w:p>
+    <w:p>
+      <w:r>
+        <w:t xml:space="preserve">    </w:t>
+      </w:r>
+      <w:proofErr w:type="spellStart"/>
+      <w:r>
+        <w:t>int</w:t>
+      </w:r>
+      <w:proofErr w:type="spellEnd"/>
+      <w:r>
+        <w:t xml:space="preserve"> r1_duracion = 4; // 10 al 14</w:t>
+      </w:r>
+    </w:p>
+    <w:p/>
+    <w:p>
+      <w:r>
+        <w:t xml:space="preserve">    </w:t>
+      </w:r>
+      <w:proofErr w:type="spellStart"/>
+      <w:r>
+        <w:t>int</w:t>
+      </w:r>
+      <w:proofErr w:type="spellEnd"/>
+      <w:r>
+        <w:t xml:space="preserve"> r2_inicio = 20250612;</w:t>
+      </w:r>
+    </w:p>
+    <w:p>
+      <w:r>
+        <w:t xml:space="preserve">    </w:t>
+      </w:r>
+      <w:proofErr w:type="spellStart"/>
+      <w:r>
+        <w:t>int</w:t>
+      </w:r>
+      <w:proofErr w:type="spellEnd"/>
+      <w:r>
+        <w:t xml:space="preserve"> r2_duracion = 2; // 12 al 14</w:t>
+      </w:r>
+    </w:p>
+    <w:p/>
+    <w:p>
+      <w:r>
+        <w:t xml:space="preserve">    </w:t>
+      </w:r>
+      <w:proofErr w:type="spellStart"/>
+      <w:r>
+        <w:t>if</w:t>
+      </w:r>
+      <w:proofErr w:type="spellEnd"/>
+      <w:r>
+        <w:t xml:space="preserve"> (</w:t>
+      </w:r>
+      <w:proofErr w:type="spellStart"/>
+      <w:proofErr w:type="gramStart"/>
+      <w:r>
+        <w:t>fechasSeCruzan</w:t>
+      </w:r>
+      <w:proofErr w:type="spellEnd"/>
+      <w:r>
+        <w:t>(</w:t>
+      </w:r>
+      <w:proofErr w:type="gramEnd"/>
+      <w:r>
+        <w:t>r1_inicio, r1_duracion, r2_inicio, r2_duracion)) {</w:t>
+      </w:r>
+    </w:p>
+    <w:p>
+      <w:r>
+        <w:t xml:space="preserve">        </w:t>
+      </w:r>
+      <w:proofErr w:type="spellStart"/>
+      <w:r>
+        <w:t>cout</w:t>
+      </w:r>
+      <w:proofErr w:type="spellEnd"/>
+      <w:r>
+        <w:t xml:space="preserve"> &lt;&lt; </w:t>
+      </w:r>
+      <w:r>
+        <w:t>“</w:t>
+      </w:r>
+      <w:r>
+        <w:t xml:space="preserve">Las fechas se cruzan" &lt;&lt; </w:t>
+      </w:r>
+      <w:proofErr w:type="spellStart"/>
+      <w:r>
+        <w:t>endl</w:t>
+      </w:r>
+      <w:proofErr w:type="spellEnd"/>
+      <w:r>
+        <w:t>;</w:t>
+      </w:r>
+    </w:p>
+    <w:p>
+      <w:r>
+        <w:t xml:space="preserve">    } </w:t>
+      </w:r>
+      <w:proofErr w:type="spellStart"/>
+      <w:r>
+        <w:t>else</w:t>
+      </w:r>
+      <w:proofErr w:type="spellEnd"/>
+      <w:r>
+        <w:t xml:space="preserve"> {</w:t>
+      </w:r>
+    </w:p>
+    <w:p>
+      <w:r>
+        <w:t xml:space="preserve">        </w:t>
+      </w:r>
+      <w:proofErr w:type="spellStart"/>
+      <w:r>
+        <w:t>cout</w:t>
+      </w:r>
+      <w:proofErr w:type="spellEnd"/>
+      <w:r>
+        <w:t xml:space="preserve"> &lt;&lt; "Las fechas est</w:t>
+      </w:r>
+      <w:r>
+        <w:rPr>
+          <w:rFonts w:ascii="Aptos" w:hAnsi="Aptos" w:cs="Aptos"/>
+        </w:rPr>
+        <w:t>á</w:t>
+      </w:r>
+      <w:r>
+        <w:t xml:space="preserve">n libres" &lt;&lt; </w:t>
+      </w:r>
+      <w:proofErr w:type="spellStart"/>
+      <w:r>
+        <w:t>endl</w:t>
+      </w:r>
+      <w:proofErr w:type="spellEnd"/>
+      <w:r>
+        <w:t>;</w:t>
+      </w:r>
+    </w:p>
+    <w:p>
+      <w:r>
+        <w:t xml:space="preserve">    }</w:t>
+      </w:r>
+    </w:p>
+    <w:p/>
+    <w:p>
+      <w:r>
+        <w:t xml:space="preserve">    </w:t>
+      </w:r>
+      <w:proofErr w:type="spellStart"/>
+      <w:r>
+        <w:t>return</w:t>
+      </w:r>
+      <w:proofErr w:type="spellEnd"/>
+      <w:r>
+        <w:t xml:space="preserve"> 0;</w:t>
+      </w:r>
+    </w:p>
+    <w:p>
+      <w:r>
+        <w:t>}</w:t>
+      </w:r>
+      <w:r>
+        <w:br/>
+      </w:r>
+      <w:r>
+        <w:br/>
+        <w:t xml:space="preserve">D Algoritmos implementados debidamente </w:t>
+      </w:r>
+      <w:proofErr w:type="spellStart"/>
+      <w:r>
+        <w:t>intra-documentados</w:t>
+      </w:r>
+      <w:proofErr w:type="spellEnd"/>
+      <w:r>
+        <w:br/>
+      </w:r>
+    </w:p>
+    <w:p/>
+    <w:p>
+      <w:r>
+        <w:t xml:space="preserve">E Problemas de desarrollo que se </w:t>
+      </w:r>
+      <w:r>
+        <w:t>afrontó</w:t>
+      </w:r>
+      <w:r>
+        <w:t>:</w:t>
+      </w:r>
+      <w:r>
+        <w:br/>
+      </w:r>
+      <w:r>
+        <w:t xml:space="preserve">uno de los problemas que se afronto fue el dilema por el uso de la memoria dinámica, en </w:t>
+      </w:r>
+      <w:r>
+        <w:t>sí</w:t>
+      </w:r>
+      <w:r>
+        <w:t>, de lo que seria el uso de punteros</w:t>
+      </w:r>
+      <w:r>
+        <w:t>.</w:t>
+      </w:r>
+      <w:r>
+        <w:br/>
+        <w:t>Al final se opto por el uso de punteros dobles ya que es más flexible y cómodo a la hora de trabajar con ellos, el cual nos va a permitir manejar cada, por ejemplo, reservación, de manera independiente, cosa que no se nos permitía con un puntero a lo que seria un arreglo dinámico.</w:t>
+      </w:r>
+      <w:r>
+        <w:br/>
+      </w:r>
+      <w:r>
+        <w:br/>
+        <w:t xml:space="preserve">También se tuvo problemas con lo que fue el manejo de lo que son los archivos, lo que es la lectura y escritura de los mismos </w:t>
+      </w:r>
+      <w:r>
+        <w:br/>
+      </w:r>
+      <w:r>
+        <w:br/>
+        <w:t xml:space="preserve">De igual forma, mantener la independencia entre entidades sin hacer duplicaciones o copias de los datos </w:t>
+      </w:r>
+      <w:r>
+        <w:br/>
+      </w:r>
+      <w:r>
+        <w:br/>
+        <w:t xml:space="preserve">F Evolución de la solución y consideraciones para la implementación </w:t>
+      </w:r>
+      <w:r>
+        <w:br/>
+      </w:r>
+      <w:r>
+        <w:br/>
+        <w:t>Etapa inicial:</w:t>
+      </w:r>
+      <w:r>
+        <w:br/>
+        <w:t xml:space="preserve">Bueno, como tal solo se ha planteado la idea y el análisis como tal de lo que sería la solución del </w:t>
+      </w:r>
+      <w:r>
+        <w:t xml:space="preserve">desafío II, lógicamente, ya con el pasar de los días se procederá con lo que es, en sí, lo más importante, por lo que este documento puede presentar diferentes cambios. </w:t>
+      </w:r>
+      <w:r>
+        <w:br/>
+      </w:r>
+      <w:r>
+        <w:br/>
+        <w:t>Etapa de diseño:</w:t>
+      </w:r>
+      <w:r>
+        <w:br/>
+      </w:r>
       <w:r>
         <w:lastRenderedPageBreak/>
-        <w:t xml:space="preserve">    </w:t>
-      </w:r>
-      <w:proofErr w:type="spellStart"/>
-      <w:r>
-        <w:t>int</w:t>
-      </w:r>
-      <w:proofErr w:type="spellEnd"/>
-      <w:r>
-        <w:t xml:space="preserve"> fin2 = </w:t>
-      </w:r>
-      <w:proofErr w:type="spellStart"/>
-      <w:r>
-        <w:t>sumarDias</w:t>
-      </w:r>
-      <w:proofErr w:type="spellEnd"/>
-      <w:r>
-        <w:t>(inicio2, duracion2);</w:t>
-      </w:r>
-    </w:p>
-    <w:p/>
-    <w:p>
-      <w:r>
-        <w:t xml:space="preserve">    // No se cruzan si una termina antes o empieza después de la otra</w:t>
-      </w:r>
-    </w:p>
-    <w:p>
-      <w:r>
-        <w:t xml:space="preserve">    </w:t>
-      </w:r>
-      <w:proofErr w:type="spellStart"/>
-      <w:r>
-        <w:t>if</w:t>
-      </w:r>
-      <w:proofErr w:type="spellEnd"/>
-      <w:r>
-        <w:t xml:space="preserve"> (fin1 &lt;= inicio2 || fin2 &lt;= inicio1) {</w:t>
-      </w:r>
-    </w:p>
-    <w:p>
-      <w:r>
-        <w:t xml:space="preserve">        </w:t>
-      </w:r>
-      <w:proofErr w:type="spellStart"/>
-      <w:r>
-        <w:t>return</w:t>
-      </w:r>
-      <w:proofErr w:type="spellEnd"/>
-      <w:r>
-        <w:t xml:space="preserve"> false;</w:t>
-      </w:r>
-    </w:p>
-    <w:p>
-      <w:r>
-        <w:t xml:space="preserve">    }</w:t>
-      </w:r>
-    </w:p>
-    <w:p>
-      <w:r>
-        <w:t xml:space="preserve">    </w:t>
-      </w:r>
-      <w:proofErr w:type="spellStart"/>
-      <w:r>
-        <w:t>return</w:t>
-      </w:r>
-      <w:proofErr w:type="spellEnd"/>
-      <w:r>
-        <w:t xml:space="preserve"> true;</w:t>
-      </w:r>
-    </w:p>
-    <w:p>
-      <w:r>
-        <w:t>}</w:t>
-      </w:r>
-      <w:r>
-        <w:br/>
-      </w:r>
-      <w:r>
-        <w:br/>
-        <w:t>tenemos como tal lo que seria un ejemplo del uso de esta:</w:t>
-      </w:r>
-      <w:r>
-        <w:br/>
-      </w:r>
-      <w:r>
-        <w:br/>
-      </w:r>
-      <w:proofErr w:type="spellStart"/>
-      <w:r>
-        <w:t>int</w:t>
-      </w:r>
-      <w:proofErr w:type="spellEnd"/>
-      <w:r>
-        <w:t xml:space="preserve"> </w:t>
-      </w:r>
-      <w:proofErr w:type="spellStart"/>
-      <w:r>
-        <w:t>main</w:t>
-      </w:r>
-      <w:proofErr w:type="spellEnd"/>
-      <w:r>
-        <w:t>() {</w:t>
-      </w:r>
-    </w:p>
-    <w:p>
-      <w:r>
-        <w:t xml:space="preserve">    </w:t>
-      </w:r>
-      <w:proofErr w:type="spellStart"/>
-      <w:r>
-        <w:t>int</w:t>
-      </w:r>
-      <w:proofErr w:type="spellEnd"/>
-      <w:r>
-        <w:t xml:space="preserve"> r1_inicio = 20250610;</w:t>
-      </w:r>
-    </w:p>
-    <w:p>
-      <w:r>
-        <w:t xml:space="preserve">    </w:t>
-      </w:r>
-      <w:proofErr w:type="spellStart"/>
-      <w:r>
-        <w:t>int</w:t>
-      </w:r>
-      <w:proofErr w:type="spellEnd"/>
-      <w:r>
-        <w:t xml:space="preserve"> r1_duracion = 4; // 10 al 14</w:t>
-      </w:r>
-    </w:p>
-    <w:p/>
-    <w:p>
-      <w:r>
-        <w:t xml:space="preserve">    </w:t>
-      </w:r>
-      <w:proofErr w:type="spellStart"/>
-      <w:r>
-        <w:t>int</w:t>
-      </w:r>
-      <w:proofErr w:type="spellEnd"/>
-      <w:r>
-        <w:t xml:space="preserve"> r2_inicio = 20250612;</w:t>
-      </w:r>
-    </w:p>
-    <w:p>
-      <w:r>
-        <w:t xml:space="preserve">    </w:t>
-      </w:r>
-      <w:proofErr w:type="spellStart"/>
-      <w:r>
-        <w:t>int</w:t>
-      </w:r>
-      <w:proofErr w:type="spellEnd"/>
-      <w:r>
-        <w:t xml:space="preserve"> r2_duracion = 2; // 12 al 14</w:t>
-      </w:r>
-    </w:p>
-    <w:p/>
-    <w:p>
-      <w:r>
-        <w:t xml:space="preserve">    </w:t>
-      </w:r>
-      <w:proofErr w:type="spellStart"/>
-      <w:r>
-        <w:t>if</w:t>
-      </w:r>
-      <w:proofErr w:type="spellEnd"/>
-      <w:r>
-        <w:t xml:space="preserve"> (</w:t>
-      </w:r>
-      <w:proofErr w:type="spellStart"/>
-      <w:r>
-        <w:t>fechasSeCruzan</w:t>
-      </w:r>
-      <w:proofErr w:type="spellEnd"/>
-      <w:r>
-        <w:t>(r1_inicio, r1_duracion, r2_inicio, r2_duracion)) {</w:t>
-      </w:r>
-    </w:p>
-    <w:p>
-      <w:r>
-        <w:t xml:space="preserve">        </w:t>
-      </w:r>
-      <w:proofErr w:type="spellStart"/>
-      <w:r>
-        <w:t>cout</w:t>
-      </w:r>
-      <w:proofErr w:type="spellEnd"/>
-      <w:r>
-        <w:t xml:space="preserve"> &lt;&lt; </w:t>
-      </w:r>
-      <w:r>
-        <w:t>“</w:t>
-      </w:r>
-      <w:r>
-        <w:t xml:space="preserve">Las fechas se cruzan" &lt;&lt; </w:t>
-      </w:r>
-      <w:proofErr w:type="spellStart"/>
-      <w:r>
-        <w:t>endl</w:t>
-      </w:r>
-      <w:proofErr w:type="spellEnd"/>
-      <w:r>
-        <w:t>;</w:t>
-      </w:r>
-    </w:p>
-    <w:p>
-      <w:r>
-        <w:t xml:space="preserve">    } </w:t>
-      </w:r>
-      <w:proofErr w:type="spellStart"/>
-      <w:r>
-        <w:t>else</w:t>
-      </w:r>
-      <w:proofErr w:type="spellEnd"/>
-      <w:r>
-        <w:t xml:space="preserve"> {</w:t>
-      </w:r>
-    </w:p>
-    <w:p>
-      <w:r>
-        <w:t xml:space="preserve">        </w:t>
-      </w:r>
-      <w:proofErr w:type="spellStart"/>
-      <w:r>
-        <w:t>cout</w:t>
-      </w:r>
-      <w:proofErr w:type="spellEnd"/>
-      <w:r>
-        <w:t xml:space="preserve"> &lt;&lt; "Las fechas est</w:t>
-      </w:r>
-      <w:r>
-        <w:rPr>
-          <w:rFonts w:ascii="Aptos" w:hAnsi="Aptos" w:cs="Aptos"/>
-        </w:rPr>
-        <w:t>á</w:t>
-      </w:r>
-      <w:r>
-        <w:t xml:space="preserve">n libres" &lt;&lt; </w:t>
-      </w:r>
-      <w:proofErr w:type="spellStart"/>
-      <w:r>
-        <w:t>endl</w:t>
-      </w:r>
-      <w:proofErr w:type="spellEnd"/>
-      <w:r>
-        <w:t>;</w:t>
-      </w:r>
-    </w:p>
-    <w:p>
-      <w:r>
-        <w:t xml:space="preserve">    }</w:t>
-      </w:r>
-    </w:p>
-    <w:p/>
-    <w:p>
-      <w:r>
-        <w:t xml:space="preserve">    </w:t>
-      </w:r>
-      <w:proofErr w:type="spellStart"/>
-      <w:r>
-        <w:t>return</w:t>
-      </w:r>
-      <w:proofErr w:type="spellEnd"/>
-      <w:r>
-        <w:t xml:space="preserve"> 0;</w:t>
-      </w:r>
-    </w:p>
-    <w:p>
-      <w:r>
-        <w:t>}</w:t>
-      </w:r>
-      <w:r>
-        <w:br/>
-      </w:r>
-      <w:r>
-        <w:br/>
-        <w:t xml:space="preserve">D Algoritmos implementados debidamente </w:t>
-      </w:r>
-      <w:proofErr w:type="spellStart"/>
-      <w:r>
-        <w:t>intra-documentados</w:t>
-      </w:r>
-      <w:proofErr w:type="spellEnd"/>
-      <w:r>
-        <w:br/>
-      </w:r>
-    </w:p>
-    <w:p/>
-    <w:p>
-      <w:r>
-        <w:lastRenderedPageBreak/>
-        <w:t xml:space="preserve">E Problemas de desarrollo que se </w:t>
-      </w:r>
-      <w:proofErr w:type="spellStart"/>
-      <w:r>
-        <w:t>afronto</w:t>
-      </w:r>
-      <w:proofErr w:type="spellEnd"/>
-      <w:r>
-        <w:t>:</w:t>
-      </w:r>
-      <w:r>
-        <w:br/>
-      </w:r>
+        <w:t>Con el borrador del diseño del diagrama de clases, se valido la viabilidad de la solución.</w:t>
+      </w:r>
+    </w:p>
+    <w:p>
+      <w:pPr>
+        <w:rPr>
+          <w:lang w:val="es-CO"/>
+        </w:rPr>
+      </w:pPr>
+      <w:r>
+        <w:br/>
+        <w:t>Etapa de codificación:</w:t>
+      </w:r>
+      <w:r>
+        <w:br/>
+      </w:r>
+      <w:r>
+        <w:br/>
+        <w:t xml:space="preserve">Se comenzó con las clases tempranas, lo que </w:t>
+      </w:r>
+      <w:r>
+        <w:t>serían</w:t>
+      </w:r>
+      <w:r>
+        <w:t xml:space="preserve"> entonces usuario, huésped, anfitrión, alojamiento, reservación y sistema  </w:t>
+      </w:r>
+      <w:r>
+        <w:br/>
+      </w:r>
+      <w:r>
+        <w:br/>
+      </w:r>
+      <w:r>
+        <w:rPr>
+          <w:lang w:val="es-CO"/>
+        </w:rPr>
+        <w:t>Futuras mejoras:</w:t>
+      </w:r>
+    </w:p>
+    <w:p>
+      <w:pPr>
+        <w:ind w:left="720"/>
+        <w:rPr>
+          <w:lang w:val="es-CO"/>
+        </w:rPr>
+      </w:pPr>
+      <w:r>
+        <w:rPr>
+          <w:lang w:val="es-CO"/>
+        </w:rPr>
+        <w:t>Manejo de fechas con una clase Fecha.</w:t>
+      </w:r>
+    </w:p>
+    <w:p>
+      <w:pPr>
+        <w:ind w:left="720"/>
+        <w:rPr>
+          <w:lang w:val="es-CO"/>
+        </w:rPr>
+      </w:pPr>
+      <w:r>
+        <w:rPr>
+          <w:lang w:val="es-CO"/>
+        </w:rPr>
+        <w:t xml:space="preserve">Sustitución de </w:t>
+      </w:r>
+      <w:proofErr w:type="spellStart"/>
+      <w:r>
+        <w:rPr>
+          <w:lang w:val="es-CO"/>
+        </w:rPr>
+        <w:t>char</w:t>
+      </w:r>
+      <w:proofErr w:type="spellEnd"/>
+      <w:r>
+        <w:rPr>
+          <w:lang w:val="es-CO"/>
+        </w:rPr>
+        <w:t>* por una clase ligera tipo Cadena para evitar errores con cadenas C.</w:t>
+      </w:r>
+    </w:p>
+    <w:p>
       <w:r>
         <w:br/>
       </w:r>
@@ -4544,6 +6399,155 @@
       </w:rPr>
     </w:lvl>
   </w:abstractNum>
+  <w:abstractNum w:abstractNumId="4" w15:restartNumberingAfterBreak="0">
+    <w:nsid w:val="7C620B6E"/>
+    <w:multiLevelType w:val="multilevel"/>
+    <w:tmpl w:val="7BDC21A4"/>
+    <w:lvl w:ilvl="0">
+      <w:start w:val="1"/>
+      <w:numFmt w:val="bullet"/>
+      <w:lvlText w:val=""/>
+      <w:lvlJc w:val="left"/>
+      <w:pPr>
+        <w:tabs>
+          <w:tab w:val="num" w:pos="720"/>
+        </w:tabs>
+        <w:ind w:left="720" w:hanging="360"/>
+      </w:pPr>
+      <w:rPr>
+        <w:rFonts w:ascii="Symbol" w:hAnsi="Symbol" w:hint="default"/>
+        <w:sz w:val="20"/>
+      </w:rPr>
+    </w:lvl>
+    <w:lvl w:ilvl="1" w:tentative="1">
+      <w:start w:val="1"/>
+      <w:numFmt w:val="bullet"/>
+      <w:lvlText w:val="o"/>
+      <w:lvlJc w:val="left"/>
+      <w:pPr>
+        <w:tabs>
+          <w:tab w:val="num" w:pos="1440"/>
+        </w:tabs>
+        <w:ind w:left="1440" w:hanging="360"/>
+      </w:pPr>
+      <w:rPr>
+        <w:rFonts w:ascii="Courier New" w:hAnsi="Courier New" w:hint="default"/>
+        <w:sz w:val="20"/>
+      </w:rPr>
+    </w:lvl>
+    <w:lvl w:ilvl="2" w:tentative="1">
+      <w:start w:val="1"/>
+      <w:numFmt w:val="bullet"/>
+      <w:lvlText w:val=""/>
+      <w:lvlJc w:val="left"/>
+      <w:pPr>
+        <w:tabs>
+          <w:tab w:val="num" w:pos="2160"/>
+        </w:tabs>
+        <w:ind w:left="2160" w:hanging="360"/>
+      </w:pPr>
+      <w:rPr>
+        <w:rFonts w:ascii="Wingdings" w:hAnsi="Wingdings" w:hint="default"/>
+        <w:sz w:val="20"/>
+      </w:rPr>
+    </w:lvl>
+    <w:lvl w:ilvl="3" w:tentative="1">
+      <w:start w:val="1"/>
+      <w:numFmt w:val="bullet"/>
+      <w:lvlText w:val=""/>
+      <w:lvlJc w:val="left"/>
+      <w:pPr>
+        <w:tabs>
+          <w:tab w:val="num" w:pos="2880"/>
+        </w:tabs>
+        <w:ind w:left="2880" w:hanging="360"/>
+      </w:pPr>
+      <w:rPr>
+        <w:rFonts w:ascii="Wingdings" w:hAnsi="Wingdings" w:hint="default"/>
+        <w:sz w:val="20"/>
+      </w:rPr>
+    </w:lvl>
+    <w:lvl w:ilvl="4" w:tentative="1">
+      <w:start w:val="1"/>
+      <w:numFmt w:val="bullet"/>
+      <w:lvlText w:val=""/>
+      <w:lvlJc w:val="left"/>
+      <w:pPr>
+        <w:tabs>
+          <w:tab w:val="num" w:pos="3600"/>
+        </w:tabs>
+        <w:ind w:left="3600" w:hanging="360"/>
+      </w:pPr>
+      <w:rPr>
+        <w:rFonts w:ascii="Wingdings" w:hAnsi="Wingdings" w:hint="default"/>
+        <w:sz w:val="20"/>
+      </w:rPr>
+    </w:lvl>
+    <w:lvl w:ilvl="5" w:tentative="1">
+      <w:start w:val="1"/>
+      <w:numFmt w:val="bullet"/>
+      <w:lvlText w:val=""/>
+      <w:lvlJc w:val="left"/>
+      <w:pPr>
+        <w:tabs>
+          <w:tab w:val="num" w:pos="4320"/>
+        </w:tabs>
+        <w:ind w:left="4320" w:hanging="360"/>
+      </w:pPr>
+      <w:rPr>
+        <w:rFonts w:ascii="Wingdings" w:hAnsi="Wingdings" w:hint="default"/>
+        <w:sz w:val="20"/>
+      </w:rPr>
+    </w:lvl>
+    <w:lvl w:ilvl="6" w:tentative="1">
+      <w:start w:val="1"/>
+      <w:numFmt w:val="bullet"/>
+      <w:lvlText w:val=""/>
+      <w:lvlJc w:val="left"/>
+      <w:pPr>
+        <w:tabs>
+          <w:tab w:val="num" w:pos="5040"/>
+        </w:tabs>
+        <w:ind w:left="5040" w:hanging="360"/>
+      </w:pPr>
+      <w:rPr>
+        <w:rFonts w:ascii="Wingdings" w:hAnsi="Wingdings" w:hint="default"/>
+        <w:sz w:val="20"/>
+      </w:rPr>
+    </w:lvl>
+    <w:lvl w:ilvl="7" w:tentative="1">
+      <w:start w:val="1"/>
+      <w:numFmt w:val="bullet"/>
+      <w:lvlText w:val=""/>
+      <w:lvlJc w:val="left"/>
+      <w:pPr>
+        <w:tabs>
+          <w:tab w:val="num" w:pos="5760"/>
+        </w:tabs>
+        <w:ind w:left="5760" w:hanging="360"/>
+      </w:pPr>
+      <w:rPr>
+        <w:rFonts w:ascii="Wingdings" w:hAnsi="Wingdings" w:hint="default"/>
+        <w:sz w:val="20"/>
+      </w:rPr>
+    </w:lvl>
+    <w:lvl w:ilvl="8" w:tentative="1">
+      <w:start w:val="1"/>
+      <w:numFmt w:val="bullet"/>
+      <w:lvlText w:val=""/>
+      <w:lvlJc w:val="left"/>
+      <w:pPr>
+        <w:tabs>
+          <w:tab w:val="num" w:pos="6480"/>
+        </w:tabs>
+        <w:ind w:left="6480" w:hanging="360"/>
+      </w:pPr>
+      <w:rPr>
+        <w:rFonts w:ascii="Wingdings" w:hAnsi="Wingdings" w:hint="default"/>
+        <w:sz w:val="20"/>
+      </w:rPr>
+    </w:lvl>
+  </w:abstractNum>
   <w:num w:numId="1" w16cid:durableId="738013620">
     <w:abstractNumId w:val="3"/>
   </w:num>
@@ -4555,6 +6559,9 @@
   </w:num>
   <w:num w:numId="4" w16cid:durableId="319310670">
     <w:abstractNumId w:val="0"/>
+  </w:num>
+  <w:num w:numId="5" w16cid:durableId="2067602942">
+    <w:abstractNumId w:val="4"/>
   </w:num>
 </w:numbering>
 </file>

</xml_diff>

<commit_message>
Se agrega el link del video, se hace cambios en el diagrama de clases y se hacen mas cambios en el codigo
</commit_message>
<xml_diff>
--- a/Borrador analisis desafio II.docx
+++ b/Borrador analisis desafio II.docx
@@ -3119,6 +3119,9 @@
       </w:r>
       <w:r>
         <w:t>Diagrama de clases:</w:t>
+      </w:r>
+      <w:r>
+        <w:t xml:space="preserve"> (borrador)</w:t>
       </w:r>
       <w:r>
         <w:br/>
@@ -3869,11 +3872,11 @@
           </w:p>
           <w:p>
             <w:r>
-              <w:t>- h</w:t>
+              <w:t xml:space="preserve">- </w:t>
             </w:r>
             <w:proofErr w:type="spellStart"/>
             <w:r>
-              <w:t>uesped</w:t>
+              <w:t>huesped</w:t>
             </w:r>
             <w:proofErr w:type="spellEnd"/>
             <w:r>
@@ -4342,11 +4345,11 @@
           </w:p>
           <w:p>
             <w:r>
-              <w:t>- h</w:t>
+              <w:t xml:space="preserve">- </w:t>
             </w:r>
             <w:proofErr w:type="spellStart"/>
             <w:r>
-              <w:t>istorico</w:t>
+              <w:t>historico</w:t>
             </w:r>
             <w:proofErr w:type="spellEnd"/>
             <w:r>
@@ -4371,20 +4374,20 @@
             </w:r>
             <w:proofErr w:type="spellEnd"/>
             <w:r>
-              <w:t xml:space="preserve">: </w:t>
-            </w:r>
-            <w:proofErr w:type="spellStart"/>
-            <w:r>
-              <w:t>int</w:t>
-            </w:r>
-            <w:proofErr w:type="spellEnd"/>
-            <w:r>
-              <w:t xml:space="preserve"> </w:t>
+              <w:t xml:space="preserve">: int </w:t>
             </w:r>
           </w:p>
           <w:p>
             <w:r>
-              <w:t xml:space="preserve">- memoriaUsada: </w:t>
+              <w:t xml:space="preserve">- </w:t>
+            </w:r>
+            <w:proofErr w:type="spellStart"/>
+            <w:r>
+              <w:t>memoriaUsada</w:t>
+            </w:r>
+            <w:proofErr w:type="spellEnd"/>
+            <w:r>
+              <w:t xml:space="preserve">: </w:t>
             </w:r>
             <w:proofErr w:type="spellStart"/>
             <w:r>
@@ -4508,7 +4511,173 @@
     <w:p/>
     <w:p>
       <w:r>
+        <w:rPr>
+          <w:noProof/>
+        </w:rPr>
         <w:lastRenderedPageBreak/>
+        <w:drawing>
+          <wp:anchor distT="0" distB="0" distL="114300" distR="114300" simplePos="0" relativeHeight="251667456" behindDoc="1" locked="0" layoutInCell="1" allowOverlap="1" wp14:anchorId="5AA88ECB" wp14:editId="3B92A5D0">
+            <wp:simplePos x="0" y="0"/>
+            <wp:positionH relativeFrom="page">
+              <wp:align>left</wp:align>
+            </wp:positionH>
+            <wp:positionV relativeFrom="paragraph">
+              <wp:posOffset>171450</wp:posOffset>
+            </wp:positionV>
+            <wp:extent cx="7505700" cy="6021070"/>
+            <wp:effectExtent l="0" t="0" r="0" b="0"/>
+            <wp:wrapTight wrapText="bothSides">
+              <wp:wrapPolygon edited="0">
+                <wp:start x="10855" y="0"/>
+                <wp:lineTo x="2906" y="3212"/>
+                <wp:lineTo x="0" y="3485"/>
+                <wp:lineTo x="0" y="11071"/>
+                <wp:lineTo x="2522" y="12096"/>
+                <wp:lineTo x="2522" y="15377"/>
+                <wp:lineTo x="8717" y="15377"/>
+                <wp:lineTo x="9046" y="16470"/>
+                <wp:lineTo x="9046" y="21527"/>
+                <wp:lineTo x="12828" y="21527"/>
+                <wp:lineTo x="12828" y="16470"/>
+                <wp:lineTo x="13486" y="16470"/>
+                <wp:lineTo x="19243" y="15513"/>
+                <wp:lineTo x="19243" y="11003"/>
+                <wp:lineTo x="21545" y="10319"/>
+                <wp:lineTo x="21545" y="3280"/>
+                <wp:lineTo x="17214" y="2255"/>
+                <wp:lineTo x="11129" y="0"/>
+                <wp:lineTo x="10855" y="0"/>
+              </wp:wrapPolygon>
+            </wp:wrapTight>
+            <wp:docPr id="1336721535" name="Imagen 9"/>
+            <wp:cNvGraphicFramePr>
+              <a:graphicFrameLocks xmlns:a="http://schemas.openxmlformats.org/drawingml/2006/main" noChangeAspect="1"/>
+            </wp:cNvGraphicFramePr>
+            <a:graphic xmlns:a="http://schemas.openxmlformats.org/drawingml/2006/main">
+              <a:graphicData uri="http://schemas.openxmlformats.org/drawingml/2006/picture">
+                <pic:pic xmlns:pic="http://schemas.openxmlformats.org/drawingml/2006/picture">
+                  <pic:nvPicPr>
+                    <pic:cNvPr id="1336721535" name="Imagen 1336721535"/>
+                    <pic:cNvPicPr/>
+                  </pic:nvPicPr>
+                  <pic:blipFill>
+                    <a:blip r:embed="rId5">
+                      <a:extLst>
+                        <a:ext uri="{28A0092B-C50C-407E-A947-70E740481C1C}">
+                          <a14:useLocalDpi xmlns:a14="http://schemas.microsoft.com/office/drawing/2010/main" val="0"/>
+                        </a:ext>
+                      </a:extLst>
+                    </a:blip>
+                    <a:stretch>
+                      <a:fillRect/>
+                    </a:stretch>
+                  </pic:blipFill>
+                  <pic:spPr>
+                    <a:xfrm>
+                      <a:off x="0" y="0"/>
+                      <a:ext cx="7511124" cy="6026005"/>
+                    </a:xfrm>
+                    <a:prstGeom prst="rect">
+                      <a:avLst/>
+                    </a:prstGeom>
+                  </pic:spPr>
+                </pic:pic>
+              </a:graphicData>
+            </a:graphic>
+            <wp14:sizeRelH relativeFrom="margin">
+              <wp14:pctWidth>0</wp14:pctWidth>
+            </wp14:sizeRelH>
+            <wp14:sizeRelV relativeFrom="margin">
+              <wp14:pctHeight>0</wp14:pctHeight>
+            </wp14:sizeRelV>
+          </wp:anchor>
+        </w:drawing>
+      </w:r>
+      <w:r>
+        <w:t>Diagrama de clases:</w:t>
+      </w:r>
+      <w:r>
+        <w:br/>
+      </w:r>
+      <w:r>
+        <w:br/>
+      </w:r>
+      <w:r>
+        <w:br/>
+      </w:r>
+      <w:r>
+        <w:br/>
+      </w:r>
+      <w:r>
+        <w:br/>
+      </w:r>
+      <w:r>
+        <w:br/>
+      </w:r>
+      <w:r>
+        <w:br/>
+      </w:r>
+      <w:r>
+        <w:br/>
+      </w:r>
+      <w:r>
+        <w:br/>
+      </w:r>
+      <w:r>
+        <w:br/>
+      </w:r>
+      <w:r>
+        <w:br/>
+      </w:r>
+      <w:r>
+        <w:br/>
+      </w:r>
+      <w:r>
+        <w:br/>
+      </w:r>
+      <w:r>
+        <w:br/>
+      </w:r>
+      <w:r>
+        <w:br/>
+      </w:r>
+      <w:r>
+        <w:br/>
+      </w:r>
+      <w:r>
+        <w:br/>
+      </w:r>
+      <w:r>
+        <w:br/>
+      </w:r>
+      <w:r>
+        <w:br/>
+      </w:r>
+      <w:r>
+        <w:br/>
+      </w:r>
+      <w:r>
+        <w:br/>
+      </w:r>
+      <w:r>
+        <w:br/>
+      </w:r>
+      <w:r>
+        <w:br/>
+      </w:r>
+      <w:r>
+        <w:br/>
+      </w:r>
+      <w:r>
+        <w:br/>
+      </w:r>
+      <w:r>
+        <w:br/>
+      </w:r>
+      <w:r>
+        <w:br/>
+      </w:r>
+      <w:r>
         <w:t xml:space="preserve">C Descripción en alto nivel de la lógica de tareas no triviales </w:t>
       </w:r>
       <w:r>
@@ -4523,8 +4692,6 @@
       </w:r>
       <w:r>
         <w:br/>
-      </w:r>
-      <w:r>
         <w:t>Hay que verificarlo en dos lados:</w:t>
       </w:r>
     </w:p>
@@ -4535,12 +4702,11 @@
         </w:rPr>
       </w:pPr>
       <w:r>
+        <w:lastRenderedPageBreak/>
         <w:t>Que el alojamiento esté libre en esas fechas.</w:t>
       </w:r>
       <w:r>
         <w:br/>
-      </w:r>
-      <w:r>
         <w:t xml:space="preserve">Que el </w:t>
       </w:r>
       <w:r>
@@ -4616,7 +4782,15 @@
       </w:r>
       <w:r>
         <w:br/>
-        <w:t>Aquí tenemos un conflicto, porque 2025-06-12 ya esta ocupada por otra reservación del mismo huésped</w:t>
+        <w:t xml:space="preserve">Aquí tenemos un conflicto, porque 2025-06-12 ya </w:t>
+      </w:r>
+      <w:proofErr w:type="spellStart"/>
+      <w:r>
+        <w:t>esta</w:t>
+      </w:r>
+      <w:proofErr w:type="spellEnd"/>
+      <w:r>
+        <w:t xml:space="preserve"> ocupada por otra reservación del mismo huésped</w:t>
       </w:r>
       <w:r>
         <w:br/>
@@ -4970,6 +5144,7 @@
     </w:p>
     <w:p>
       <w:r>
+        <w:lastRenderedPageBreak/>
         <w:t xml:space="preserve">    </w:t>
       </w:r>
       <w:proofErr w:type="spellStart"/>
@@ -5082,7 +5257,63 @@
       </w:r>
       <w:proofErr w:type="gramEnd"/>
       <w:r>
-        <w:t xml:space="preserve">fecha, </w:t>
+        <w:t xml:space="preserve">fecha, anio, mes, </w:t>
+      </w:r>
+      <w:proofErr w:type="spellStart"/>
+      <w:r>
+        <w:t>dia</w:t>
+      </w:r>
+      <w:proofErr w:type="spellEnd"/>
+      <w:r>
+        <w:t>);</w:t>
+      </w:r>
+    </w:p>
+    <w:p/>
+    <w:p>
+      <w:r>
+        <w:t xml:space="preserve">    </w:t>
+      </w:r>
+      <w:proofErr w:type="spellStart"/>
+      <w:r>
+        <w:t>while</w:t>
+      </w:r>
+      <w:proofErr w:type="spellEnd"/>
+      <w:r>
+        <w:t xml:space="preserve"> (n &gt; 0) {</w:t>
+      </w:r>
+    </w:p>
+    <w:p>
+      <w:r>
+        <w:t xml:space="preserve">        </w:t>
+      </w:r>
+      <w:proofErr w:type="spellStart"/>
+      <w:r>
+        <w:t>int</w:t>
+      </w:r>
+      <w:proofErr w:type="spellEnd"/>
+      <w:r>
+        <w:t xml:space="preserve"> </w:t>
+      </w:r>
+      <w:proofErr w:type="spellStart"/>
+      <w:r>
+        <w:t>diasMes</w:t>
+      </w:r>
+      <w:proofErr w:type="spellEnd"/>
+      <w:r>
+        <w:t xml:space="preserve"> = </w:t>
+      </w:r>
+      <w:proofErr w:type="spellStart"/>
+      <w:proofErr w:type="gramStart"/>
+      <w:r>
+        <w:t>diasEnMes</w:t>
+      </w:r>
+      <w:proofErr w:type="spellEnd"/>
+      <w:r>
+        <w:t>(</w:t>
+      </w:r>
+      <w:proofErr w:type="gramEnd"/>
+      <w:r>
+        <w:t xml:space="preserve">mes, </w:t>
       </w:r>
       <w:proofErr w:type="spellStart"/>
       <w:r>
@@ -5090,7 +5321,20 @@
       </w:r>
       <w:proofErr w:type="spellEnd"/>
       <w:r>
-        <w:t xml:space="preserve">, mes, </w:t>
+        <w:t>);</w:t>
+      </w:r>
+    </w:p>
+    <w:p>
+      <w:r>
+        <w:t xml:space="preserve">        </w:t>
+      </w:r>
+      <w:proofErr w:type="spellStart"/>
+      <w:r>
+        <w:t>if</w:t>
+      </w:r>
+      <w:proofErr w:type="spellEnd"/>
+      <w:r>
+        <w:t xml:space="preserve"> (</w:t>
       </w:r>
       <w:proofErr w:type="spellStart"/>
       <w:r>
@@ -5098,7 +5342,131 @@
       </w:r>
       <w:proofErr w:type="spellEnd"/>
       <w:r>
-        <w:t>);</w:t>
+        <w:t xml:space="preserve"> + n &lt;= </w:t>
+      </w:r>
+      <w:proofErr w:type="spellStart"/>
+      <w:r>
+        <w:t>diasMes</w:t>
+      </w:r>
+      <w:proofErr w:type="spellEnd"/>
+      <w:r>
+        <w:t>) {</w:t>
+      </w:r>
+    </w:p>
+    <w:p>
+      <w:r>
+        <w:t xml:space="preserve">            </w:t>
+      </w:r>
+      <w:proofErr w:type="spellStart"/>
+      <w:r>
+        <w:t>dia</w:t>
+      </w:r>
+      <w:proofErr w:type="spellEnd"/>
+      <w:r>
+        <w:t xml:space="preserve"> += n;</w:t>
+      </w:r>
+    </w:p>
+    <w:p>
+      <w:r>
+        <w:t xml:space="preserve">            break;</w:t>
+      </w:r>
+    </w:p>
+    <w:p>
+      <w:r>
+        <w:t xml:space="preserve">        } </w:t>
+      </w:r>
+      <w:proofErr w:type="spellStart"/>
+      <w:r>
+        <w:t>else</w:t>
+      </w:r>
+      <w:proofErr w:type="spellEnd"/>
+      <w:r>
+        <w:t xml:space="preserve"> {</w:t>
+      </w:r>
+    </w:p>
+    <w:p>
+      <w:r>
+        <w:t xml:space="preserve">            n -= (</w:t>
+      </w:r>
+      <w:proofErr w:type="spellStart"/>
+      <w:r>
+        <w:t>diasMes</w:t>
+      </w:r>
+      <w:proofErr w:type="spellEnd"/>
+      <w:r>
+        <w:t xml:space="preserve"> - </w:t>
+      </w:r>
+      <w:proofErr w:type="spellStart"/>
+      <w:r>
+        <w:t>dia</w:t>
+      </w:r>
+      <w:proofErr w:type="spellEnd"/>
+      <w:r>
+        <w:t xml:space="preserve"> + 1);</w:t>
+      </w:r>
+    </w:p>
+    <w:p>
+      <w:r>
+        <w:t xml:space="preserve">            </w:t>
+      </w:r>
+      <w:proofErr w:type="spellStart"/>
+      <w:r>
+        <w:t>dia</w:t>
+      </w:r>
+      <w:proofErr w:type="spellEnd"/>
+      <w:r>
+        <w:t xml:space="preserve"> = 1;</w:t>
+      </w:r>
+    </w:p>
+    <w:p>
+      <w:r>
+        <w:t xml:space="preserve">            mes++;</w:t>
+      </w:r>
+    </w:p>
+    <w:p>
+      <w:r>
+        <w:t xml:space="preserve">            </w:t>
+      </w:r>
+      <w:proofErr w:type="spellStart"/>
+      <w:r>
+        <w:t>if</w:t>
+      </w:r>
+      <w:proofErr w:type="spellEnd"/>
+      <w:r>
+        <w:t xml:space="preserve"> (mes &gt; 12) {</w:t>
+      </w:r>
+    </w:p>
+    <w:p>
+      <w:r>
+        <w:t xml:space="preserve">                mes = 1;</w:t>
+      </w:r>
+    </w:p>
+    <w:p>
+      <w:r>
+        <w:t xml:space="preserve">                </w:t>
+      </w:r>
+      <w:proofErr w:type="spellStart"/>
+      <w:r>
+        <w:t>anio</w:t>
+      </w:r>
+      <w:proofErr w:type="spellEnd"/>
+      <w:r>
+        <w:t>++;</w:t>
+      </w:r>
+    </w:p>
+    <w:p>
+      <w:r>
+        <w:t xml:space="preserve">            }</w:t>
+      </w:r>
+    </w:p>
+    <w:p>
+      <w:r>
+        <w:t xml:space="preserve">        }</w:t>
+      </w:r>
+    </w:p>
+    <w:p>
+      <w:r>
+        <w:t xml:space="preserve">    }</w:t>
       </w:r>
     </w:p>
     <w:p/>
@@ -5108,11 +5476,179 @@
       </w:r>
       <w:proofErr w:type="spellStart"/>
       <w:r>
-        <w:t>while</w:t>
-      </w:r>
-      <w:proofErr w:type="spellEnd"/>
-      <w:r>
-        <w:t xml:space="preserve"> (n &gt; 0) {</w:t>
+        <w:t>return</w:t>
+      </w:r>
+      <w:proofErr w:type="spellEnd"/>
+      <w:r>
+        <w:t xml:space="preserve"> </w:t>
+      </w:r>
+      <w:proofErr w:type="spellStart"/>
+      <w:r>
+        <w:t>anio</w:t>
+      </w:r>
+      <w:proofErr w:type="spellEnd"/>
+      <w:r>
+        <w:t xml:space="preserve"> * 10000 + mes * 100 + </w:t>
+      </w:r>
+      <w:proofErr w:type="spellStart"/>
+      <w:r>
+        <w:t>dia</w:t>
+      </w:r>
+      <w:proofErr w:type="spellEnd"/>
+      <w:r>
+        <w:t>;</w:t>
+      </w:r>
+    </w:p>
+    <w:p>
+      <w:r>
+        <w:t>}</w:t>
+      </w:r>
+      <w:r>
+        <w:t xml:space="preserve"> </w:t>
+      </w:r>
+      <w:r>
+        <w:br/>
+      </w:r>
+      <w:r>
+        <w:br/>
+      </w:r>
+      <w:r>
+        <w:t xml:space="preserve">luego, se hace la comparativa de lo que </w:t>
+      </w:r>
+      <w:proofErr w:type="spellStart"/>
+      <w:r>
+        <w:t>serian</w:t>
+      </w:r>
+      <w:proofErr w:type="spellEnd"/>
+      <w:r>
+        <w:t xml:space="preserve"> como tal las fechas:</w:t>
+      </w:r>
+      <w:r>
+        <w:br/>
+      </w:r>
+      <w:r>
+        <w:br/>
+      </w:r>
+      <w:proofErr w:type="spellStart"/>
+      <w:r>
+        <w:t>bool</w:t>
+      </w:r>
+      <w:proofErr w:type="spellEnd"/>
+      <w:r>
+        <w:t xml:space="preserve"> </w:t>
+      </w:r>
+      <w:proofErr w:type="spellStart"/>
+      <w:proofErr w:type="gramStart"/>
+      <w:r>
+        <w:t>fechasSeCruzan</w:t>
+      </w:r>
+      <w:proofErr w:type="spellEnd"/>
+      <w:r>
+        <w:t>(</w:t>
+      </w:r>
+      <w:proofErr w:type="spellStart"/>
+      <w:proofErr w:type="gramEnd"/>
+      <w:r>
+        <w:t>int</w:t>
+      </w:r>
+      <w:proofErr w:type="spellEnd"/>
+      <w:r>
+        <w:t xml:space="preserve"> inicio1, </w:t>
+      </w:r>
+      <w:proofErr w:type="spellStart"/>
+      <w:r>
+        <w:t>int</w:t>
+      </w:r>
+      <w:proofErr w:type="spellEnd"/>
+      <w:r>
+        <w:t xml:space="preserve"> duracion1, </w:t>
+      </w:r>
+      <w:proofErr w:type="spellStart"/>
+      <w:r>
+        <w:t>int</w:t>
+      </w:r>
+      <w:proofErr w:type="spellEnd"/>
+      <w:r>
+        <w:t xml:space="preserve"> inicio2, </w:t>
+      </w:r>
+      <w:proofErr w:type="spellStart"/>
+      <w:r>
+        <w:t>int</w:t>
+      </w:r>
+      <w:proofErr w:type="spellEnd"/>
+      <w:r>
+        <w:t xml:space="preserve"> duracion2) {</w:t>
+      </w:r>
+    </w:p>
+    <w:p>
+      <w:r>
+        <w:t xml:space="preserve">    </w:t>
+      </w:r>
+      <w:proofErr w:type="spellStart"/>
+      <w:r>
+        <w:t>int</w:t>
+      </w:r>
+      <w:proofErr w:type="spellEnd"/>
+      <w:r>
+        <w:t xml:space="preserve"> fin1 = </w:t>
+      </w:r>
+      <w:proofErr w:type="spellStart"/>
+      <w:proofErr w:type="gramStart"/>
+      <w:r>
+        <w:t>sumarDias</w:t>
+      </w:r>
+      <w:proofErr w:type="spellEnd"/>
+      <w:r>
+        <w:t>(</w:t>
+      </w:r>
+      <w:proofErr w:type="gramEnd"/>
+      <w:r>
+        <w:t>inicio1, duracion1);</w:t>
+      </w:r>
+    </w:p>
+    <w:p>
+      <w:r>
+        <w:t xml:space="preserve">    </w:t>
+      </w:r>
+      <w:proofErr w:type="spellStart"/>
+      <w:r>
+        <w:t>int</w:t>
+      </w:r>
+      <w:proofErr w:type="spellEnd"/>
+      <w:r>
+        <w:t xml:space="preserve"> fin2 = </w:t>
+      </w:r>
+      <w:proofErr w:type="spellStart"/>
+      <w:proofErr w:type="gramStart"/>
+      <w:r>
+        <w:t>sumarDias</w:t>
+      </w:r>
+      <w:proofErr w:type="spellEnd"/>
+      <w:r>
+        <w:t>(</w:t>
+      </w:r>
+      <w:proofErr w:type="gramEnd"/>
+      <w:r>
+        <w:t>inicio2, duracion2);</w:t>
+      </w:r>
+    </w:p>
+    <w:p/>
+    <w:p>
+      <w:r>
+        <w:t xml:space="preserve">    // No se cruzan si una termina antes o empieza después de la otra</w:t>
+      </w:r>
+    </w:p>
+    <w:p>
+      <w:r>
+        <w:t xml:space="preserve">    </w:t>
+      </w:r>
+      <w:proofErr w:type="spellStart"/>
+      <w:r>
+        <w:t>if</w:t>
+      </w:r>
+      <w:proofErr w:type="spellEnd"/>
+      <w:r>
+        <w:t xml:space="preserve"> (fin1 &lt;= inicio2 || fin2 &lt;= inicio1) {</w:t>
       </w:r>
     </w:p>
     <w:p>
@@ -5121,6 +5657,58 @@
       </w:r>
       <w:proofErr w:type="spellStart"/>
       <w:r>
+        <w:t>return</w:t>
+      </w:r>
+      <w:proofErr w:type="spellEnd"/>
+      <w:r>
+        <w:t xml:space="preserve"> false;</w:t>
+      </w:r>
+    </w:p>
+    <w:p>
+      <w:r>
+        <w:t xml:space="preserve">    }</w:t>
+      </w:r>
+    </w:p>
+    <w:p>
+      <w:r>
+        <w:t xml:space="preserve">    </w:t>
+      </w:r>
+      <w:proofErr w:type="spellStart"/>
+      <w:r>
+        <w:t>return</w:t>
+      </w:r>
+      <w:proofErr w:type="spellEnd"/>
+      <w:r>
+        <w:t xml:space="preserve"> true;</w:t>
+      </w:r>
+    </w:p>
+    <w:p>
+      <w:r>
+        <w:t>}</w:t>
+      </w:r>
+      <w:r>
+        <w:br/>
+      </w:r>
+      <w:r>
+        <w:br/>
+        <w:t xml:space="preserve">tenemos como tal lo que </w:t>
+      </w:r>
+      <w:proofErr w:type="spellStart"/>
+      <w:r>
+        <w:t>seria</w:t>
+      </w:r>
+      <w:proofErr w:type="spellEnd"/>
+      <w:r>
+        <w:t xml:space="preserve"> un ejemplo del uso de esta:</w:t>
+      </w:r>
+      <w:r>
+        <w:br/>
+      </w:r>
+      <w:r>
+        <w:br/>
+      </w:r>
+      <w:proofErr w:type="spellStart"/>
+      <w:r>
         <w:t>int</w:t>
       </w:r>
       <w:proofErr w:type="spellEnd"/>
@@ -5128,17 +5716,9 @@
         <w:t xml:space="preserve"> </w:t>
       </w:r>
       <w:proofErr w:type="spellStart"/>
-      <w:r>
-        <w:t>diasMes</w:t>
-      </w:r>
-      <w:proofErr w:type="spellEnd"/>
-      <w:r>
-        <w:t xml:space="preserve"> = </w:t>
-      </w:r>
-      <w:proofErr w:type="spellStart"/>
       <w:proofErr w:type="gramStart"/>
       <w:r>
-        <w:t>diasEnMes</w:t>
+        <w:t>main</w:t>
       </w:r>
       <w:proofErr w:type="spellEnd"/>
       <w:r>
@@ -5146,15 +5726,87 @@
       </w:r>
       <w:proofErr w:type="gramEnd"/>
       <w:r>
-        <w:t xml:space="preserve">mes, </w:t>
-      </w:r>
-      <w:proofErr w:type="spellStart"/>
-      <w:r>
-        <w:t>anio</w:t>
-      </w:r>
-      <w:proofErr w:type="spellEnd"/>
-      <w:r>
-        <w:t>);</w:t>
+        <w:t>) {</w:t>
+      </w:r>
+    </w:p>
+    <w:p>
+      <w:r>
+        <w:t xml:space="preserve">    </w:t>
+      </w:r>
+      <w:proofErr w:type="spellStart"/>
+      <w:r>
+        <w:t>int</w:t>
+      </w:r>
+      <w:proofErr w:type="spellEnd"/>
+      <w:r>
+        <w:t xml:space="preserve"> r1_inicio = 20250610;</w:t>
+      </w:r>
+    </w:p>
+    <w:p>
+      <w:r>
+        <w:t xml:space="preserve">    </w:t>
+      </w:r>
+      <w:proofErr w:type="spellStart"/>
+      <w:r>
+        <w:t>int</w:t>
+      </w:r>
+      <w:proofErr w:type="spellEnd"/>
+      <w:r>
+        <w:t xml:space="preserve"> r1_duracion = 4; // 10 al 14</w:t>
+      </w:r>
+    </w:p>
+    <w:p/>
+    <w:p>
+      <w:r>
+        <w:t xml:space="preserve">    </w:t>
+      </w:r>
+      <w:proofErr w:type="spellStart"/>
+      <w:r>
+        <w:t>int</w:t>
+      </w:r>
+      <w:proofErr w:type="spellEnd"/>
+      <w:r>
+        <w:t xml:space="preserve"> r2_inicio = 20250612;</w:t>
+      </w:r>
+    </w:p>
+    <w:p>
+      <w:r>
+        <w:t xml:space="preserve">    </w:t>
+      </w:r>
+      <w:proofErr w:type="spellStart"/>
+      <w:r>
+        <w:t>int</w:t>
+      </w:r>
+      <w:proofErr w:type="spellEnd"/>
+      <w:r>
+        <w:t xml:space="preserve"> r2_duracion = 2; // 12 al 14</w:t>
+      </w:r>
+    </w:p>
+    <w:p/>
+    <w:p>
+      <w:r>
+        <w:t xml:space="preserve">    </w:t>
+      </w:r>
+      <w:proofErr w:type="spellStart"/>
+      <w:r>
+        <w:t>if</w:t>
+      </w:r>
+      <w:proofErr w:type="spellEnd"/>
+      <w:r>
+        <w:t xml:space="preserve"> (</w:t>
+      </w:r>
+      <w:proofErr w:type="spellStart"/>
+      <w:proofErr w:type="gramStart"/>
+      <w:r>
+        <w:t>fechasSeCruzan</w:t>
+      </w:r>
+      <w:proofErr w:type="spellEnd"/>
+      <w:r>
+        <w:t>(</w:t>
+      </w:r>
+      <w:proofErr w:type="gramEnd"/>
+      <w:r>
+        <w:t>r1_inicio, r1_duracion, r2_inicio, r2_duracion)) {</w:t>
       </w:r>
     </w:p>
     <w:p>
@@ -5163,50 +5815,24 @@
       </w:r>
       <w:proofErr w:type="spellStart"/>
       <w:r>
-        <w:t>if</w:t>
-      </w:r>
-      <w:proofErr w:type="spellEnd"/>
-      <w:r>
-        <w:t xml:space="preserve"> (</w:t>
-      </w:r>
-      <w:proofErr w:type="spellStart"/>
-      <w:r>
-        <w:t>dia</w:t>
-      </w:r>
-      <w:proofErr w:type="spellEnd"/>
-      <w:r>
-        <w:t xml:space="preserve"> + n &lt;= </w:t>
-      </w:r>
-      <w:proofErr w:type="spellStart"/>
-      <w:r>
-        <w:t>diasMes</w:t>
-      </w:r>
-      <w:proofErr w:type="spellEnd"/>
-      <w:r>
-        <w:t>) {</w:t>
-      </w:r>
-    </w:p>
-    <w:p>
-      <w:r>
-        <w:t xml:space="preserve">            </w:t>
-      </w:r>
-      <w:proofErr w:type="spellStart"/>
-      <w:r>
-        <w:t>dia</w:t>
-      </w:r>
-      <w:proofErr w:type="spellEnd"/>
-      <w:r>
-        <w:t xml:space="preserve"> += n;</w:t>
-      </w:r>
-    </w:p>
-    <w:p>
-      <w:r>
-        <w:t xml:space="preserve">            break;</w:t>
-      </w:r>
-    </w:p>
-    <w:p>
-      <w:r>
-        <w:t xml:space="preserve">        } </w:t>
+        <w:t>cout</w:t>
+      </w:r>
+      <w:proofErr w:type="spellEnd"/>
+      <w:r>
+        <w:t xml:space="preserve"> &lt;&lt; “Las fechas se cruzan" &lt;&lt; </w:t>
+      </w:r>
+      <w:proofErr w:type="spellStart"/>
+      <w:r>
+        <w:t>endl</w:t>
+      </w:r>
+      <w:proofErr w:type="spellEnd"/>
+      <w:r>
+        <w:t>;</w:t>
+      </w:r>
+    </w:p>
+    <w:p>
+      <w:r>
+        <w:t xml:space="preserve">    } </w:t>
       </w:r>
       <w:proofErr w:type="spellStart"/>
       <w:r>
@@ -5219,87 +5845,37 @@
     </w:p>
     <w:p>
       <w:r>
-        <w:t xml:space="preserve">            n -= (</w:t>
-      </w:r>
-      <w:proofErr w:type="spellStart"/>
-      <w:r>
-        <w:t>diasMes</w:t>
-      </w:r>
-      <w:proofErr w:type="spellEnd"/>
-      <w:r>
-        <w:t xml:space="preserve"> - </w:t>
-      </w:r>
-      <w:proofErr w:type="spellStart"/>
-      <w:r>
-        <w:t>dia</w:t>
-      </w:r>
-      <w:proofErr w:type="spellEnd"/>
-      <w:r>
-        <w:t xml:space="preserve"> + 1);</w:t>
-      </w:r>
-    </w:p>
-    <w:p>
-      <w:r>
-        <w:t xml:space="preserve">            </w:t>
-      </w:r>
-      <w:proofErr w:type="spellStart"/>
-      <w:r>
-        <w:t>dia</w:t>
-      </w:r>
-      <w:proofErr w:type="spellEnd"/>
-      <w:r>
-        <w:t xml:space="preserve"> = 1;</w:t>
-      </w:r>
-    </w:p>
-    <w:p>
-      <w:r>
-        <w:t xml:space="preserve">            mes++;</w:t>
-      </w:r>
-    </w:p>
-    <w:p>
-      <w:r>
-        <w:t xml:space="preserve">            </w:t>
-      </w:r>
-      <w:proofErr w:type="spellStart"/>
-      <w:r>
-        <w:t>if</w:t>
-      </w:r>
-      <w:proofErr w:type="spellEnd"/>
-      <w:r>
-        <w:t xml:space="preserve"> (mes &gt; 12) {</w:t>
+        <w:t xml:space="preserve">        </w:t>
+      </w:r>
+      <w:proofErr w:type="spellStart"/>
+      <w:r>
+        <w:t>cout</w:t>
+      </w:r>
+      <w:proofErr w:type="spellEnd"/>
+      <w:r>
+        <w:t xml:space="preserve"> &lt;&lt; "Las fechas est</w:t>
+      </w:r>
+      <w:r>
+        <w:rPr>
+          <w:rFonts w:ascii="Aptos" w:hAnsi="Aptos" w:cs="Aptos"/>
+        </w:rPr>
+        <w:t>á</w:t>
+      </w:r>
+      <w:r>
+        <w:t xml:space="preserve">n libres" &lt;&lt; </w:t>
+      </w:r>
+      <w:proofErr w:type="spellStart"/>
+      <w:r>
+        <w:t>endl</w:t>
+      </w:r>
+      <w:proofErr w:type="spellEnd"/>
+      <w:r>
+        <w:t>;</w:t>
       </w:r>
     </w:p>
     <w:p>
       <w:r>
         <w:lastRenderedPageBreak/>
-        <w:t xml:space="preserve">                mes = 1;</w:t>
-      </w:r>
-    </w:p>
-    <w:p>
-      <w:r>
-        <w:t xml:space="preserve">                </w:t>
-      </w:r>
-      <w:proofErr w:type="spellStart"/>
-      <w:r>
-        <w:t>anio</w:t>
-      </w:r>
-      <w:proofErr w:type="spellEnd"/>
-      <w:r>
-        <w:t>++;</w:t>
-      </w:r>
-    </w:p>
-    <w:p>
-      <w:r>
-        <w:t xml:space="preserve">            }</w:t>
-      </w:r>
-    </w:p>
-    <w:p>
-      <w:r>
-        <w:t xml:space="preserve">        }</w:t>
-      </w:r>
-    </w:p>
-    <w:p>
-      <w:r>
         <w:t xml:space="preserve">    }</w:t>
       </w:r>
     </w:p>
@@ -5314,23 +5890,7 @@
       </w:r>
       <w:proofErr w:type="spellEnd"/>
       <w:r>
-        <w:t xml:space="preserve"> </w:t>
-      </w:r>
-      <w:proofErr w:type="spellStart"/>
-      <w:r>
-        <w:t>anio</w:t>
-      </w:r>
-      <w:proofErr w:type="spellEnd"/>
-      <w:r>
-        <w:t xml:space="preserve"> * 10000 + mes * 100 + </w:t>
-      </w:r>
-      <w:proofErr w:type="spellStart"/>
-      <w:r>
-        <w:t>dia</w:t>
-      </w:r>
-      <w:proofErr w:type="spellEnd"/>
-      <w:r>
-        <w:t>;</w:t>
+        <w:t xml:space="preserve"> 0;</w:t>
       </w:r>
     </w:p>
     <w:p>
@@ -5338,407 +5898,24 @@
         <w:t>}</w:t>
       </w:r>
       <w:r>
-        <w:t xml:space="preserve"> </w:t>
-      </w:r>
-      <w:r>
-        <w:br/>
-      </w:r>
-      <w:r>
-        <w:br/>
-      </w:r>
-      <w:r>
-        <w:t>luego, se hace la comparativa de lo que serian como tal las fechas:</w:t>
-      </w:r>
-      <w:r>
-        <w:br/>
-      </w:r>
-      <w:r>
-        <w:br/>
-      </w:r>
-      <w:proofErr w:type="spellStart"/>
-      <w:r>
-        <w:t>bool</w:t>
-      </w:r>
-      <w:proofErr w:type="spellEnd"/>
-      <w:r>
-        <w:t xml:space="preserve"> </w:t>
-      </w:r>
-      <w:proofErr w:type="spellStart"/>
-      <w:proofErr w:type="gramStart"/>
-      <w:r>
-        <w:t>fechasSeCruzan</w:t>
-      </w:r>
-      <w:proofErr w:type="spellEnd"/>
-      <w:r>
-        <w:t>(</w:t>
-      </w:r>
-      <w:proofErr w:type="spellStart"/>
-      <w:proofErr w:type="gramEnd"/>
-      <w:r>
-        <w:t>int</w:t>
-      </w:r>
-      <w:proofErr w:type="spellEnd"/>
-      <w:r>
-        <w:t xml:space="preserve"> inicio1, </w:t>
-      </w:r>
-      <w:proofErr w:type="spellStart"/>
-      <w:r>
-        <w:t>int</w:t>
-      </w:r>
-      <w:proofErr w:type="spellEnd"/>
-      <w:r>
-        <w:t xml:space="preserve"> duracion1, </w:t>
-      </w:r>
-      <w:proofErr w:type="spellStart"/>
-      <w:r>
-        <w:t>int</w:t>
-      </w:r>
-      <w:proofErr w:type="spellEnd"/>
-      <w:r>
-        <w:t xml:space="preserve"> inicio2, </w:t>
-      </w:r>
-      <w:proofErr w:type="spellStart"/>
-      <w:r>
-        <w:t>int</w:t>
-      </w:r>
-      <w:proofErr w:type="spellEnd"/>
-      <w:r>
-        <w:t xml:space="preserve"> duracion2) {</w:t>
-      </w:r>
-    </w:p>
-    <w:p>
-      <w:r>
-        <w:t xml:space="preserve">    </w:t>
-      </w:r>
-      <w:proofErr w:type="spellStart"/>
-      <w:r>
-        <w:t>int</w:t>
-      </w:r>
-      <w:proofErr w:type="spellEnd"/>
-      <w:r>
-        <w:t xml:space="preserve"> fin1 = </w:t>
-      </w:r>
-      <w:proofErr w:type="spellStart"/>
-      <w:proofErr w:type="gramStart"/>
-      <w:r>
-        <w:t>sumarDias</w:t>
-      </w:r>
-      <w:proofErr w:type="spellEnd"/>
-      <w:r>
-        <w:t>(</w:t>
-      </w:r>
-      <w:proofErr w:type="gramEnd"/>
-      <w:r>
-        <w:t>inicio1, duracion1);</w:t>
-      </w:r>
-    </w:p>
-    <w:p>
-      <w:r>
-        <w:t xml:space="preserve">    </w:t>
-      </w:r>
-      <w:proofErr w:type="spellStart"/>
-      <w:r>
-        <w:t>int</w:t>
-      </w:r>
-      <w:proofErr w:type="spellEnd"/>
-      <w:r>
-        <w:t xml:space="preserve"> fin2 = </w:t>
-      </w:r>
-      <w:proofErr w:type="spellStart"/>
-      <w:proofErr w:type="gramStart"/>
-      <w:r>
-        <w:t>sumarDias</w:t>
-      </w:r>
-      <w:proofErr w:type="spellEnd"/>
-      <w:r>
-        <w:t>(</w:t>
-      </w:r>
-      <w:proofErr w:type="gramEnd"/>
-      <w:r>
-        <w:t>inicio2, duracion2);</w:t>
+        <w:br/>
+      </w:r>
+      <w:r>
+        <w:br/>
+        <w:t xml:space="preserve">D Algoritmos implementados debidamente </w:t>
+      </w:r>
+      <w:proofErr w:type="spellStart"/>
+      <w:r>
+        <w:t>intra-documentados</w:t>
+      </w:r>
+      <w:proofErr w:type="spellEnd"/>
+      <w:r>
+        <w:br/>
       </w:r>
     </w:p>
     <w:p/>
     <w:p>
       <w:r>
-        <w:t xml:space="preserve">    // No se cruzan si una termina antes o empieza después de la otra</w:t>
-      </w:r>
-    </w:p>
-    <w:p>
-      <w:r>
-        <w:t xml:space="preserve">    </w:t>
-      </w:r>
-      <w:proofErr w:type="spellStart"/>
-      <w:r>
-        <w:t>if</w:t>
-      </w:r>
-      <w:proofErr w:type="spellEnd"/>
-      <w:r>
-        <w:t xml:space="preserve"> (fin1 &lt;= inicio2 || fin2 &lt;= inicio1) {</w:t>
-      </w:r>
-    </w:p>
-    <w:p>
-      <w:r>
-        <w:t xml:space="preserve">        </w:t>
-      </w:r>
-      <w:proofErr w:type="spellStart"/>
-      <w:r>
-        <w:t>return</w:t>
-      </w:r>
-      <w:proofErr w:type="spellEnd"/>
-      <w:r>
-        <w:t xml:space="preserve"> false;</w:t>
-      </w:r>
-    </w:p>
-    <w:p>
-      <w:r>
-        <w:t xml:space="preserve">    }</w:t>
-      </w:r>
-    </w:p>
-    <w:p>
-      <w:r>
-        <w:t xml:space="preserve">    </w:t>
-      </w:r>
-      <w:proofErr w:type="spellStart"/>
-      <w:r>
-        <w:t>return</w:t>
-      </w:r>
-      <w:proofErr w:type="spellEnd"/>
-      <w:r>
-        <w:t xml:space="preserve"> true;</w:t>
-      </w:r>
-    </w:p>
-    <w:p>
-      <w:r>
-        <w:t>}</w:t>
-      </w:r>
-      <w:r>
-        <w:br/>
-      </w:r>
-      <w:r>
-        <w:br/>
-        <w:t>tenemos como tal lo que seria un ejemplo del uso de esta:</w:t>
-      </w:r>
-      <w:r>
-        <w:br/>
-      </w:r>
-      <w:r>
-        <w:br/>
-      </w:r>
-      <w:proofErr w:type="spellStart"/>
-      <w:r>
-        <w:t>int</w:t>
-      </w:r>
-      <w:proofErr w:type="spellEnd"/>
-      <w:r>
-        <w:t xml:space="preserve"> </w:t>
-      </w:r>
-      <w:proofErr w:type="spellStart"/>
-      <w:proofErr w:type="gramStart"/>
-      <w:r>
-        <w:t>main</w:t>
-      </w:r>
-      <w:proofErr w:type="spellEnd"/>
-      <w:r>
-        <w:t>(</w:t>
-      </w:r>
-      <w:proofErr w:type="gramEnd"/>
-      <w:r>
-        <w:t>) {</w:t>
-      </w:r>
-    </w:p>
-    <w:p>
-      <w:r>
-        <w:t xml:space="preserve">    </w:t>
-      </w:r>
-      <w:proofErr w:type="spellStart"/>
-      <w:r>
-        <w:t>int</w:t>
-      </w:r>
-      <w:proofErr w:type="spellEnd"/>
-      <w:r>
-        <w:t xml:space="preserve"> r1_inicio = 20250610;</w:t>
-      </w:r>
-    </w:p>
-    <w:p>
-      <w:r>
-        <w:t xml:space="preserve">    </w:t>
-      </w:r>
-      <w:proofErr w:type="spellStart"/>
-      <w:r>
-        <w:t>int</w:t>
-      </w:r>
-      <w:proofErr w:type="spellEnd"/>
-      <w:r>
-        <w:t xml:space="preserve"> r1_duracion = 4; // 10 al 14</w:t>
-      </w:r>
-    </w:p>
-    <w:p/>
-    <w:p>
-      <w:r>
-        <w:t xml:space="preserve">    </w:t>
-      </w:r>
-      <w:proofErr w:type="spellStart"/>
-      <w:r>
-        <w:t>int</w:t>
-      </w:r>
-      <w:proofErr w:type="spellEnd"/>
-      <w:r>
-        <w:t xml:space="preserve"> r2_inicio = 20250612;</w:t>
-      </w:r>
-    </w:p>
-    <w:p>
-      <w:r>
-        <w:t xml:space="preserve">    </w:t>
-      </w:r>
-      <w:proofErr w:type="spellStart"/>
-      <w:r>
-        <w:t>int</w:t>
-      </w:r>
-      <w:proofErr w:type="spellEnd"/>
-      <w:r>
-        <w:t xml:space="preserve"> r2_duracion = 2; // 12 al 14</w:t>
-      </w:r>
-    </w:p>
-    <w:p/>
-    <w:p>
-      <w:r>
-        <w:t xml:space="preserve">    </w:t>
-      </w:r>
-      <w:proofErr w:type="spellStart"/>
-      <w:r>
-        <w:t>if</w:t>
-      </w:r>
-      <w:proofErr w:type="spellEnd"/>
-      <w:r>
-        <w:t xml:space="preserve"> (</w:t>
-      </w:r>
-      <w:proofErr w:type="spellStart"/>
-      <w:proofErr w:type="gramStart"/>
-      <w:r>
-        <w:t>fechasSeCruzan</w:t>
-      </w:r>
-      <w:proofErr w:type="spellEnd"/>
-      <w:r>
-        <w:t>(</w:t>
-      </w:r>
-      <w:proofErr w:type="gramEnd"/>
-      <w:r>
-        <w:t>r1_inicio, r1_duracion, r2_inicio, r2_duracion)) {</w:t>
-      </w:r>
-    </w:p>
-    <w:p>
-      <w:r>
-        <w:t xml:space="preserve">        </w:t>
-      </w:r>
-      <w:proofErr w:type="spellStart"/>
-      <w:r>
-        <w:t>cout</w:t>
-      </w:r>
-      <w:proofErr w:type="spellEnd"/>
-      <w:r>
-        <w:t xml:space="preserve"> &lt;&lt; </w:t>
-      </w:r>
-      <w:r>
-        <w:t>“</w:t>
-      </w:r>
-      <w:r>
-        <w:t xml:space="preserve">Las fechas se cruzan" &lt;&lt; </w:t>
-      </w:r>
-      <w:proofErr w:type="spellStart"/>
-      <w:r>
-        <w:t>endl</w:t>
-      </w:r>
-      <w:proofErr w:type="spellEnd"/>
-      <w:r>
-        <w:t>;</w:t>
-      </w:r>
-    </w:p>
-    <w:p>
-      <w:r>
-        <w:t xml:space="preserve">    } </w:t>
-      </w:r>
-      <w:proofErr w:type="spellStart"/>
-      <w:r>
-        <w:t>else</w:t>
-      </w:r>
-      <w:proofErr w:type="spellEnd"/>
-      <w:r>
-        <w:t xml:space="preserve"> {</w:t>
-      </w:r>
-    </w:p>
-    <w:p>
-      <w:r>
-        <w:t xml:space="preserve">        </w:t>
-      </w:r>
-      <w:proofErr w:type="spellStart"/>
-      <w:r>
-        <w:t>cout</w:t>
-      </w:r>
-      <w:proofErr w:type="spellEnd"/>
-      <w:r>
-        <w:t xml:space="preserve"> &lt;&lt; "Las fechas est</w:t>
-      </w:r>
-      <w:r>
-        <w:rPr>
-          <w:rFonts w:ascii="Aptos" w:hAnsi="Aptos" w:cs="Aptos"/>
-        </w:rPr>
-        <w:t>á</w:t>
-      </w:r>
-      <w:r>
-        <w:t xml:space="preserve">n libres" &lt;&lt; </w:t>
-      </w:r>
-      <w:proofErr w:type="spellStart"/>
-      <w:r>
-        <w:t>endl</w:t>
-      </w:r>
-      <w:proofErr w:type="spellEnd"/>
-      <w:r>
-        <w:t>;</w:t>
-      </w:r>
-    </w:p>
-    <w:p>
-      <w:r>
-        <w:t xml:space="preserve">    }</w:t>
-      </w:r>
-    </w:p>
-    <w:p/>
-    <w:p>
-      <w:r>
-        <w:t xml:space="preserve">    </w:t>
-      </w:r>
-      <w:proofErr w:type="spellStart"/>
-      <w:r>
-        <w:t>return</w:t>
-      </w:r>
-      <w:proofErr w:type="spellEnd"/>
-      <w:r>
-        <w:t xml:space="preserve"> 0;</w:t>
-      </w:r>
-    </w:p>
-    <w:p>
-      <w:r>
-        <w:t>}</w:t>
-      </w:r>
-      <w:r>
-        <w:br/>
-      </w:r>
-      <w:r>
-        <w:br/>
-        <w:t xml:space="preserve">D Algoritmos implementados debidamente </w:t>
-      </w:r>
-      <w:proofErr w:type="spellStart"/>
-      <w:r>
-        <w:t>intra-documentados</w:t>
-      </w:r>
-      <w:proofErr w:type="spellEnd"/>
-      <w:r>
-        <w:br/>
-      </w:r>
-    </w:p>
-    <w:p/>
-    <w:p>
-      <w:r>
         <w:t xml:space="preserve">E Problemas de desarrollo que se </w:t>
       </w:r>
       <w:r>
@@ -5810,39 +5987,37 @@
       </w:r>
       <w:r>
         <w:br/>
+        <w:t>Con el borrador del diseño del diagrama de clases, se valido la viabilidad de la solución.</w:t>
+      </w:r>
+    </w:p>
+    <w:p>
+      <w:pPr>
+        <w:rPr>
+          <w:lang w:val="es-CO"/>
+        </w:rPr>
+      </w:pPr>
+      <w:r>
+        <w:br/>
+        <w:t>Etapa de codificación:</w:t>
+      </w:r>
+      <w:r>
+        <w:br/>
+      </w:r>
+      <w:r>
+        <w:br/>
+        <w:t xml:space="preserve">Se comenzó con las clases tempranas, lo que </w:t>
+      </w:r>
+      <w:r>
+        <w:t>serían</w:t>
+      </w:r>
+      <w:r>
+        <w:t xml:space="preserve"> entonces usuario, huésped, anfitrión, alojamiento, reservación y sistema  </w:t>
+      </w:r>
+      <w:r>
+        <w:br/>
       </w:r>
       <w:r>
         <w:lastRenderedPageBreak/>
-        <w:t>Con el borrador del diseño del diagrama de clases, se valido la viabilidad de la solución.</w:t>
-      </w:r>
-    </w:p>
-    <w:p>
-      <w:pPr>
-        <w:rPr>
-          <w:lang w:val="es-CO"/>
-        </w:rPr>
-      </w:pPr>
-      <w:r>
-        <w:br/>
-        <w:t>Etapa de codificación:</w:t>
-      </w:r>
-      <w:r>
-        <w:br/>
-      </w:r>
-      <w:r>
-        <w:br/>
-        <w:t xml:space="preserve">Se comenzó con las clases tempranas, lo que </w:t>
-      </w:r>
-      <w:r>
-        <w:t>serían</w:t>
-      </w:r>
-      <w:r>
-        <w:t xml:space="preserve"> entonces usuario, huésped, anfitrión, alojamiento, reservación y sistema  </w:t>
-      </w:r>
-      <w:r>
-        <w:br/>
-      </w:r>
-      <w:r>
         <w:br/>
       </w:r>
       <w:r>
@@ -6968,6 +7143,7 @@
   <w:style w:type="character" w:default="1" w:styleId="Fuentedeprrafopredeter">
     <w:name w:val="Default Paragraph Font"/>
     <w:uiPriority w:val="1"/>
+    <w:semiHidden/>
     <w:unhideWhenUsed/>
   </w:style>
   <w:style w:type="table" w:default="1" w:styleId="Tablanormal">

</xml_diff>